<commit_message>
docs: Atualização do Relatório Técnico
</commit_message>
<xml_diff>
--- a/Docs/Projeto Integrado - EntregaSegura.docx
+++ b/Docs/Projeto Integrado - EntregaSegura.docx
@@ -432,7 +432,7 @@
           <w:sz w:val="24"/>
           <w:szCs w:val="24"/>
         </w:rPr>
-        <w:t>Abril</w:t>
+        <w:t>Outubro</w:t>
       </w:r>
       <w:r>
         <w:rPr>
@@ -555,7 +555,7 @@
             </w:rPr>
             <w:fldChar w:fldCharType="separate"/>
           </w:r>
-          <w:hyperlink w:anchor="_Toc147597730" w:history="1">
+          <w:hyperlink w:anchor="_Toc147690482" w:history="1">
             <w:r>
               <w:rPr>
                 <w:rStyle w:val="Hyperlink"/>
@@ -598,7 +598,7 @@
                 <w:noProof/>
                 <w:webHidden/>
               </w:rPr>
-              <w:instrText xml:space="preserve"> PAGEREF _Toc147597730 \h </w:instrText>
+              <w:instrText xml:space="preserve"> PAGEREF _Toc147690482 \h </w:instrText>
             </w:r>
             <w:r>
               <w:rPr>
@@ -639,7 +639,7 @@
               <w14:ligatures w14:val="standardContextual"/>
             </w:rPr>
           </w:pPr>
-          <w:hyperlink w:anchor="_Toc147597731" w:history="1">
+          <w:hyperlink w:anchor="_Toc147690483" w:history="1">
             <w:r>
               <w:rPr>
                 <w:rStyle w:val="Hyperlink"/>
@@ -682,7 +682,7 @@
                 <w:noProof/>
                 <w:webHidden/>
               </w:rPr>
-              <w:instrText xml:space="preserve"> PAGEREF _Toc147597731 \h </w:instrText>
+              <w:instrText xml:space="preserve"> PAGEREF _Toc147690483 \h </w:instrText>
             </w:r>
             <w:r>
               <w:rPr>
@@ -723,7 +723,7 @@
               <w14:ligatures w14:val="standardContextual"/>
             </w:rPr>
           </w:pPr>
-          <w:hyperlink w:anchor="_Toc147597732" w:history="1">
+          <w:hyperlink w:anchor="_Toc147690484" w:history="1">
             <w:r>
               <w:rPr>
                 <w:rStyle w:val="Hyperlink"/>
@@ -766,7 +766,7 @@
                 <w:noProof/>
                 <w:webHidden/>
               </w:rPr>
-              <w:instrText xml:space="preserve"> PAGEREF _Toc147597732 \h </w:instrText>
+              <w:instrText xml:space="preserve"> PAGEREF _Toc147690484 \h </w:instrText>
             </w:r>
             <w:r>
               <w:rPr>
@@ -807,7 +807,7 @@
               <w14:ligatures w14:val="standardContextual"/>
             </w:rPr>
           </w:pPr>
-          <w:hyperlink w:anchor="_Toc147597733" w:history="1">
+          <w:hyperlink w:anchor="_Toc147690485" w:history="1">
             <w:r>
               <w:rPr>
                 <w:rStyle w:val="Hyperlink"/>
@@ -852,7 +852,7 @@
                 <w:noProof/>
                 <w:webHidden/>
               </w:rPr>
-              <w:instrText xml:space="preserve"> PAGEREF _Toc147597733 \h </w:instrText>
+              <w:instrText xml:space="preserve"> PAGEREF _Toc147690485 \h </w:instrText>
             </w:r>
             <w:r>
               <w:rPr>
@@ -893,7 +893,7 @@
               <w14:ligatures w14:val="standardContextual"/>
             </w:rPr>
           </w:pPr>
-          <w:hyperlink w:anchor="_Toc147597734" w:history="1">
+          <w:hyperlink w:anchor="_Toc147690486" w:history="1">
             <w:r>
               <w:rPr>
                 <w:rStyle w:val="Hyperlink"/>
@@ -938,7 +938,7 @@
                 <w:noProof/>
                 <w:webHidden/>
               </w:rPr>
-              <w:instrText xml:space="preserve"> PAGEREF _Toc147597734 \h </w:instrText>
+              <w:instrText xml:space="preserve"> PAGEREF _Toc147690486 \h </w:instrText>
             </w:r>
             <w:r>
               <w:rPr>
@@ -979,7 +979,7 @@
               <w14:ligatures w14:val="standardContextual"/>
             </w:rPr>
           </w:pPr>
-          <w:hyperlink w:anchor="_Toc147597735" w:history="1">
+          <w:hyperlink w:anchor="_Toc147690487" w:history="1">
             <w:r>
               <w:rPr>
                 <w:rStyle w:val="Hyperlink"/>
@@ -1024,7 +1024,7 @@
                 <w:noProof/>
                 <w:webHidden/>
               </w:rPr>
-              <w:instrText xml:space="preserve"> PAGEREF _Toc147597735 \h </w:instrText>
+              <w:instrText xml:space="preserve"> PAGEREF _Toc147690487 \h </w:instrText>
             </w:r>
             <w:r>
               <w:rPr>
@@ -1065,7 +1065,7 @@
               <w14:ligatures w14:val="standardContextual"/>
             </w:rPr>
           </w:pPr>
-          <w:hyperlink w:anchor="_Toc147597736" w:history="1">
+          <w:hyperlink w:anchor="_Toc147690488" w:history="1">
             <w:r>
               <w:rPr>
                 <w:rStyle w:val="Hyperlink"/>
@@ -1108,7 +1108,7 @@
                 <w:noProof/>
                 <w:webHidden/>
               </w:rPr>
-              <w:instrText xml:space="preserve"> PAGEREF _Toc147597736 \h </w:instrText>
+              <w:instrText xml:space="preserve"> PAGEREF _Toc147690488 \h </w:instrText>
             </w:r>
             <w:r>
               <w:rPr>
@@ -1149,7 +1149,7 @@
               <w14:ligatures w14:val="standardContextual"/>
             </w:rPr>
           </w:pPr>
-          <w:hyperlink w:anchor="_Toc147597737" w:history="1">
+          <w:hyperlink w:anchor="_Toc147690489" w:history="1">
             <w:r>
               <w:rPr>
                 <w:rStyle w:val="Hyperlink"/>
@@ -1192,7 +1192,7 @@
                 <w:noProof/>
                 <w:webHidden/>
               </w:rPr>
-              <w:instrText xml:space="preserve"> PAGEREF _Toc147597737 \h </w:instrText>
+              <w:instrText xml:space="preserve"> PAGEREF _Toc147690489 \h </w:instrText>
             </w:r>
             <w:r>
               <w:rPr>
@@ -1233,7 +1233,7 @@
               <w14:ligatures w14:val="standardContextual"/>
             </w:rPr>
           </w:pPr>
-          <w:hyperlink w:anchor="_Toc147597738" w:history="1">
+          <w:hyperlink w:anchor="_Toc147690490" w:history="1">
             <w:r>
               <w:rPr>
                 <w:rStyle w:val="Hyperlink"/>
@@ -1276,7 +1276,7 @@
                 <w:noProof/>
                 <w:webHidden/>
               </w:rPr>
-              <w:instrText xml:space="preserve"> PAGEREF _Toc147597738 \h </w:instrText>
+              <w:instrText xml:space="preserve"> PAGEREF _Toc147690490 \h </w:instrText>
             </w:r>
             <w:r>
               <w:rPr>
@@ -1317,7 +1317,7 @@
               <w14:ligatures w14:val="standardContextual"/>
             </w:rPr>
           </w:pPr>
-          <w:hyperlink w:anchor="_Toc147597739" w:history="1">
+          <w:hyperlink w:anchor="_Toc147690491" w:history="1">
             <w:r>
               <w:rPr>
                 <w:rStyle w:val="Hyperlink"/>
@@ -1362,7 +1362,7 @@
                 <w:noProof/>
                 <w:webHidden/>
               </w:rPr>
-              <w:instrText xml:space="preserve"> PAGEREF _Toc147597739 \h </w:instrText>
+              <w:instrText xml:space="preserve"> PAGEREF _Toc147690491 \h </w:instrText>
             </w:r>
             <w:r>
               <w:rPr>
@@ -1403,7 +1403,7 @@
               <w14:ligatures w14:val="standardContextual"/>
             </w:rPr>
           </w:pPr>
-          <w:hyperlink w:anchor="_Toc147597740" w:history="1">
+          <w:hyperlink w:anchor="_Toc147690492" w:history="1">
             <w:r>
               <w:rPr>
                 <w:rStyle w:val="Hyperlink"/>
@@ -1448,7 +1448,7 @@
                 <w:noProof/>
                 <w:webHidden/>
               </w:rPr>
-              <w:instrText xml:space="preserve"> PAGEREF _Toc147597740 \h </w:instrText>
+              <w:instrText xml:space="preserve"> PAGEREF _Toc147690492 \h </w:instrText>
             </w:r>
             <w:r>
               <w:rPr>
@@ -1489,7 +1489,7 @@
               <w14:ligatures w14:val="standardContextual"/>
             </w:rPr>
           </w:pPr>
-          <w:hyperlink w:anchor="_Toc147597741" w:history="1">
+          <w:hyperlink w:anchor="_Toc147690493" w:history="1">
             <w:r>
               <w:rPr>
                 <w:rStyle w:val="Hyperlink"/>
@@ -1532,7 +1532,7 @@
                 <w:noProof/>
                 <w:webHidden/>
               </w:rPr>
-              <w:instrText xml:space="preserve"> PAGEREF _Toc147597741 \h </w:instrText>
+              <w:instrText xml:space="preserve"> PAGEREF _Toc147690493 \h </w:instrText>
             </w:r>
             <w:r>
               <w:rPr>
@@ -1573,7 +1573,7 @@
               <w14:ligatures w14:val="standardContextual"/>
             </w:rPr>
           </w:pPr>
-          <w:hyperlink w:anchor="_Toc147597742" w:history="1">
+          <w:hyperlink w:anchor="_Toc147690494" w:history="1">
             <w:r>
               <w:rPr>
                 <w:rStyle w:val="Hyperlink"/>
@@ -1616,7 +1616,7 @@
                 <w:noProof/>
                 <w:webHidden/>
               </w:rPr>
-              <w:instrText xml:space="preserve"> PAGEREF _Toc147597742 \h </w:instrText>
+              <w:instrText xml:space="preserve"> PAGEREF _Toc147690494 \h </w:instrText>
             </w:r>
             <w:r>
               <w:rPr>
@@ -1657,7 +1657,7 @@
               <w14:ligatures w14:val="standardContextual"/>
             </w:rPr>
           </w:pPr>
-          <w:hyperlink w:anchor="_Toc147597743" w:history="1">
+          <w:hyperlink w:anchor="_Toc147690495" w:history="1">
             <w:r>
               <w:rPr>
                 <w:rStyle w:val="Hyperlink"/>
@@ -1700,7 +1700,7 @@
                 <w:noProof/>
                 <w:webHidden/>
               </w:rPr>
-              <w:instrText xml:space="preserve"> PAGEREF _Toc147597743 \h </w:instrText>
+              <w:instrText xml:space="preserve"> PAGEREF _Toc147690495 \h </w:instrText>
             </w:r>
             <w:r>
               <w:rPr>
@@ -1741,7 +1741,7 @@
               <w14:ligatures w14:val="standardContextual"/>
             </w:rPr>
           </w:pPr>
-          <w:hyperlink w:anchor="_Toc147597744" w:history="1">
+          <w:hyperlink w:anchor="_Toc147690496" w:history="1">
             <w:r>
               <w:rPr>
                 <w:rStyle w:val="Hyperlink"/>
@@ -1784,7 +1784,7 @@
                 <w:noProof/>
                 <w:webHidden/>
               </w:rPr>
-              <w:instrText xml:space="preserve"> PAGEREF _Toc147597744 \h </w:instrText>
+              <w:instrText xml:space="preserve"> PAGEREF _Toc147690496 \h </w:instrText>
             </w:r>
             <w:r>
               <w:rPr>
@@ -1825,7 +1825,7 @@
               <w14:ligatures w14:val="standardContextual"/>
             </w:rPr>
           </w:pPr>
-          <w:hyperlink w:anchor="_Toc147597745" w:history="1">
+          <w:hyperlink w:anchor="_Toc147690497" w:history="1">
             <w:r>
               <w:rPr>
                 <w:rStyle w:val="Hyperlink"/>
@@ -1868,7 +1868,7 @@
                 <w:noProof/>
                 <w:webHidden/>
               </w:rPr>
-              <w:instrText xml:space="preserve"> PAGEREF _Toc147597745 \h </w:instrText>
+              <w:instrText xml:space="preserve"> PAGEREF _Toc147690497 \h </w:instrText>
             </w:r>
             <w:r>
               <w:rPr>
@@ -1909,7 +1909,7 @@
               <w14:ligatures w14:val="standardContextual"/>
             </w:rPr>
           </w:pPr>
-          <w:hyperlink w:anchor="_Toc147597746" w:history="1">
+          <w:hyperlink w:anchor="_Toc147690498" w:history="1">
             <w:r>
               <w:rPr>
                 <w:rStyle w:val="Hyperlink"/>
@@ -1952,7 +1952,7 @@
                 <w:noProof/>
                 <w:webHidden/>
               </w:rPr>
-              <w:instrText xml:space="preserve"> PAGEREF _Toc147597746 \h </w:instrText>
+              <w:instrText xml:space="preserve"> PAGEREF _Toc147690498 \h </w:instrText>
             </w:r>
             <w:r>
               <w:rPr>
@@ -1993,7 +1993,7 @@
               <w14:ligatures w14:val="standardContextual"/>
             </w:rPr>
           </w:pPr>
-          <w:hyperlink w:anchor="_Toc147597747" w:history="1">
+          <w:hyperlink w:anchor="_Toc147690499" w:history="1">
             <w:r>
               <w:rPr>
                 <w:rStyle w:val="Hyperlink"/>
@@ -2036,7 +2036,7 @@
                 <w:noProof/>
                 <w:webHidden/>
               </w:rPr>
-              <w:instrText xml:space="preserve"> PAGEREF _Toc147597747 \h </w:instrText>
+              <w:instrText xml:space="preserve"> PAGEREF _Toc147690499 \h </w:instrText>
             </w:r>
             <w:r>
               <w:rPr>
@@ -2077,7 +2077,7 @@
               <w14:ligatures w14:val="standardContextual"/>
             </w:rPr>
           </w:pPr>
-          <w:hyperlink w:anchor="_Toc147597748" w:history="1">
+          <w:hyperlink w:anchor="_Toc147690500" w:history="1">
             <w:r>
               <w:rPr>
                 <w:rStyle w:val="Hyperlink"/>
@@ -2120,7 +2120,7 @@
                 <w:noProof/>
                 <w:webHidden/>
               </w:rPr>
-              <w:instrText xml:space="preserve"> PAGEREF _Toc147597748 \h </w:instrText>
+              <w:instrText xml:space="preserve"> PAGEREF _Toc147690500 \h </w:instrText>
             </w:r>
             <w:r>
               <w:rPr>
@@ -2161,7 +2161,7 @@
               <w14:ligatures w14:val="standardContextual"/>
             </w:rPr>
           </w:pPr>
-          <w:hyperlink w:anchor="_Toc147597749" w:history="1">
+          <w:hyperlink w:anchor="_Toc147690501" w:history="1">
             <w:r>
               <w:rPr>
                 <w:rStyle w:val="Hyperlink"/>
@@ -2204,7 +2204,7 @@
                 <w:noProof/>
                 <w:webHidden/>
               </w:rPr>
-              <w:instrText xml:space="preserve"> PAGEREF _Toc147597749 \h </w:instrText>
+              <w:instrText xml:space="preserve"> PAGEREF _Toc147690501 \h </w:instrText>
             </w:r>
             <w:r>
               <w:rPr>
@@ -2245,7 +2245,7 @@
               <w14:ligatures w14:val="standardContextual"/>
             </w:rPr>
           </w:pPr>
-          <w:hyperlink w:anchor="_Toc147597750" w:history="1">
+          <w:hyperlink w:anchor="_Toc147690502" w:history="1">
             <w:r>
               <w:rPr>
                 <w:rStyle w:val="Hyperlink"/>
@@ -2288,7 +2288,7 @@
                 <w:noProof/>
                 <w:webHidden/>
               </w:rPr>
-              <w:instrText xml:space="preserve"> PAGEREF _Toc147597750 \h </w:instrText>
+              <w:instrText xml:space="preserve"> PAGEREF _Toc147690502 \h </w:instrText>
             </w:r>
             <w:r>
               <w:rPr>
@@ -2308,7 +2308,7 @@
                 <w:noProof/>
                 <w:webHidden/>
               </w:rPr>
-              <w:t>21</w:t>
+              <w:t>22</w:t>
             </w:r>
             <w:r>
               <w:rPr>
@@ -2329,7 +2329,7 @@
               <w14:ligatures w14:val="standardContextual"/>
             </w:rPr>
           </w:pPr>
-          <w:hyperlink w:anchor="_Toc147597751" w:history="1">
+          <w:hyperlink w:anchor="_Toc147690503" w:history="1">
             <w:r>
               <w:rPr>
                 <w:rStyle w:val="Hyperlink"/>
@@ -2372,7 +2372,7 @@
                 <w:noProof/>
                 <w:webHidden/>
               </w:rPr>
-              <w:instrText xml:space="preserve"> PAGEREF _Toc147597751 \h </w:instrText>
+              <w:instrText xml:space="preserve"> PAGEREF _Toc147690503 \h </w:instrText>
             </w:r>
             <w:r>
               <w:rPr>
@@ -2392,7 +2392,7 @@
                 <w:noProof/>
                 <w:webHidden/>
               </w:rPr>
-              <w:t>22</w:t>
+              <w:t>23</w:t>
             </w:r>
             <w:r>
               <w:rPr>
@@ -2459,7 +2459,7 @@
           <w:szCs w:val="24"/>
         </w:rPr>
       </w:pPr>
-      <w:bookmarkStart w:id="5" w:name="_Toc147597730"/>
+      <w:bookmarkStart w:id="5" w:name="_Toc147690482"/>
       <w:r>
         <w:lastRenderedPageBreak/>
         <w:t>Cronograma de Trabalho</w:t>
@@ -5174,7 +5174,7 @@
         </w:numPr>
       </w:pPr>
       <w:bookmarkStart w:id="7" w:name="_32uvud5swli5" w:colFirst="0" w:colLast="0"/>
-      <w:bookmarkStart w:id="8" w:name="_Toc147597731"/>
+      <w:bookmarkStart w:id="8" w:name="_Toc147690483"/>
       <w:bookmarkEnd w:id="7"/>
       <w:r>
         <w:lastRenderedPageBreak/>
@@ -5641,7 +5641,7 @@
         </w:numPr>
         <w:ind w:left="357" w:hanging="357"/>
       </w:pPr>
-      <w:bookmarkStart w:id="9" w:name="_Toc147597732"/>
+      <w:bookmarkStart w:id="9" w:name="_Toc147690484"/>
       <w:r>
         <w:lastRenderedPageBreak/>
         <w:t>Definição Conceitual da Solução</w:t>
@@ -5658,7 +5658,7 @@
           <w:szCs w:val="24"/>
         </w:rPr>
       </w:pPr>
-      <w:bookmarkStart w:id="10" w:name="_Toc147597733"/>
+      <w:bookmarkStart w:id="10" w:name="_Toc147690485"/>
       <w:r>
         <w:rPr>
           <w:i w:val="0"/>
@@ -5872,7 +5872,7 @@
           <w:iCs/>
         </w:rPr>
       </w:pPr>
-      <w:bookmarkStart w:id="11" w:name="_Toc147597734"/>
+      <w:bookmarkStart w:id="11" w:name="_Toc147690486"/>
       <w:r>
         <w:rPr>
           <w:i w:val="0"/>
@@ -5999,8 +5999,17 @@
                 <w:rFonts w:ascii="Arial" w:hAnsi="Arial" w:cs="Arial"/>
                 <w:b/>
               </w:rPr>
-              <w:t>Dificuldade (B/M/A)*</w:t>
-            </w:r>
+              <w:t>Dificuldade (B/M/</w:t>
+            </w:r>
+            <w:proofErr w:type="gramStart"/>
+            <w:r>
+              <w:rPr>
+                <w:rFonts w:ascii="Arial" w:hAnsi="Arial" w:cs="Arial"/>
+                <w:b/>
+              </w:rPr>
+              <w:t>A)*</w:t>
+            </w:r>
+            <w:proofErr w:type="gramEnd"/>
           </w:p>
         </w:tc>
         <w:tc>
@@ -6039,8 +6048,17 @@
                 <w:rFonts w:ascii="Arial" w:hAnsi="Arial" w:cs="Arial"/>
                 <w:b/>
               </w:rPr>
-              <w:t>(B/M/A)*</w:t>
-            </w:r>
+              <w:t>(B/M/</w:t>
+            </w:r>
+            <w:proofErr w:type="gramStart"/>
+            <w:r>
+              <w:rPr>
+                <w:rFonts w:ascii="Arial" w:hAnsi="Arial" w:cs="Arial"/>
+                <w:b/>
+              </w:rPr>
+              <w:t>A)*</w:t>
+            </w:r>
+            <w:proofErr w:type="gramEnd"/>
           </w:p>
         </w:tc>
       </w:tr>
@@ -9323,7 +9341,7 @@
           <w:iCs/>
         </w:rPr>
       </w:pPr>
-      <w:bookmarkStart w:id="12" w:name="_Toc147597735"/>
+      <w:bookmarkStart w:id="12" w:name="_Toc147690487"/>
       <w:r>
         <w:rPr>
           <w:i w:val="0"/>
@@ -10499,7 +10517,7 @@
         </w:numPr>
         <w:ind w:left="357" w:hanging="357"/>
       </w:pPr>
-      <w:bookmarkStart w:id="13" w:name="_Toc147597736"/>
+      <w:bookmarkStart w:id="13" w:name="_Toc147690488"/>
       <w:r>
         <w:lastRenderedPageBreak/>
         <w:t>Protótipo Navegável do Sistema</w:t>
@@ -11063,7 +11081,7 @@
         </w:numPr>
         <w:ind w:left="357" w:hanging="357"/>
       </w:pPr>
-      <w:bookmarkStart w:id="14" w:name="_Toc147597737"/>
+      <w:bookmarkStart w:id="14" w:name="_Toc147690489"/>
       <w:r>
         <w:lastRenderedPageBreak/>
         <w:t>Diagrama de Classes de Domínio</w:t>
@@ -11348,7 +11366,7 @@
         </w:numPr>
         <w:ind w:left="357" w:hanging="357"/>
       </w:pPr>
-      <w:bookmarkStart w:id="15" w:name="_Toc147597738"/>
+      <w:bookmarkStart w:id="15" w:name="_Toc147690490"/>
       <w:r>
         <w:lastRenderedPageBreak/>
         <w:t>Arquitetura da Solução</w:t>
@@ -11364,7 +11382,7 @@
           <w:iCs/>
         </w:rPr>
       </w:pPr>
-      <w:bookmarkStart w:id="16" w:name="_Toc147597739"/>
+      <w:bookmarkStart w:id="16" w:name="_Toc147690491"/>
       <w:r>
         <w:rPr>
           <w:i w:val="0"/>
@@ -11756,6 +11774,7 @@
         <w:t xml:space="preserve">. Nesse núcleo, encontramos as entidades, os modelos de domínio, as validações e as interfaces de repositório, garantindo autonomia sem depender de camadas externas. Já o </w:t>
       </w:r>
       <w:proofErr w:type="spellStart"/>
+      <w:proofErr w:type="gramStart"/>
       <w:r>
         <w:rPr>
           <w:rFonts w:ascii="Arial" w:hAnsi="Arial" w:cs="Arial"/>
@@ -11767,6 +11786,7 @@
         <w:t>EntregaSegura.Infra.Data</w:t>
       </w:r>
       <w:proofErr w:type="spellEnd"/>
+      <w:proofErr w:type="gramEnd"/>
       <w:r>
         <w:rPr>
           <w:rFonts w:ascii="Arial" w:hAnsi="Arial" w:cs="Arial"/>
@@ -11945,6 +11965,7 @@
         <w:t xml:space="preserve"> é utilizado para garantir a aplicação rigorosa das regras de negócio, enquanto o </w:t>
       </w:r>
       <w:proofErr w:type="spellStart"/>
+      <w:proofErr w:type="gramStart"/>
       <w:r>
         <w:rPr>
           <w:rFonts w:ascii="Arial" w:hAnsi="Arial" w:cs="Arial"/>
@@ -11956,6 +11977,7 @@
         <w:t>EntregaSegura.Infra.IoC</w:t>
       </w:r>
       <w:proofErr w:type="spellEnd"/>
+      <w:proofErr w:type="gramEnd"/>
       <w:r>
         <w:rPr>
           <w:rFonts w:ascii="Arial" w:hAnsi="Arial" w:cs="Arial"/>
@@ -12013,7 +12035,7 @@
           <w:sz w:val="28"/>
         </w:rPr>
       </w:pPr>
-      <w:bookmarkStart w:id="17" w:name="_Toc147597740"/>
+      <w:bookmarkStart w:id="17" w:name="_Toc147690492"/>
       <w:r>
         <w:rPr>
           <w:i w:val="0"/>
@@ -12234,9 +12256,14 @@
         </w:rPr>
         <w:t xml:space="preserve">O arquivo original pode ser encontrado em: </w:t>
       </w:r>
-      <w:r>
-        <w:t>Arquitetura da solução (C4 model)</w:t>
-      </w:r>
+      <w:hyperlink r:id="rId16" w:history="1">
+        <w:r>
+          <w:rPr>
+            <w:rStyle w:val="Hyperlink"/>
+          </w:rPr>
+          <w:t>Arquitetura da solução (C4 model)</w:t>
+        </w:r>
+      </w:hyperlink>
     </w:p>
     <w:p/>
     <w:p/>
@@ -12253,7 +12280,7 @@
         </w:numPr>
         <w:ind w:left="357" w:hanging="357"/>
       </w:pPr>
-      <w:bookmarkStart w:id="18" w:name="_Toc147597741"/>
+      <w:bookmarkStart w:id="18" w:name="_Toc147690493"/>
       <w:r>
         <w:lastRenderedPageBreak/>
         <w:t>Frameworks de Trabalho</w:t>
@@ -13332,7 +13359,7 @@
         </w:numPr>
         <w:ind w:left="357" w:hanging="357"/>
       </w:pPr>
-      <w:bookmarkStart w:id="19" w:name="_Toc147597742"/>
+      <w:bookmarkStart w:id="19" w:name="_Toc147690494"/>
       <w:r>
         <w:lastRenderedPageBreak/>
         <w:t>Estrutura Base do Front End</w:t>
@@ -13814,7 +13841,7 @@
         </w:numPr>
         <w:ind w:left="357" w:hanging="357"/>
       </w:pPr>
-      <w:bookmarkStart w:id="20" w:name="_Toc147597743"/>
+      <w:bookmarkStart w:id="20" w:name="_Toc147690495"/>
       <w:r>
         <w:lastRenderedPageBreak/>
         <w:t xml:space="preserve">Modelo </w:t>
@@ -13919,7 +13946,7 @@
                     <pic:cNvPicPr/>
                   </pic:nvPicPr>
                   <pic:blipFill>
-                    <a:blip r:embed="rId16" cstate="print">
+                    <a:blip r:embed="rId17" cstate="print">
                       <a:extLst>
                         <a:ext uri="{28A0092B-C50C-407E-A947-70E740481C1C}">
                           <a14:useLocalDpi xmlns:a14="http://schemas.microsoft.com/office/drawing/2010/main" val="0"/>
@@ -14105,9 +14132,14 @@
         </w:rPr>
         <w:t xml:space="preserve">O arquivo original pode ser encontrado em: </w:t>
       </w:r>
-      <w:r>
-        <w:t>Modelo Entidade Relacionamento (MER)</w:t>
-      </w:r>
+      <w:hyperlink r:id="rId18" w:history="1">
+        <w:r>
+          <w:rPr>
+            <w:rStyle w:val="Hyperlink"/>
+          </w:rPr>
+          <w:t>Modelo Entidade Relacionamento (MER)</w:t>
+        </w:r>
+      </w:hyperlink>
     </w:p>
     <w:p>
       <w:pPr>
@@ -14348,7 +14380,7 @@
           <w:tab w:val="left" w:pos="567"/>
         </w:tabs>
       </w:pPr>
-      <w:bookmarkStart w:id="21" w:name="_Toc147597744"/>
+      <w:bookmarkStart w:id="21" w:name="_Toc147690496"/>
       <w:r>
         <w:lastRenderedPageBreak/>
         <w:t xml:space="preserve">Plano </w:t>
@@ -15097,7 +15129,7 @@
         </w:tabs>
         <w:ind w:left="357" w:hanging="357"/>
       </w:pPr>
-      <w:bookmarkStart w:id="22" w:name="_Toc147597745"/>
+      <w:bookmarkStart w:id="22" w:name="_Toc147690497"/>
       <w:r>
         <w:lastRenderedPageBreak/>
         <w:t xml:space="preserve">Apropriação </w:t>
@@ -16993,12 +17025,437 @@
         </w:tabs>
         <w:ind w:left="357" w:hanging="357"/>
       </w:pPr>
-      <w:bookmarkStart w:id="23" w:name="_Toc147597746"/>
+      <w:bookmarkStart w:id="23" w:name="_Toc147690498"/>
       <w:r>
         <w:lastRenderedPageBreak/>
         <w:t>Código da Aplicação</w:t>
       </w:r>
       <w:bookmarkEnd w:id="23"/>
+    </w:p>
+    <w:p>
+      <w:pPr>
+        <w:pStyle w:val="PargrafodaLista"/>
+        <w:keepLines/>
+        <w:numPr>
+          <w:ilvl w:val="0"/>
+          <w:numId w:val="9"/>
+        </w:numPr>
+        <w:pBdr>
+          <w:top w:val="nil"/>
+          <w:left w:val="nil"/>
+          <w:bottom w:val="nil"/>
+          <w:right w:val="nil"/>
+          <w:between w:val="nil"/>
+        </w:pBdr>
+        <w:spacing w:before="80" w:after="80" w:line="360" w:lineRule="auto"/>
+        <w:jc w:val="both"/>
+        <w:rPr>
+          <w:rFonts w:ascii="Arial" w:hAnsi="Arial" w:cs="Arial"/>
+          <w:sz w:val="24"/>
+          <w:szCs w:val="24"/>
+        </w:rPr>
+      </w:pPr>
+      <w:r>
+        <w:rPr>
+          <w:rFonts w:ascii="Arial" w:hAnsi="Arial" w:cs="Arial"/>
+          <w:sz w:val="24"/>
+          <w:szCs w:val="24"/>
+        </w:rPr>
+        <w:t>Link para o repositório com o código fonte do projeto</w:t>
+      </w:r>
+      <w:r>
+        <w:rPr>
+          <w:rFonts w:ascii="Arial" w:hAnsi="Arial" w:cs="Arial"/>
+          <w:sz w:val="24"/>
+          <w:szCs w:val="24"/>
+        </w:rPr>
+        <w:t xml:space="preserve">: </w:t>
+      </w:r>
+      <w:hyperlink r:id="rId19" w:history="1">
+        <w:r>
+          <w:rPr>
+            <w:rStyle w:val="Hyperlink"/>
+            <w:rFonts w:ascii="Arial" w:hAnsi="Arial" w:cs="Arial"/>
+            <w:sz w:val="24"/>
+            <w:szCs w:val="24"/>
+          </w:rPr>
+          <w:t>Códi</w:t>
+        </w:r>
+        <w:r>
+          <w:rPr>
+            <w:rStyle w:val="Hyperlink"/>
+            <w:rFonts w:ascii="Arial" w:hAnsi="Arial" w:cs="Arial"/>
+            <w:sz w:val="24"/>
+            <w:szCs w:val="24"/>
+          </w:rPr>
+          <w:t>g</w:t>
+        </w:r>
+        <w:r>
+          <w:rPr>
+            <w:rStyle w:val="Hyperlink"/>
+            <w:rFonts w:ascii="Arial" w:hAnsi="Arial" w:cs="Arial"/>
+            <w:sz w:val="24"/>
+            <w:szCs w:val="24"/>
+          </w:rPr>
+          <w:t>o</w:t>
+        </w:r>
+        <w:r>
+          <w:rPr>
+            <w:rStyle w:val="Hyperlink"/>
+            <w:rFonts w:ascii="Arial" w:hAnsi="Arial" w:cs="Arial"/>
+            <w:sz w:val="24"/>
+            <w:szCs w:val="24"/>
+          </w:rPr>
+          <w:t xml:space="preserve"> </w:t>
+        </w:r>
+        <w:r>
+          <w:rPr>
+            <w:rStyle w:val="Hyperlink"/>
+            <w:rFonts w:ascii="Arial" w:hAnsi="Arial" w:cs="Arial"/>
+            <w:sz w:val="24"/>
+            <w:szCs w:val="24"/>
+          </w:rPr>
+          <w:t>F</w:t>
+        </w:r>
+        <w:r>
+          <w:rPr>
+            <w:rStyle w:val="Hyperlink"/>
+            <w:rFonts w:ascii="Arial" w:hAnsi="Arial" w:cs="Arial"/>
+            <w:sz w:val="24"/>
+            <w:szCs w:val="24"/>
+          </w:rPr>
+          <w:t>o</w:t>
+        </w:r>
+        <w:r>
+          <w:rPr>
+            <w:rStyle w:val="Hyperlink"/>
+            <w:rFonts w:ascii="Arial" w:hAnsi="Arial" w:cs="Arial"/>
+            <w:sz w:val="24"/>
+            <w:szCs w:val="24"/>
+          </w:rPr>
+          <w:t>nte</w:t>
+        </w:r>
+      </w:hyperlink>
+    </w:p>
+    <w:p>
+      <w:pPr>
+        <w:pStyle w:val="PargrafodaLista"/>
+        <w:keepLines/>
+        <w:numPr>
+          <w:ilvl w:val="0"/>
+          <w:numId w:val="9"/>
+        </w:numPr>
+        <w:pBdr>
+          <w:top w:val="nil"/>
+          <w:left w:val="nil"/>
+          <w:bottom w:val="nil"/>
+          <w:right w:val="nil"/>
+          <w:between w:val="nil"/>
+        </w:pBdr>
+        <w:spacing w:before="80" w:after="80" w:line="360" w:lineRule="auto"/>
+        <w:jc w:val="both"/>
+        <w:rPr>
+          <w:rFonts w:ascii="Arial" w:hAnsi="Arial" w:cs="Arial"/>
+          <w:sz w:val="24"/>
+          <w:szCs w:val="24"/>
+        </w:rPr>
+      </w:pPr>
+      <w:r>
+        <w:rPr>
+          <w:rFonts w:ascii="Arial" w:hAnsi="Arial" w:cs="Arial"/>
+          <w:sz w:val="24"/>
+          <w:szCs w:val="24"/>
+        </w:rPr>
+        <w:t>Link para a aplicação hospedada no Azure</w:t>
+      </w:r>
+      <w:r>
+        <w:rPr>
+          <w:rFonts w:ascii="Arial" w:hAnsi="Arial" w:cs="Arial"/>
+          <w:sz w:val="24"/>
+          <w:szCs w:val="24"/>
+        </w:rPr>
+        <w:t xml:space="preserve">: </w:t>
+      </w:r>
+      <w:hyperlink r:id="rId20" w:history="1">
+        <w:r>
+          <w:rPr>
+            <w:rStyle w:val="Hyperlink"/>
+            <w:rFonts w:ascii="Arial" w:hAnsi="Arial" w:cs="Arial"/>
+            <w:sz w:val="24"/>
+            <w:szCs w:val="24"/>
+          </w:rPr>
+          <w:t>EntregaSegura</w:t>
+        </w:r>
+      </w:hyperlink>
+    </w:p>
+    <w:p>
+      <w:pPr>
+        <w:pStyle w:val="PargrafodaLista"/>
+        <w:keepLines/>
+        <w:numPr>
+          <w:ilvl w:val="0"/>
+          <w:numId w:val="9"/>
+        </w:numPr>
+        <w:pBdr>
+          <w:top w:val="nil"/>
+          <w:left w:val="nil"/>
+          <w:bottom w:val="nil"/>
+          <w:right w:val="nil"/>
+          <w:between w:val="nil"/>
+        </w:pBdr>
+        <w:spacing w:before="80" w:after="80" w:line="360" w:lineRule="auto"/>
+        <w:jc w:val="both"/>
+        <w:rPr>
+          <w:rFonts w:ascii="Arial" w:hAnsi="Arial" w:cs="Arial"/>
+          <w:b/>
+          <w:bCs/>
+          <w:sz w:val="28"/>
+          <w:szCs w:val="28"/>
+        </w:rPr>
+      </w:pPr>
+      <w:r>
+        <w:rPr>
+          <w:rFonts w:ascii="Arial" w:hAnsi="Arial" w:cs="Arial"/>
+          <w:sz w:val="24"/>
+          <w:szCs w:val="24"/>
+        </w:rPr>
+        <w:t xml:space="preserve">Link para o vídeo de apresentação da aplicação: </w:t>
+      </w:r>
+      <w:proofErr w:type="spellStart"/>
+      <w:r>
+        <w:rPr>
+          <w:rFonts w:ascii="Arial" w:hAnsi="Arial" w:cs="Arial"/>
+          <w:sz w:val="24"/>
+          <w:szCs w:val="24"/>
+        </w:rPr>
+        <w:t>Video</w:t>
+      </w:r>
+      <w:proofErr w:type="spellEnd"/>
+      <w:r>
+        <w:rPr>
+          <w:rFonts w:ascii="Arial" w:hAnsi="Arial" w:cs="Arial"/>
+          <w:sz w:val="24"/>
+          <w:szCs w:val="24"/>
+        </w:rPr>
+        <w:t xml:space="preserve"> de Apresentação</w:t>
+      </w:r>
+    </w:p>
+    <w:p>
+      <w:pPr>
+        <w:rPr>
+          <w:rFonts w:ascii="Arial" w:hAnsi="Arial" w:cs="Arial"/>
+          <w:b/>
+          <w:bCs/>
+          <w:sz w:val="28"/>
+          <w:szCs w:val="28"/>
+        </w:rPr>
+      </w:pPr>
+    </w:p>
+    <w:p>
+      <w:pPr>
+        <w:rPr>
+          <w:rFonts w:ascii="Arial" w:hAnsi="Arial" w:cs="Arial"/>
+          <w:b/>
+          <w:bCs/>
+          <w:sz w:val="28"/>
+          <w:szCs w:val="28"/>
+        </w:rPr>
+      </w:pPr>
+    </w:p>
+    <w:p>
+      <w:pPr>
+        <w:rPr>
+          <w:rFonts w:ascii="Arial" w:hAnsi="Arial" w:cs="Arial"/>
+          <w:b/>
+          <w:bCs/>
+          <w:sz w:val="28"/>
+          <w:szCs w:val="28"/>
+        </w:rPr>
+      </w:pPr>
+    </w:p>
+    <w:p>
+      <w:pPr>
+        <w:rPr>
+          <w:rFonts w:ascii="Arial" w:hAnsi="Arial" w:cs="Arial"/>
+          <w:b/>
+          <w:bCs/>
+          <w:sz w:val="28"/>
+          <w:szCs w:val="28"/>
+        </w:rPr>
+      </w:pPr>
+    </w:p>
+    <w:p>
+      <w:pPr>
+        <w:rPr>
+          <w:rFonts w:ascii="Arial" w:hAnsi="Arial" w:cs="Arial"/>
+          <w:b/>
+          <w:bCs/>
+          <w:sz w:val="28"/>
+          <w:szCs w:val="28"/>
+        </w:rPr>
+      </w:pPr>
+    </w:p>
+    <w:p>
+      <w:pPr>
+        <w:rPr>
+          <w:rFonts w:ascii="Arial" w:hAnsi="Arial" w:cs="Arial"/>
+          <w:b/>
+          <w:bCs/>
+          <w:sz w:val="28"/>
+          <w:szCs w:val="28"/>
+        </w:rPr>
+      </w:pPr>
+    </w:p>
+    <w:p>
+      <w:pPr>
+        <w:rPr>
+          <w:rFonts w:ascii="Arial" w:hAnsi="Arial" w:cs="Arial"/>
+          <w:b/>
+          <w:bCs/>
+          <w:sz w:val="28"/>
+          <w:szCs w:val="28"/>
+        </w:rPr>
+      </w:pPr>
+    </w:p>
+    <w:p>
+      <w:pPr>
+        <w:rPr>
+          <w:rFonts w:ascii="Arial" w:hAnsi="Arial" w:cs="Arial"/>
+          <w:b/>
+          <w:bCs/>
+          <w:sz w:val="28"/>
+          <w:szCs w:val="28"/>
+        </w:rPr>
+      </w:pPr>
+    </w:p>
+    <w:p>
+      <w:pPr>
+        <w:rPr>
+          <w:rFonts w:ascii="Arial" w:hAnsi="Arial" w:cs="Arial"/>
+          <w:b/>
+          <w:bCs/>
+          <w:sz w:val="28"/>
+          <w:szCs w:val="28"/>
+        </w:rPr>
+      </w:pPr>
+    </w:p>
+    <w:p>
+      <w:pPr>
+        <w:rPr>
+          <w:rFonts w:ascii="Arial" w:hAnsi="Arial" w:cs="Arial"/>
+          <w:b/>
+          <w:bCs/>
+          <w:sz w:val="28"/>
+          <w:szCs w:val="28"/>
+        </w:rPr>
+      </w:pPr>
+    </w:p>
+    <w:p>
+      <w:pPr>
+        <w:rPr>
+          <w:rFonts w:ascii="Arial" w:hAnsi="Arial" w:cs="Arial"/>
+          <w:b/>
+          <w:bCs/>
+          <w:sz w:val="28"/>
+          <w:szCs w:val="28"/>
+        </w:rPr>
+      </w:pPr>
+    </w:p>
+    <w:p>
+      <w:pPr>
+        <w:rPr>
+          <w:rFonts w:ascii="Arial" w:hAnsi="Arial" w:cs="Arial"/>
+          <w:b/>
+          <w:bCs/>
+          <w:sz w:val="28"/>
+          <w:szCs w:val="28"/>
+        </w:rPr>
+      </w:pPr>
+    </w:p>
+    <w:p>
+      <w:pPr>
+        <w:rPr>
+          <w:rFonts w:ascii="Arial" w:hAnsi="Arial" w:cs="Arial"/>
+          <w:b/>
+          <w:bCs/>
+          <w:sz w:val="28"/>
+          <w:szCs w:val="28"/>
+        </w:rPr>
+      </w:pPr>
+    </w:p>
+    <w:p>
+      <w:pPr>
+        <w:rPr>
+          <w:rFonts w:ascii="Arial" w:hAnsi="Arial" w:cs="Arial"/>
+          <w:b/>
+          <w:bCs/>
+          <w:sz w:val="28"/>
+          <w:szCs w:val="28"/>
+        </w:rPr>
+      </w:pPr>
+    </w:p>
+    <w:p>
+      <w:pPr>
+        <w:rPr>
+          <w:rFonts w:ascii="Arial" w:hAnsi="Arial" w:cs="Arial"/>
+          <w:b/>
+          <w:bCs/>
+          <w:sz w:val="28"/>
+          <w:szCs w:val="28"/>
+        </w:rPr>
+      </w:pPr>
+    </w:p>
+    <w:p>
+      <w:pPr>
+        <w:rPr>
+          <w:rFonts w:ascii="Arial" w:hAnsi="Arial" w:cs="Arial"/>
+          <w:b/>
+          <w:bCs/>
+          <w:sz w:val="28"/>
+          <w:szCs w:val="28"/>
+        </w:rPr>
+      </w:pPr>
+    </w:p>
+    <w:p>
+      <w:pPr>
+        <w:rPr>
+          <w:rFonts w:ascii="Arial" w:hAnsi="Arial" w:cs="Arial"/>
+          <w:b/>
+          <w:bCs/>
+          <w:sz w:val="28"/>
+          <w:szCs w:val="28"/>
+        </w:rPr>
+      </w:pPr>
+    </w:p>
+    <w:p>
+      <w:pPr>
+        <w:rPr>
+          <w:rFonts w:ascii="Arial" w:hAnsi="Arial" w:cs="Arial"/>
+          <w:b/>
+          <w:bCs/>
+          <w:sz w:val="28"/>
+          <w:szCs w:val="28"/>
+        </w:rPr>
+      </w:pPr>
+    </w:p>
+    <w:p>
+      <w:pPr>
+        <w:pStyle w:val="Ttulo1"/>
+        <w:numPr>
+          <w:ilvl w:val="0"/>
+          <w:numId w:val="24"/>
+        </w:numPr>
+        <w:tabs>
+          <w:tab w:val="left" w:pos="567"/>
+        </w:tabs>
+        <w:ind w:left="357" w:hanging="357"/>
+      </w:pPr>
+      <w:bookmarkStart w:id="24" w:name="_Toc147690499"/>
+      <w:r>
+        <w:lastRenderedPageBreak/>
+        <w:t>Avaliação Retrospectiva</w:t>
+      </w:r>
+      <w:bookmarkEnd w:id="24"/>
     </w:p>
     <w:p>
       <w:pPr>
@@ -17025,451 +17482,12 @@
       <w:r>
         <w:rPr>
           <w:rFonts w:ascii="Arial" w:hAnsi="Arial" w:cs="Arial"/>
-          <w:i/>
-          <w:iCs/>
           <w:color w:val="000000"/>
           <w:sz w:val="24"/>
           <w:szCs w:val="24"/>
         </w:rPr>
-        <w:t>Esta seção será entregue na segunda etapa do projeto integrado, conforme cronograma disponibilizado pela PUC.</w:t>
-      </w:r>
-    </w:p>
-    <w:p>
-      <w:pPr>
-        <w:rPr>
-          <w:rFonts w:ascii="Arial" w:hAnsi="Arial" w:cs="Arial"/>
-          <w:b/>
-          <w:bCs/>
-          <w:sz w:val="28"/>
-          <w:szCs w:val="28"/>
-        </w:rPr>
-      </w:pPr>
-    </w:p>
-    <w:p>
-      <w:pPr>
-        <w:rPr>
-          <w:rFonts w:ascii="Arial" w:hAnsi="Arial" w:cs="Arial"/>
-          <w:b/>
-          <w:bCs/>
-          <w:sz w:val="28"/>
-          <w:szCs w:val="28"/>
-        </w:rPr>
-      </w:pPr>
-    </w:p>
-    <w:p>
-      <w:pPr>
-        <w:rPr>
-          <w:rFonts w:ascii="Arial" w:hAnsi="Arial" w:cs="Arial"/>
-          <w:b/>
-          <w:bCs/>
-          <w:sz w:val="28"/>
-          <w:szCs w:val="28"/>
-        </w:rPr>
-      </w:pPr>
-    </w:p>
-    <w:p>
-      <w:pPr>
-        <w:rPr>
-          <w:rFonts w:ascii="Arial" w:hAnsi="Arial" w:cs="Arial"/>
-          <w:b/>
-          <w:bCs/>
-          <w:sz w:val="28"/>
-          <w:szCs w:val="28"/>
-        </w:rPr>
-      </w:pPr>
-    </w:p>
-    <w:p>
-      <w:pPr>
-        <w:rPr>
-          <w:rFonts w:ascii="Arial" w:hAnsi="Arial" w:cs="Arial"/>
-          <w:b/>
-          <w:bCs/>
-          <w:sz w:val="28"/>
-          <w:szCs w:val="28"/>
-        </w:rPr>
-      </w:pPr>
-    </w:p>
-    <w:p>
-      <w:pPr>
-        <w:rPr>
-          <w:rFonts w:ascii="Arial" w:hAnsi="Arial" w:cs="Arial"/>
-          <w:b/>
-          <w:bCs/>
-          <w:sz w:val="28"/>
-          <w:szCs w:val="28"/>
-        </w:rPr>
-      </w:pPr>
-    </w:p>
-    <w:p>
-      <w:pPr>
-        <w:rPr>
-          <w:rFonts w:ascii="Arial" w:hAnsi="Arial" w:cs="Arial"/>
-          <w:b/>
-          <w:bCs/>
-          <w:sz w:val="28"/>
-          <w:szCs w:val="28"/>
-        </w:rPr>
-      </w:pPr>
-    </w:p>
-    <w:p>
-      <w:pPr>
-        <w:rPr>
-          <w:rFonts w:ascii="Arial" w:hAnsi="Arial" w:cs="Arial"/>
-          <w:b/>
-          <w:bCs/>
-          <w:sz w:val="28"/>
-          <w:szCs w:val="28"/>
-        </w:rPr>
-      </w:pPr>
-    </w:p>
-    <w:p>
-      <w:pPr>
-        <w:rPr>
-          <w:rFonts w:ascii="Arial" w:hAnsi="Arial" w:cs="Arial"/>
-          <w:b/>
-          <w:bCs/>
-          <w:sz w:val="28"/>
-          <w:szCs w:val="28"/>
-        </w:rPr>
-      </w:pPr>
-    </w:p>
-    <w:p>
-      <w:pPr>
-        <w:rPr>
-          <w:rFonts w:ascii="Arial" w:hAnsi="Arial" w:cs="Arial"/>
-          <w:b/>
-          <w:bCs/>
-          <w:sz w:val="28"/>
-          <w:szCs w:val="28"/>
-        </w:rPr>
-      </w:pPr>
-    </w:p>
-    <w:p>
-      <w:pPr>
-        <w:rPr>
-          <w:rFonts w:ascii="Arial" w:hAnsi="Arial" w:cs="Arial"/>
-          <w:b/>
-          <w:bCs/>
-          <w:sz w:val="28"/>
-          <w:szCs w:val="28"/>
-        </w:rPr>
-      </w:pPr>
-    </w:p>
-    <w:p>
-      <w:pPr>
-        <w:rPr>
-          <w:rFonts w:ascii="Arial" w:hAnsi="Arial" w:cs="Arial"/>
-          <w:b/>
-          <w:bCs/>
-          <w:sz w:val="28"/>
-          <w:szCs w:val="28"/>
-        </w:rPr>
-      </w:pPr>
-    </w:p>
-    <w:p>
-      <w:pPr>
-        <w:rPr>
-          <w:rFonts w:ascii="Arial" w:hAnsi="Arial" w:cs="Arial"/>
-          <w:b/>
-          <w:bCs/>
-          <w:sz w:val="28"/>
-          <w:szCs w:val="28"/>
-        </w:rPr>
-      </w:pPr>
-    </w:p>
-    <w:p>
-      <w:pPr>
-        <w:rPr>
-          <w:rFonts w:ascii="Arial" w:hAnsi="Arial" w:cs="Arial"/>
-          <w:b/>
-          <w:bCs/>
-          <w:sz w:val="28"/>
-          <w:szCs w:val="28"/>
-        </w:rPr>
-      </w:pPr>
-    </w:p>
-    <w:p>
-      <w:pPr>
-        <w:rPr>
-          <w:rFonts w:ascii="Arial" w:hAnsi="Arial" w:cs="Arial"/>
-          <w:b/>
-          <w:bCs/>
-          <w:sz w:val="28"/>
-          <w:szCs w:val="28"/>
-        </w:rPr>
-      </w:pPr>
-    </w:p>
-    <w:p>
-      <w:pPr>
-        <w:rPr>
-          <w:rFonts w:ascii="Arial" w:hAnsi="Arial" w:cs="Arial"/>
-          <w:b/>
-          <w:bCs/>
-          <w:sz w:val="28"/>
-          <w:szCs w:val="28"/>
-        </w:rPr>
-      </w:pPr>
-    </w:p>
-    <w:p>
-      <w:pPr>
-        <w:rPr>
-          <w:rFonts w:ascii="Arial" w:hAnsi="Arial" w:cs="Arial"/>
-          <w:b/>
-          <w:bCs/>
-          <w:sz w:val="28"/>
-          <w:szCs w:val="28"/>
-        </w:rPr>
-      </w:pPr>
-    </w:p>
-    <w:p>
-      <w:pPr>
-        <w:rPr>
-          <w:rFonts w:ascii="Arial" w:hAnsi="Arial" w:cs="Arial"/>
-          <w:b/>
-          <w:bCs/>
-          <w:sz w:val="28"/>
-          <w:szCs w:val="28"/>
-        </w:rPr>
-      </w:pPr>
-    </w:p>
-    <w:p>
-      <w:pPr>
-        <w:rPr>
-          <w:rFonts w:ascii="Arial" w:hAnsi="Arial" w:cs="Arial"/>
-          <w:b/>
-          <w:bCs/>
-          <w:sz w:val="28"/>
-          <w:szCs w:val="28"/>
-        </w:rPr>
-      </w:pPr>
-    </w:p>
-    <w:p>
-      <w:pPr>
-        <w:rPr>
-          <w:rFonts w:ascii="Arial" w:hAnsi="Arial" w:cs="Arial"/>
-          <w:b/>
-          <w:bCs/>
-          <w:sz w:val="28"/>
-          <w:szCs w:val="28"/>
-        </w:rPr>
-      </w:pPr>
-    </w:p>
-    <w:p>
-      <w:pPr>
-        <w:rPr>
-          <w:rFonts w:ascii="Arial" w:hAnsi="Arial" w:cs="Arial"/>
-          <w:b/>
-          <w:bCs/>
-          <w:sz w:val="28"/>
-          <w:szCs w:val="28"/>
-        </w:rPr>
-      </w:pPr>
-    </w:p>
-    <w:p>
-      <w:pPr>
-        <w:rPr>
-          <w:rFonts w:ascii="Arial" w:hAnsi="Arial" w:cs="Arial"/>
-          <w:b/>
-          <w:bCs/>
-          <w:sz w:val="28"/>
-          <w:szCs w:val="28"/>
-        </w:rPr>
-      </w:pPr>
-    </w:p>
-    <w:p>
-      <w:pPr>
-        <w:rPr>
-          <w:rFonts w:ascii="Arial" w:hAnsi="Arial" w:cs="Arial"/>
-          <w:b/>
-          <w:bCs/>
-          <w:sz w:val="28"/>
-          <w:szCs w:val="28"/>
-        </w:rPr>
-      </w:pPr>
-    </w:p>
-    <w:p>
-      <w:pPr>
-        <w:rPr>
-          <w:rFonts w:ascii="Arial" w:hAnsi="Arial" w:cs="Arial"/>
-          <w:b/>
-          <w:bCs/>
-          <w:sz w:val="28"/>
-          <w:szCs w:val="28"/>
-        </w:rPr>
-      </w:pPr>
-    </w:p>
-    <w:p>
-      <w:pPr>
-        <w:rPr>
-          <w:rFonts w:ascii="Arial" w:hAnsi="Arial" w:cs="Arial"/>
-          <w:b/>
-          <w:bCs/>
-          <w:sz w:val="28"/>
-          <w:szCs w:val="28"/>
-        </w:rPr>
-      </w:pPr>
-    </w:p>
-    <w:p>
-      <w:pPr>
-        <w:rPr>
-          <w:rFonts w:ascii="Arial" w:hAnsi="Arial" w:cs="Arial"/>
-          <w:b/>
-          <w:bCs/>
-          <w:sz w:val="28"/>
-          <w:szCs w:val="28"/>
-        </w:rPr>
-      </w:pPr>
-    </w:p>
-    <w:p>
-      <w:pPr>
-        <w:rPr>
-          <w:rFonts w:ascii="Arial" w:hAnsi="Arial" w:cs="Arial"/>
-          <w:b/>
-          <w:bCs/>
-          <w:sz w:val="28"/>
-          <w:szCs w:val="28"/>
-        </w:rPr>
-      </w:pPr>
-    </w:p>
-    <w:p>
-      <w:pPr>
-        <w:rPr>
-          <w:rFonts w:ascii="Arial" w:hAnsi="Arial" w:cs="Arial"/>
-          <w:b/>
-          <w:bCs/>
-          <w:sz w:val="28"/>
-          <w:szCs w:val="28"/>
-        </w:rPr>
-      </w:pPr>
-    </w:p>
-    <w:p>
-      <w:pPr>
-        <w:rPr>
-          <w:rFonts w:ascii="Arial" w:hAnsi="Arial" w:cs="Arial"/>
-          <w:b/>
-          <w:bCs/>
-          <w:sz w:val="28"/>
-          <w:szCs w:val="28"/>
-        </w:rPr>
-      </w:pPr>
-    </w:p>
-    <w:p>
-      <w:pPr>
-        <w:rPr>
-          <w:rFonts w:ascii="Arial" w:hAnsi="Arial" w:cs="Arial"/>
-          <w:b/>
-          <w:bCs/>
-          <w:sz w:val="28"/>
-          <w:szCs w:val="28"/>
-        </w:rPr>
-      </w:pPr>
-    </w:p>
-    <w:p>
-      <w:pPr>
-        <w:rPr>
-          <w:rFonts w:ascii="Arial" w:hAnsi="Arial" w:cs="Arial"/>
-          <w:b/>
-          <w:bCs/>
-          <w:sz w:val="28"/>
-          <w:szCs w:val="28"/>
-        </w:rPr>
-      </w:pPr>
-    </w:p>
-    <w:p>
-      <w:pPr>
-        <w:rPr>
-          <w:rFonts w:ascii="Arial" w:hAnsi="Arial" w:cs="Arial"/>
-          <w:b/>
-          <w:bCs/>
-          <w:sz w:val="28"/>
-          <w:szCs w:val="28"/>
-        </w:rPr>
-      </w:pPr>
-    </w:p>
-    <w:p>
-      <w:pPr>
-        <w:rPr>
-          <w:rFonts w:ascii="Arial" w:hAnsi="Arial" w:cs="Arial"/>
-          <w:b/>
-          <w:bCs/>
-          <w:sz w:val="28"/>
-          <w:szCs w:val="28"/>
-        </w:rPr>
-      </w:pPr>
-    </w:p>
-    <w:p>
-      <w:pPr>
-        <w:rPr>
-          <w:rFonts w:ascii="Arial" w:hAnsi="Arial" w:cs="Arial"/>
-          <w:b/>
-          <w:bCs/>
-          <w:sz w:val="28"/>
-          <w:szCs w:val="28"/>
-        </w:rPr>
-      </w:pPr>
-    </w:p>
-    <w:p>
-      <w:pPr>
-        <w:rPr>
-          <w:rFonts w:ascii="Arial" w:hAnsi="Arial" w:cs="Arial"/>
-          <w:b/>
-          <w:bCs/>
-          <w:sz w:val="28"/>
-          <w:szCs w:val="28"/>
-        </w:rPr>
-      </w:pPr>
-    </w:p>
-    <w:p>
-      <w:pPr>
-        <w:rPr>
-          <w:rFonts w:ascii="Arial" w:hAnsi="Arial" w:cs="Arial"/>
-          <w:b/>
-          <w:bCs/>
-          <w:sz w:val="28"/>
-          <w:szCs w:val="28"/>
-        </w:rPr>
-      </w:pPr>
-    </w:p>
-    <w:p>
-      <w:pPr>
-        <w:rPr>
-          <w:rFonts w:ascii="Arial" w:hAnsi="Arial" w:cs="Arial"/>
-          <w:b/>
-          <w:bCs/>
-          <w:sz w:val="28"/>
-          <w:szCs w:val="28"/>
-        </w:rPr>
-      </w:pPr>
-    </w:p>
-    <w:p>
-      <w:pPr>
-        <w:rPr>
-          <w:rFonts w:ascii="Arial" w:hAnsi="Arial" w:cs="Arial"/>
-          <w:b/>
-          <w:bCs/>
-          <w:sz w:val="28"/>
-          <w:szCs w:val="28"/>
-        </w:rPr>
-      </w:pPr>
-    </w:p>
-    <w:p>
-      <w:pPr>
-        <w:pStyle w:val="Ttulo1"/>
-        <w:numPr>
-          <w:ilvl w:val="0"/>
-          <w:numId w:val="24"/>
-        </w:numPr>
-        <w:tabs>
-          <w:tab w:val="left" w:pos="567"/>
-        </w:tabs>
-        <w:ind w:left="357" w:hanging="357"/>
-      </w:pPr>
-      <w:bookmarkStart w:id="24" w:name="_Toc147597747"/>
-      <w:r>
-        <w:lastRenderedPageBreak/>
-        <w:t>Avaliação Retrospectiva</w:t>
-      </w:r>
-      <w:bookmarkEnd w:id="24"/>
+        <w:t>O desenvolvimento deste projeto envolveu várias fases, desde a concepção inicial até a entrega final. Durante esse período, foram realizadas várias atividades que, em conjunto, contribuíram para a concretização da solução proposta.</w:t>
+      </w:r>
     </w:p>
     <w:p>
       <w:pPr>
@@ -17484,88 +17502,344 @@
         <w:spacing w:before="80" w:after="80" w:line="360" w:lineRule="auto"/>
         <w:ind w:firstLine="720"/>
         <w:jc w:val="both"/>
-        <w:rPr>
-          <w:rFonts w:ascii="Arial" w:hAnsi="Arial" w:cs="Arial"/>
-          <w:i/>
-          <w:iCs/>
-          <w:color w:val="000000"/>
-          <w:sz w:val="24"/>
-          <w:szCs w:val="24"/>
-        </w:rPr>
-      </w:pPr>
-      <w:r>
-        <w:rPr>
-          <w:rFonts w:ascii="Arial" w:hAnsi="Arial" w:cs="Arial"/>
-          <w:i/>
-          <w:iCs/>
-          <w:color w:val="000000"/>
-          <w:sz w:val="24"/>
-          <w:szCs w:val="24"/>
-        </w:rPr>
-        <w:t>Esta seção será entregue na segunda etapa do projeto integrado, conforme cronograma disponibilizado pela PUC.</w:t>
-      </w:r>
+      </w:pPr>
+    </w:p>
+    <w:p>
+      <w:pPr>
+        <w:pStyle w:val="Ttulo2"/>
+      </w:pPr>
+      <w:bookmarkStart w:id="25" w:name="_Toc147690500"/>
+      <w:r>
+        <w:t xml:space="preserve">13.1 </w:t>
+      </w:r>
+      <w:r>
+        <w:tab/>
+      </w:r>
+      <w:r>
+        <w:t>Objetivos Estimados</w:t>
+      </w:r>
+      <w:bookmarkEnd w:id="25"/>
     </w:p>
     <w:p>
       <w:pPr>
         <w:keepLines/>
-        <w:pBdr>
-          <w:top w:val="nil"/>
-          <w:left w:val="nil"/>
-          <w:bottom w:val="nil"/>
-          <w:right w:val="nil"/>
-          <w:between w:val="nil"/>
-        </w:pBdr>
-        <w:spacing w:before="80" w:after="80" w:line="360" w:lineRule="auto"/>
-        <w:ind w:firstLine="720"/>
+        <w:spacing w:line="360" w:lineRule="auto"/>
+        <w:ind w:firstLine="660"/>
         <w:jc w:val="both"/>
         <w:rPr>
           <w:rFonts w:ascii="Arial" w:hAnsi="Arial" w:cs="Arial"/>
-          <w:i/>
-          <w:iCs/>
-          <w:color w:val="000000"/>
-          <w:sz w:val="24"/>
-          <w:szCs w:val="24"/>
-        </w:rPr>
-      </w:pPr>
-    </w:p>
-    <w:p>
-      <w:pPr>
-        <w:pStyle w:val="Ttulo2"/>
-      </w:pPr>
-      <w:bookmarkStart w:id="25" w:name="_Toc147597748"/>
-      <w:r>
-        <w:t xml:space="preserve">13.1 </w:t>
-      </w:r>
-      <w:r>
-        <w:tab/>
-      </w:r>
-      <w:r>
-        <w:t>Objetivos Estimados</w:t>
-      </w:r>
-      <w:bookmarkEnd w:id="25"/>
-    </w:p>
-    <w:p>
-      <w:pPr>
+          <w:sz w:val="24"/>
+          <w:szCs w:val="24"/>
+        </w:rPr>
+      </w:pPr>
+      <w:bookmarkStart w:id="26" w:name="_Hlk147689135"/>
+      <w:r>
+        <w:rPr>
+          <w:rFonts w:ascii="Arial" w:hAnsi="Arial" w:cs="Arial"/>
+          <w:sz w:val="24"/>
+          <w:szCs w:val="24"/>
+        </w:rPr>
+        <w:t>Os objetivos estimados para este projeto foram:</w:t>
+      </w:r>
+    </w:p>
+    <w:p>
+      <w:pPr>
+        <w:pStyle w:val="PargrafodaLista"/>
+        <w:keepLines/>
+        <w:numPr>
+          <w:ilvl w:val="0"/>
+          <w:numId w:val="10"/>
+        </w:numPr>
         <w:spacing w:line="360" w:lineRule="auto"/>
-        <w:ind w:firstLine="720"/>
         <w:jc w:val="both"/>
         <w:rPr>
-          <w:rFonts w:ascii="Arial" w:hAnsi="Arial"/>
-          <w:i/>
-          <w:iCs/>
-          <w:color w:val="000000" w:themeColor="text1"/>
-          <w:sz w:val="24"/>
-        </w:rPr>
-      </w:pPr>
-      <w:r>
-        <w:rPr>
-          <w:rFonts w:ascii="Arial" w:hAnsi="Arial"/>
-          <w:i/>
-          <w:iCs/>
-          <w:color w:val="000000" w:themeColor="text1"/>
-          <w:sz w:val="24"/>
-        </w:rPr>
-        <w:t>Esta seção será entregue na segunda etapa do projeto integrado, conforme cronograma disponibilizado pela PUC.</w:t>
+          <w:rFonts w:ascii="Arial" w:hAnsi="Arial" w:cs="Arial"/>
+          <w:sz w:val="24"/>
+          <w:szCs w:val="24"/>
+        </w:rPr>
+      </w:pPr>
+      <w:r>
+        <w:rPr>
+          <w:rFonts w:ascii="Arial" w:hAnsi="Arial" w:cs="Arial"/>
+          <w:sz w:val="24"/>
+          <w:szCs w:val="24"/>
+        </w:rPr>
+        <w:t>Compreender o contexto e os objetivos do trabalho;</w:t>
+      </w:r>
+    </w:p>
+    <w:p>
+      <w:pPr>
+        <w:pStyle w:val="PargrafodaLista"/>
+        <w:keepLines/>
+        <w:numPr>
+          <w:ilvl w:val="0"/>
+          <w:numId w:val="10"/>
+        </w:numPr>
+        <w:spacing w:line="360" w:lineRule="auto"/>
+        <w:jc w:val="both"/>
+        <w:rPr>
+          <w:rFonts w:ascii="Arial" w:hAnsi="Arial" w:cs="Arial"/>
+          <w:sz w:val="24"/>
+          <w:szCs w:val="24"/>
+        </w:rPr>
+      </w:pPr>
+      <w:r>
+        <w:rPr>
+          <w:rFonts w:ascii="Arial" w:hAnsi="Arial" w:cs="Arial"/>
+          <w:sz w:val="24"/>
+          <w:szCs w:val="24"/>
+        </w:rPr>
+        <w:t>Propor um projeto eficaz com base nas necessidades identificadas;</w:t>
+      </w:r>
+    </w:p>
+    <w:p>
+      <w:pPr>
+        <w:pStyle w:val="PargrafodaLista"/>
+        <w:keepLines/>
+        <w:numPr>
+          <w:ilvl w:val="0"/>
+          <w:numId w:val="10"/>
+        </w:numPr>
+        <w:spacing w:line="360" w:lineRule="auto"/>
+        <w:jc w:val="both"/>
+        <w:rPr>
+          <w:rFonts w:ascii="Arial" w:hAnsi="Arial" w:cs="Arial"/>
+          <w:sz w:val="24"/>
+          <w:szCs w:val="24"/>
+        </w:rPr>
+      </w:pPr>
+      <w:r>
+        <w:rPr>
+          <w:rFonts w:ascii="Arial" w:hAnsi="Arial" w:cs="Arial"/>
+          <w:sz w:val="24"/>
+          <w:szCs w:val="24"/>
+        </w:rPr>
+        <w:t>Realizar levantamentos detalhados de requisitos funcionais e não funcionais;</w:t>
+      </w:r>
+    </w:p>
+    <w:p>
+      <w:pPr>
+        <w:pStyle w:val="PargrafodaLista"/>
+        <w:keepLines/>
+        <w:numPr>
+          <w:ilvl w:val="0"/>
+          <w:numId w:val="10"/>
+        </w:numPr>
+        <w:spacing w:line="360" w:lineRule="auto"/>
+        <w:jc w:val="both"/>
+        <w:rPr>
+          <w:rFonts w:ascii="Arial" w:hAnsi="Arial" w:cs="Arial"/>
+          <w:sz w:val="24"/>
+          <w:szCs w:val="24"/>
+        </w:rPr>
+      </w:pPr>
+      <w:r>
+        <w:rPr>
+          <w:rFonts w:ascii="Arial" w:hAnsi="Arial" w:cs="Arial"/>
+          <w:sz w:val="24"/>
+          <w:szCs w:val="24"/>
+        </w:rPr>
+        <w:t>Documentar todos os requisitos identificados;</w:t>
+      </w:r>
+    </w:p>
+    <w:p>
+      <w:pPr>
+        <w:pStyle w:val="PargrafodaLista"/>
+        <w:keepLines/>
+        <w:numPr>
+          <w:ilvl w:val="0"/>
+          <w:numId w:val="10"/>
+        </w:numPr>
+        <w:spacing w:line="360" w:lineRule="auto"/>
+        <w:jc w:val="both"/>
+        <w:rPr>
+          <w:rFonts w:ascii="Arial" w:hAnsi="Arial" w:cs="Arial"/>
+          <w:sz w:val="24"/>
+          <w:szCs w:val="24"/>
+        </w:rPr>
+      </w:pPr>
+      <w:r>
+        <w:rPr>
+          <w:rFonts w:ascii="Arial" w:hAnsi="Arial" w:cs="Arial"/>
+          <w:sz w:val="24"/>
+          <w:szCs w:val="24"/>
+        </w:rPr>
+        <w:t>Desenvolver diagramas relevantes, como Casos de Uso e Classes de Domínio;</w:t>
+      </w:r>
+    </w:p>
+    <w:p>
+      <w:pPr>
+        <w:pStyle w:val="PargrafodaLista"/>
+        <w:keepLines/>
+        <w:numPr>
+          <w:ilvl w:val="0"/>
+          <w:numId w:val="10"/>
+        </w:numPr>
+        <w:spacing w:line="360" w:lineRule="auto"/>
+        <w:jc w:val="both"/>
+        <w:rPr>
+          <w:rFonts w:ascii="Arial" w:hAnsi="Arial" w:cs="Arial"/>
+          <w:sz w:val="24"/>
+          <w:szCs w:val="24"/>
+        </w:rPr>
+      </w:pPr>
+      <w:r>
+        <w:rPr>
+          <w:rFonts w:ascii="Arial" w:hAnsi="Arial" w:cs="Arial"/>
+          <w:sz w:val="24"/>
+          <w:szCs w:val="24"/>
+        </w:rPr>
+        <w:t>Definir uma arquitetura robusta;</w:t>
+      </w:r>
+    </w:p>
+    <w:p>
+      <w:pPr>
+        <w:pStyle w:val="PargrafodaLista"/>
+        <w:keepLines/>
+        <w:numPr>
+          <w:ilvl w:val="0"/>
+          <w:numId w:val="10"/>
+        </w:numPr>
+        <w:spacing w:line="360" w:lineRule="auto"/>
+        <w:jc w:val="both"/>
+        <w:rPr>
+          <w:rFonts w:ascii="Arial" w:hAnsi="Arial" w:cs="Arial"/>
+          <w:sz w:val="24"/>
+          <w:szCs w:val="24"/>
+        </w:rPr>
+      </w:pPr>
+      <w:r>
+        <w:rPr>
+          <w:rFonts w:ascii="Arial" w:hAnsi="Arial" w:cs="Arial"/>
+          <w:sz w:val="24"/>
+          <w:szCs w:val="24"/>
+        </w:rPr>
+        <w:t>Estruturar o banco de dados;</w:t>
+      </w:r>
+    </w:p>
+    <w:p>
+      <w:pPr>
+        <w:pStyle w:val="PargrafodaLista"/>
+        <w:keepLines/>
+        <w:numPr>
+          <w:ilvl w:val="0"/>
+          <w:numId w:val="10"/>
+        </w:numPr>
+        <w:spacing w:line="360" w:lineRule="auto"/>
+        <w:jc w:val="both"/>
+        <w:rPr>
+          <w:rFonts w:ascii="Arial" w:hAnsi="Arial" w:cs="Arial"/>
+          <w:sz w:val="24"/>
+          <w:szCs w:val="24"/>
+        </w:rPr>
+      </w:pPr>
+      <w:r>
+        <w:rPr>
+          <w:rFonts w:ascii="Arial" w:hAnsi="Arial" w:cs="Arial"/>
+          <w:sz w:val="24"/>
+          <w:szCs w:val="24"/>
+        </w:rPr>
+        <w:t>Desenvolver o sistema conforme as especificações;</w:t>
+      </w:r>
+    </w:p>
+    <w:p>
+      <w:pPr>
+        <w:pStyle w:val="PargrafodaLista"/>
+        <w:keepLines/>
+        <w:numPr>
+          <w:ilvl w:val="0"/>
+          <w:numId w:val="10"/>
+        </w:numPr>
+        <w:spacing w:line="360" w:lineRule="auto"/>
+        <w:jc w:val="both"/>
+        <w:rPr>
+          <w:rFonts w:ascii="Arial" w:hAnsi="Arial" w:cs="Arial"/>
+          <w:sz w:val="24"/>
+          <w:szCs w:val="24"/>
+        </w:rPr>
+      </w:pPr>
+      <w:r>
+        <w:rPr>
+          <w:rFonts w:ascii="Arial" w:hAnsi="Arial" w:cs="Arial"/>
+          <w:sz w:val="24"/>
+          <w:szCs w:val="24"/>
+        </w:rPr>
+        <w:t>Elaborar um plano de testes eficaz;</w:t>
+      </w:r>
+    </w:p>
+    <w:p>
+      <w:pPr>
+        <w:pStyle w:val="PargrafodaLista"/>
+        <w:keepLines/>
+        <w:numPr>
+          <w:ilvl w:val="0"/>
+          <w:numId w:val="10"/>
+        </w:numPr>
+        <w:spacing w:line="360" w:lineRule="auto"/>
+        <w:jc w:val="both"/>
+        <w:rPr>
+          <w:rFonts w:ascii="Arial" w:hAnsi="Arial" w:cs="Arial"/>
+          <w:sz w:val="24"/>
+          <w:szCs w:val="24"/>
+        </w:rPr>
+      </w:pPr>
+      <w:r>
+        <w:rPr>
+          <w:rFonts w:ascii="Arial" w:hAnsi="Arial" w:cs="Arial"/>
+          <w:sz w:val="24"/>
+          <w:szCs w:val="24"/>
+        </w:rPr>
+        <w:t>Revisar a documentação do projeto, garantindo sua completude e precisão;</w:t>
+      </w:r>
+    </w:p>
+    <w:p>
+      <w:pPr>
+        <w:pStyle w:val="PargrafodaLista"/>
+        <w:keepLines/>
+        <w:numPr>
+          <w:ilvl w:val="0"/>
+          <w:numId w:val="10"/>
+        </w:numPr>
+        <w:spacing w:line="360" w:lineRule="auto"/>
+        <w:jc w:val="both"/>
+        <w:rPr>
+          <w:rFonts w:ascii="Arial" w:hAnsi="Arial" w:cs="Arial"/>
+          <w:sz w:val="24"/>
+          <w:szCs w:val="24"/>
+        </w:rPr>
+      </w:pPr>
+      <w:r>
+        <w:rPr>
+          <w:rFonts w:ascii="Arial" w:hAnsi="Arial" w:cs="Arial"/>
+          <w:sz w:val="24"/>
+          <w:szCs w:val="24"/>
+        </w:rPr>
+        <w:t>Realizar a implementação no ambiente final e testar o protótipo;</w:t>
+      </w:r>
+    </w:p>
+    <w:p>
+      <w:pPr>
+        <w:pStyle w:val="PargrafodaLista"/>
+        <w:keepLines/>
+        <w:numPr>
+          <w:ilvl w:val="0"/>
+          <w:numId w:val="10"/>
+        </w:numPr>
+        <w:spacing w:line="360" w:lineRule="auto"/>
+        <w:jc w:val="both"/>
+        <w:rPr>
+          <w:rFonts w:ascii="Arial" w:hAnsi="Arial" w:cs="Arial"/>
+          <w:sz w:val="24"/>
+          <w:szCs w:val="24"/>
+        </w:rPr>
+      </w:pPr>
+      <w:r>
+        <w:rPr>
+          <w:rFonts w:ascii="Arial" w:hAnsi="Arial" w:cs="Arial"/>
+          <w:sz w:val="24"/>
+          <w:szCs w:val="24"/>
+        </w:rPr>
+        <w:t>Assegurar o correto registro das horas e a formatação do relatório técnico.</w:t>
       </w:r>
     </w:p>
     <w:p>
@@ -17583,15 +17857,16 @@
           <w:sz w:val="24"/>
         </w:rPr>
       </w:pPr>
-      <w:bookmarkStart w:id="26" w:name="_Toc117304930"/>
-      <w:bookmarkStart w:id="27" w:name="_Toc79992989"/>
-      <w:bookmarkStart w:id="28" w:name="_Toc527548010"/>
+      <w:bookmarkStart w:id="27" w:name="_Toc117304930"/>
+      <w:bookmarkStart w:id="28" w:name="_Toc79992989"/>
+      <w:bookmarkStart w:id="29" w:name="_Toc527548010"/>
+      <w:bookmarkEnd w:id="26"/>
     </w:p>
     <w:p>
       <w:pPr>
         <w:pStyle w:val="Ttulo2"/>
       </w:pPr>
-      <w:bookmarkStart w:id="29" w:name="_Toc147597749"/>
+      <w:bookmarkStart w:id="30" w:name="_Toc147690501"/>
       <w:r>
         <w:t xml:space="preserve">13.2 </w:t>
       </w:r>
@@ -17601,10 +17876,10 @@
       <w:r>
         <w:t>Objetivos Alcançados</w:t>
       </w:r>
-      <w:bookmarkEnd w:id="26"/>
       <w:bookmarkEnd w:id="27"/>
       <w:bookmarkEnd w:id="28"/>
       <w:bookmarkEnd w:id="29"/>
+      <w:bookmarkEnd w:id="30"/>
     </w:p>
     <w:p>
       <w:pPr>
@@ -17635,12 +17910,260 @@
       <w:r>
         <w:rPr>
           <w:rFonts w:ascii="Arial" w:hAnsi="Arial"/>
-          <w:i/>
-          <w:iCs/>
           <w:color w:val="000000" w:themeColor="text1"/>
           <w:sz w:val="24"/>
         </w:rPr>
-        <w:t>Esta seção será entregue na segunda etapa do projeto integrado, conforme cronograma disponibilizado pela PUC.</w:t>
+        <w:t xml:space="preserve">Os objetivos </w:t>
+      </w:r>
+      <w:r>
+        <w:rPr>
+          <w:rFonts w:ascii="Arial" w:hAnsi="Arial"/>
+          <w:color w:val="000000" w:themeColor="text1"/>
+          <w:sz w:val="24"/>
+        </w:rPr>
+        <w:t>alcançados</w:t>
+      </w:r>
+      <w:r>
+        <w:rPr>
+          <w:rFonts w:ascii="Arial" w:hAnsi="Arial"/>
+          <w:color w:val="000000" w:themeColor="text1"/>
+          <w:sz w:val="24"/>
+        </w:rPr>
+        <w:t xml:space="preserve"> para este projeto foram</w:t>
+      </w:r>
+      <w:r>
+        <w:rPr>
+          <w:rFonts w:ascii="Arial" w:hAnsi="Arial"/>
+          <w:color w:val="000000" w:themeColor="text1"/>
+          <w:sz w:val="24"/>
+        </w:rPr>
+        <w:t>:</w:t>
+      </w:r>
+    </w:p>
+    <w:p>
+      <w:pPr>
+        <w:pStyle w:val="PargrafodaLista"/>
+        <w:keepLines/>
+        <w:numPr>
+          <w:ilvl w:val="0"/>
+          <w:numId w:val="10"/>
+        </w:numPr>
+        <w:spacing w:line="360" w:lineRule="auto"/>
+        <w:jc w:val="both"/>
+        <w:rPr>
+          <w:rFonts w:ascii="Arial" w:hAnsi="Arial" w:cs="Arial"/>
+          <w:sz w:val="24"/>
+          <w:szCs w:val="24"/>
+        </w:rPr>
+      </w:pPr>
+      <w:r>
+        <w:rPr>
+          <w:rFonts w:ascii="Arial" w:hAnsi="Arial" w:cs="Arial"/>
+          <w:sz w:val="24"/>
+          <w:szCs w:val="24"/>
+        </w:rPr>
+        <w:t>A contextualização e definição clara dos objetivos do trabalho foram realizadas com sucesso.</w:t>
+      </w:r>
+    </w:p>
+    <w:p>
+      <w:pPr>
+        <w:pStyle w:val="PargrafodaLista"/>
+        <w:keepLines/>
+        <w:numPr>
+          <w:ilvl w:val="0"/>
+          <w:numId w:val="10"/>
+        </w:numPr>
+        <w:spacing w:line="360" w:lineRule="auto"/>
+        <w:jc w:val="both"/>
+        <w:rPr>
+          <w:rFonts w:ascii="Arial" w:hAnsi="Arial" w:cs="Arial"/>
+          <w:sz w:val="24"/>
+          <w:szCs w:val="24"/>
+        </w:rPr>
+      </w:pPr>
+      <w:r>
+        <w:rPr>
+          <w:rFonts w:ascii="Arial" w:hAnsi="Arial" w:cs="Arial"/>
+          <w:sz w:val="24"/>
+          <w:szCs w:val="24"/>
+        </w:rPr>
+        <w:t>A proposta de projeto foi elaborada e aprovada.</w:t>
+      </w:r>
+    </w:p>
+    <w:p>
+      <w:pPr>
+        <w:pStyle w:val="PargrafodaLista"/>
+        <w:keepLines/>
+        <w:numPr>
+          <w:ilvl w:val="0"/>
+          <w:numId w:val="10"/>
+        </w:numPr>
+        <w:spacing w:line="360" w:lineRule="auto"/>
+        <w:jc w:val="both"/>
+        <w:rPr>
+          <w:rFonts w:ascii="Arial" w:hAnsi="Arial" w:cs="Arial"/>
+          <w:sz w:val="24"/>
+          <w:szCs w:val="24"/>
+        </w:rPr>
+      </w:pPr>
+      <w:r>
+        <w:rPr>
+          <w:rFonts w:ascii="Arial" w:hAnsi="Arial" w:cs="Arial"/>
+          <w:sz w:val="24"/>
+          <w:szCs w:val="24"/>
+        </w:rPr>
+        <w:t>Os requisitos, tanto funcionais quanto não-funcionais, foram levantados e documentados de forma detalhada.</w:t>
+      </w:r>
+    </w:p>
+    <w:p>
+      <w:pPr>
+        <w:pStyle w:val="PargrafodaLista"/>
+        <w:keepLines/>
+        <w:numPr>
+          <w:ilvl w:val="0"/>
+          <w:numId w:val="10"/>
+        </w:numPr>
+        <w:spacing w:line="360" w:lineRule="auto"/>
+        <w:jc w:val="both"/>
+        <w:rPr>
+          <w:rFonts w:ascii="Arial" w:hAnsi="Arial" w:cs="Arial"/>
+          <w:sz w:val="24"/>
+          <w:szCs w:val="24"/>
+        </w:rPr>
+      </w:pPr>
+      <w:r>
+        <w:rPr>
+          <w:rFonts w:ascii="Arial" w:hAnsi="Arial" w:cs="Arial"/>
+          <w:sz w:val="24"/>
+          <w:szCs w:val="24"/>
+        </w:rPr>
+        <w:t>Foram desenvolvidos diagramas, incluindo Casos de Uso e Classes de Domínio.</w:t>
+      </w:r>
+    </w:p>
+    <w:p>
+      <w:pPr>
+        <w:pStyle w:val="PargrafodaLista"/>
+        <w:keepLines/>
+        <w:numPr>
+          <w:ilvl w:val="0"/>
+          <w:numId w:val="10"/>
+        </w:numPr>
+        <w:spacing w:line="360" w:lineRule="auto"/>
+        <w:jc w:val="both"/>
+        <w:rPr>
+          <w:rFonts w:ascii="Arial" w:hAnsi="Arial" w:cs="Arial"/>
+          <w:sz w:val="24"/>
+          <w:szCs w:val="24"/>
+        </w:rPr>
+      </w:pPr>
+      <w:r>
+        <w:rPr>
+          <w:rFonts w:ascii="Arial" w:hAnsi="Arial" w:cs="Arial"/>
+          <w:sz w:val="24"/>
+          <w:szCs w:val="24"/>
+        </w:rPr>
+        <w:lastRenderedPageBreak/>
+        <w:t>Um padrão arquitetural sólido foi definido.</w:t>
+      </w:r>
+    </w:p>
+    <w:p>
+      <w:pPr>
+        <w:pStyle w:val="PargrafodaLista"/>
+        <w:keepLines/>
+        <w:numPr>
+          <w:ilvl w:val="0"/>
+          <w:numId w:val="10"/>
+        </w:numPr>
+        <w:spacing w:line="360" w:lineRule="auto"/>
+        <w:jc w:val="both"/>
+        <w:rPr>
+          <w:rFonts w:ascii="Arial" w:hAnsi="Arial" w:cs="Arial"/>
+          <w:sz w:val="24"/>
+          <w:szCs w:val="24"/>
+        </w:rPr>
+      </w:pPr>
+      <w:r>
+        <w:rPr>
+          <w:rFonts w:ascii="Arial" w:hAnsi="Arial" w:cs="Arial"/>
+          <w:sz w:val="24"/>
+          <w:szCs w:val="24"/>
+        </w:rPr>
+        <w:t>O banco de dados foi estruturado de acordo com as necessidades do projeto.</w:t>
+      </w:r>
+    </w:p>
+    <w:p>
+      <w:pPr>
+        <w:pStyle w:val="PargrafodaLista"/>
+        <w:keepLines/>
+        <w:numPr>
+          <w:ilvl w:val="0"/>
+          <w:numId w:val="10"/>
+        </w:numPr>
+        <w:spacing w:line="360" w:lineRule="auto"/>
+        <w:jc w:val="both"/>
+        <w:rPr>
+          <w:rFonts w:ascii="Arial" w:hAnsi="Arial" w:cs="Arial"/>
+          <w:sz w:val="24"/>
+          <w:szCs w:val="24"/>
+        </w:rPr>
+      </w:pPr>
+      <w:r>
+        <w:rPr>
+          <w:rFonts w:ascii="Arial" w:hAnsi="Arial" w:cs="Arial"/>
+          <w:sz w:val="24"/>
+          <w:szCs w:val="24"/>
+        </w:rPr>
+        <w:t>O sistema foi desenvolvido, testado e implementado.</w:t>
+      </w:r>
+    </w:p>
+    <w:p>
+      <w:pPr>
+        <w:pStyle w:val="PargrafodaLista"/>
+        <w:keepLines/>
+        <w:numPr>
+          <w:ilvl w:val="0"/>
+          <w:numId w:val="10"/>
+        </w:numPr>
+        <w:spacing w:line="360" w:lineRule="auto"/>
+        <w:jc w:val="both"/>
+        <w:rPr>
+          <w:rFonts w:ascii="Arial" w:hAnsi="Arial" w:cs="Arial"/>
+          <w:sz w:val="24"/>
+          <w:szCs w:val="24"/>
+        </w:rPr>
+      </w:pPr>
+      <w:r>
+        <w:rPr>
+          <w:rFonts w:ascii="Arial" w:hAnsi="Arial" w:cs="Arial"/>
+          <w:sz w:val="24"/>
+          <w:szCs w:val="24"/>
+        </w:rPr>
+        <w:t>A documentação do projeto foi revisada e atualizada conforme necessário.</w:t>
+      </w:r>
+    </w:p>
+    <w:p>
+      <w:pPr>
+        <w:pStyle w:val="PargrafodaLista"/>
+        <w:keepLines/>
+        <w:numPr>
+          <w:ilvl w:val="0"/>
+          <w:numId w:val="10"/>
+        </w:numPr>
+        <w:spacing w:line="360" w:lineRule="auto"/>
+        <w:jc w:val="both"/>
+        <w:rPr>
+          <w:rFonts w:ascii="Arial" w:hAnsi="Arial" w:cs="Arial"/>
+          <w:sz w:val="24"/>
+          <w:szCs w:val="24"/>
+        </w:rPr>
+      </w:pPr>
+      <w:r>
+        <w:rPr>
+          <w:rFonts w:ascii="Arial" w:hAnsi="Arial" w:cs="Arial"/>
+          <w:sz w:val="24"/>
+          <w:szCs w:val="24"/>
+        </w:rPr>
+        <w:t>A entrega final foi realizada dentro do prazo estabelecido.</w:t>
       </w:r>
     </w:p>
     <w:p>
@@ -17660,11 +18183,11 @@
         <w:pStyle w:val="Ttulo2"/>
         <w:ind w:left="709" w:hanging="709"/>
       </w:pPr>
-      <w:bookmarkStart w:id="30" w:name="_Toc117304931"/>
-      <w:bookmarkStart w:id="31" w:name="_Toc79992990"/>
-      <w:bookmarkStart w:id="32" w:name="_Toc527548011"/>
-      <w:bookmarkStart w:id="33" w:name="_Toc487017244"/>
-      <w:bookmarkStart w:id="34" w:name="_Toc147597750"/>
+      <w:bookmarkStart w:id="31" w:name="_Toc117304931"/>
+      <w:bookmarkStart w:id="32" w:name="_Toc79992990"/>
+      <w:bookmarkStart w:id="33" w:name="_Toc527548011"/>
+      <w:bookmarkStart w:id="34" w:name="_Toc487017244"/>
+      <w:bookmarkStart w:id="35" w:name="_Toc147690502"/>
       <w:r>
         <w:t xml:space="preserve">13.3 </w:t>
       </w:r>
@@ -17674,35 +18197,1598 @@
       <w:r>
         <w:t>Lições aprendidas</w:t>
       </w:r>
-      <w:bookmarkEnd w:id="30"/>
       <w:bookmarkEnd w:id="31"/>
       <w:bookmarkEnd w:id="32"/>
       <w:bookmarkEnd w:id="33"/>
       <w:bookmarkEnd w:id="34"/>
-    </w:p>
+      <w:bookmarkEnd w:id="35"/>
+    </w:p>
+    <w:tbl>
+      <w:tblPr>
+        <w:tblW w:w="9072" w:type="dxa"/>
+        <w:tblInd w:w="-5" w:type="dxa"/>
+        <w:tblLayout w:type="fixed"/>
+        <w:tblLook w:val="04A0" w:firstRow="1" w:lastRow="0" w:firstColumn="1" w:lastColumn="0" w:noHBand="0" w:noVBand="1"/>
+      </w:tblPr>
+      <w:tblGrid>
+        <w:gridCol w:w="567"/>
+        <w:gridCol w:w="6946"/>
+        <w:gridCol w:w="1559"/>
+      </w:tblGrid>
+      <w:tr>
+        <w:trPr>
+          <w:trHeight w:val="300"/>
+        </w:trPr>
+        <w:tc>
+          <w:tcPr>
+            <w:tcW w:w="9072" w:type="dxa"/>
+            <w:gridSpan w:val="3"/>
+            <w:tcBorders>
+              <w:top w:val="single" w:sz="4" w:space="0" w:color="auto"/>
+              <w:left w:val="single" w:sz="4" w:space="0" w:color="auto"/>
+              <w:bottom w:val="single" w:sz="4" w:space="0" w:color="auto"/>
+              <w:right w:val="single" w:sz="4" w:space="0" w:color="auto"/>
+            </w:tcBorders>
+            <w:shd w:val="clear" w:color="auto" w:fill="DBE5F1"/>
+            <w:noWrap/>
+            <w:vAlign w:val="center"/>
+            <w:hideMark/>
+          </w:tcPr>
+          <w:p>
+            <w:pPr>
+              <w:keepNext/>
+              <w:keepLines/>
+              <w:spacing w:before="40" w:after="40"/>
+              <w:jc w:val="center"/>
+              <w:rPr>
+                <w:rFonts w:ascii="Arial" w:hAnsi="Arial" w:cs="Arial"/>
+                <w:b/>
+                <w:color w:val="000000"/>
+              </w:rPr>
+            </w:pPr>
+            <w:r>
+              <w:rPr>
+                <w:rFonts w:ascii="Arial" w:hAnsi="Arial" w:cs="Arial"/>
+                <w:b/>
+                <w:color w:val="000000"/>
+              </w:rPr>
+              <w:t>Retrospectiva (Lições Aprendidas)</w:t>
+            </w:r>
+          </w:p>
+        </w:tc>
+      </w:tr>
+      <w:tr>
+        <w:trPr>
+          <w:trHeight w:val="300"/>
+        </w:trPr>
+        <w:tc>
+          <w:tcPr>
+            <w:tcW w:w="567" w:type="dxa"/>
+            <w:tcBorders>
+              <w:top w:val="nil"/>
+              <w:left w:val="single" w:sz="4" w:space="0" w:color="auto"/>
+              <w:bottom w:val="single" w:sz="4" w:space="0" w:color="auto"/>
+              <w:right w:val="single" w:sz="4" w:space="0" w:color="auto"/>
+            </w:tcBorders>
+            <w:shd w:val="clear" w:color="auto" w:fill="DBE5F1"/>
+            <w:noWrap/>
+            <w:vAlign w:val="center"/>
+          </w:tcPr>
+          <w:p>
+            <w:pPr>
+              <w:keepNext/>
+              <w:keepLines/>
+              <w:spacing w:before="40" w:after="40"/>
+              <w:jc w:val="center"/>
+              <w:rPr>
+                <w:rFonts w:ascii="Arial" w:hAnsi="Arial" w:cs="Arial"/>
+                <w:b/>
+                <w:color w:val="000000"/>
+              </w:rPr>
+            </w:pPr>
+          </w:p>
+        </w:tc>
+        <w:tc>
+          <w:tcPr>
+            <w:tcW w:w="6946" w:type="dxa"/>
+            <w:tcBorders>
+              <w:top w:val="nil"/>
+              <w:left w:val="single" w:sz="4" w:space="0" w:color="auto"/>
+              <w:bottom w:val="single" w:sz="4" w:space="0" w:color="auto"/>
+              <w:right w:val="single" w:sz="4" w:space="0" w:color="auto"/>
+            </w:tcBorders>
+            <w:shd w:val="clear" w:color="auto" w:fill="DBE5F1"/>
+            <w:vAlign w:val="center"/>
+          </w:tcPr>
+          <w:p>
+            <w:pPr>
+              <w:keepNext/>
+              <w:keepLines/>
+              <w:spacing w:before="40" w:after="40"/>
+              <w:rPr>
+                <w:rFonts w:ascii="Arial" w:hAnsi="Arial" w:cs="Arial"/>
+                <w:b/>
+                <w:color w:val="000000"/>
+              </w:rPr>
+            </w:pPr>
+            <w:r>
+              <w:rPr>
+                <w:rFonts w:ascii="Arial" w:hAnsi="Arial" w:cs="Arial"/>
+                <w:b/>
+                <w:color w:val="000000"/>
+              </w:rPr>
+              <w:t>Descrição da Lição</w:t>
+            </w:r>
+          </w:p>
+        </w:tc>
+        <w:tc>
+          <w:tcPr>
+            <w:tcW w:w="1559" w:type="dxa"/>
+            <w:tcBorders>
+              <w:top w:val="nil"/>
+              <w:left w:val="nil"/>
+              <w:bottom w:val="single" w:sz="4" w:space="0" w:color="auto"/>
+              <w:right w:val="single" w:sz="4" w:space="0" w:color="auto"/>
+            </w:tcBorders>
+            <w:shd w:val="clear" w:color="auto" w:fill="DBE5F1"/>
+            <w:noWrap/>
+            <w:vAlign w:val="center"/>
+            <w:hideMark/>
+          </w:tcPr>
+          <w:p>
+            <w:pPr>
+              <w:keepNext/>
+              <w:keepLines/>
+              <w:spacing w:before="40" w:after="40"/>
+              <w:jc w:val="center"/>
+              <w:rPr>
+                <w:rFonts w:ascii="Arial" w:hAnsi="Arial" w:cs="Arial"/>
+                <w:b/>
+                <w:color w:val="000000"/>
+              </w:rPr>
+            </w:pPr>
+            <w:r>
+              <w:rPr>
+                <w:rFonts w:ascii="Arial" w:hAnsi="Arial" w:cs="Arial"/>
+                <w:b/>
+                <w:color w:val="000000"/>
+              </w:rPr>
+              <w:t>Classificação</w:t>
+            </w:r>
+          </w:p>
+        </w:tc>
+      </w:tr>
+      <w:tr>
+        <w:trPr>
+          <w:trHeight w:val="300"/>
+        </w:trPr>
+        <w:tc>
+          <w:tcPr>
+            <w:tcW w:w="567" w:type="dxa"/>
+            <w:tcBorders>
+              <w:top w:val="single" w:sz="4" w:space="0" w:color="auto"/>
+              <w:left w:val="single" w:sz="4" w:space="0" w:color="auto"/>
+              <w:bottom w:val="single" w:sz="4" w:space="0" w:color="auto"/>
+              <w:right w:val="nil"/>
+            </w:tcBorders>
+            <w:shd w:val="clear" w:color="auto" w:fill="auto"/>
+            <w:noWrap/>
+            <w:vAlign w:val="center"/>
+          </w:tcPr>
+          <w:p>
+            <w:pPr>
+              <w:jc w:val="center"/>
+              <w:rPr>
+                <w:rFonts w:ascii="Arial" w:eastAsia="Arial" w:hAnsi="Arial" w:cs="Arial"/>
+              </w:rPr>
+            </w:pPr>
+            <w:r>
+              <w:rPr>
+                <w:rFonts w:ascii="Arial" w:eastAsia="Arial" w:hAnsi="Arial" w:cs="Arial"/>
+              </w:rPr>
+              <w:t>1</w:t>
+            </w:r>
+          </w:p>
+        </w:tc>
+        <w:tc>
+          <w:tcPr>
+            <w:tcW w:w="6946" w:type="dxa"/>
+            <w:tcBorders>
+              <w:top w:val="single" w:sz="4" w:space="0" w:color="auto"/>
+              <w:left w:val="single" w:sz="4" w:space="0" w:color="auto"/>
+              <w:bottom w:val="single" w:sz="4" w:space="0" w:color="auto"/>
+              <w:right w:val="nil"/>
+            </w:tcBorders>
+            <w:shd w:val="clear" w:color="auto" w:fill="auto"/>
+            <w:vAlign w:val="center"/>
+          </w:tcPr>
+          <w:p>
+            <w:pPr>
+              <w:rPr>
+                <w:rFonts w:ascii="Arial" w:eastAsia="Arial" w:hAnsi="Arial" w:cs="Arial"/>
+              </w:rPr>
+            </w:pPr>
+            <w:r>
+              <w:rPr>
+                <w:rFonts w:ascii="Arial" w:eastAsia="Arial" w:hAnsi="Arial" w:cs="Arial"/>
+              </w:rPr>
+              <w:t>Compreender a importância de contextualização e definição clara dos objetivos</w:t>
+            </w:r>
+          </w:p>
+        </w:tc>
+        <w:tc>
+          <w:tcPr>
+            <w:tcW w:w="1559" w:type="dxa"/>
+            <w:tcBorders>
+              <w:top w:val="single" w:sz="4" w:space="0" w:color="auto"/>
+              <w:left w:val="single" w:sz="4" w:space="0" w:color="auto"/>
+              <w:bottom w:val="single" w:sz="4" w:space="0" w:color="auto"/>
+              <w:right w:val="single" w:sz="4" w:space="0" w:color="auto"/>
+            </w:tcBorders>
+            <w:shd w:val="clear" w:color="auto" w:fill="auto"/>
+            <w:noWrap/>
+            <w:vAlign w:val="center"/>
+          </w:tcPr>
+          <w:p>
+            <w:pPr>
+              <w:jc w:val="center"/>
+              <w:rPr>
+                <w:rFonts w:ascii="Arial" w:eastAsia="Arial" w:hAnsi="Arial" w:cs="Arial"/>
+              </w:rPr>
+            </w:pPr>
+            <w:r>
+              <w:rPr>
+                <w:rFonts w:ascii="Arial" w:eastAsia="Arial" w:hAnsi="Arial" w:cs="Arial"/>
+              </w:rPr>
+              <w:t>Positiva</w:t>
+            </w:r>
+          </w:p>
+        </w:tc>
+      </w:tr>
+      <w:tr>
+        <w:trPr>
+          <w:trHeight w:val="300"/>
+        </w:trPr>
+        <w:tc>
+          <w:tcPr>
+            <w:tcW w:w="567" w:type="dxa"/>
+            <w:tcBorders>
+              <w:top w:val="single" w:sz="4" w:space="0" w:color="auto"/>
+              <w:left w:val="single" w:sz="4" w:space="0" w:color="auto"/>
+              <w:bottom w:val="single" w:sz="4" w:space="0" w:color="auto"/>
+              <w:right w:val="nil"/>
+            </w:tcBorders>
+            <w:shd w:val="clear" w:color="auto" w:fill="auto"/>
+            <w:noWrap/>
+            <w:vAlign w:val="center"/>
+          </w:tcPr>
+          <w:p>
+            <w:pPr>
+              <w:jc w:val="center"/>
+              <w:rPr>
+                <w:rFonts w:ascii="Arial" w:eastAsia="Arial" w:hAnsi="Arial" w:cs="Arial"/>
+              </w:rPr>
+            </w:pPr>
+            <w:r>
+              <w:rPr>
+                <w:rFonts w:ascii="Arial" w:eastAsia="Arial" w:hAnsi="Arial" w:cs="Arial"/>
+              </w:rPr>
+              <w:t>2</w:t>
+            </w:r>
+          </w:p>
+        </w:tc>
+        <w:tc>
+          <w:tcPr>
+            <w:tcW w:w="6946" w:type="dxa"/>
+            <w:tcBorders>
+              <w:top w:val="single" w:sz="4" w:space="0" w:color="auto"/>
+              <w:left w:val="single" w:sz="4" w:space="0" w:color="auto"/>
+              <w:bottom w:val="single" w:sz="4" w:space="0" w:color="auto"/>
+              <w:right w:val="nil"/>
+            </w:tcBorders>
+            <w:shd w:val="clear" w:color="auto" w:fill="auto"/>
+            <w:vAlign w:val="center"/>
+          </w:tcPr>
+          <w:p>
+            <w:pPr>
+              <w:rPr>
+                <w:rFonts w:ascii="Arial" w:eastAsia="Arial" w:hAnsi="Arial" w:cs="Arial"/>
+              </w:rPr>
+            </w:pPr>
+            <w:r>
+              <w:rPr>
+                <w:rFonts w:ascii="Arial" w:eastAsia="Arial" w:hAnsi="Arial" w:cs="Arial"/>
+              </w:rPr>
+              <w:t>A necessidade de revisões frequentes na documentação para garantir precisão</w:t>
+            </w:r>
+          </w:p>
+        </w:tc>
+        <w:tc>
+          <w:tcPr>
+            <w:tcW w:w="1559" w:type="dxa"/>
+            <w:tcBorders>
+              <w:top w:val="single" w:sz="4" w:space="0" w:color="auto"/>
+              <w:left w:val="single" w:sz="4" w:space="0" w:color="auto"/>
+              <w:bottom w:val="single" w:sz="4" w:space="0" w:color="auto"/>
+              <w:right w:val="single" w:sz="4" w:space="0" w:color="auto"/>
+            </w:tcBorders>
+            <w:shd w:val="clear" w:color="auto" w:fill="auto"/>
+            <w:noWrap/>
+            <w:vAlign w:val="center"/>
+          </w:tcPr>
+          <w:p>
+            <w:pPr>
+              <w:jc w:val="center"/>
+              <w:rPr>
+                <w:rFonts w:ascii="Arial" w:eastAsia="Arial" w:hAnsi="Arial" w:cs="Arial"/>
+              </w:rPr>
+            </w:pPr>
+            <w:r>
+              <w:rPr>
+                <w:rFonts w:ascii="Arial" w:eastAsia="Arial" w:hAnsi="Arial" w:cs="Arial"/>
+              </w:rPr>
+              <w:t>Positiva</w:t>
+            </w:r>
+          </w:p>
+        </w:tc>
+      </w:tr>
+      <w:tr>
+        <w:trPr>
+          <w:trHeight w:val="300"/>
+        </w:trPr>
+        <w:tc>
+          <w:tcPr>
+            <w:tcW w:w="567" w:type="dxa"/>
+            <w:tcBorders>
+              <w:top w:val="single" w:sz="4" w:space="0" w:color="auto"/>
+              <w:left w:val="single" w:sz="4" w:space="0" w:color="auto"/>
+              <w:bottom w:val="single" w:sz="4" w:space="0" w:color="auto"/>
+              <w:right w:val="nil"/>
+            </w:tcBorders>
+            <w:shd w:val="clear" w:color="auto" w:fill="auto"/>
+            <w:noWrap/>
+            <w:vAlign w:val="center"/>
+          </w:tcPr>
+          <w:p>
+            <w:pPr>
+              <w:jc w:val="center"/>
+              <w:rPr>
+                <w:rFonts w:ascii="Arial" w:eastAsia="Arial" w:hAnsi="Arial" w:cs="Arial"/>
+              </w:rPr>
+            </w:pPr>
+            <w:r>
+              <w:rPr>
+                <w:rFonts w:ascii="Arial" w:eastAsia="Arial" w:hAnsi="Arial" w:cs="Arial"/>
+              </w:rPr>
+              <w:t>3</w:t>
+            </w:r>
+          </w:p>
+        </w:tc>
+        <w:tc>
+          <w:tcPr>
+            <w:tcW w:w="6946" w:type="dxa"/>
+            <w:tcBorders>
+              <w:top w:val="single" w:sz="4" w:space="0" w:color="auto"/>
+              <w:left w:val="single" w:sz="4" w:space="0" w:color="auto"/>
+              <w:bottom w:val="single" w:sz="4" w:space="0" w:color="auto"/>
+              <w:right w:val="nil"/>
+            </w:tcBorders>
+            <w:shd w:val="clear" w:color="auto" w:fill="auto"/>
+            <w:vAlign w:val="center"/>
+          </w:tcPr>
+          <w:p>
+            <w:pPr>
+              <w:rPr>
+                <w:rFonts w:ascii="Arial" w:eastAsia="Arial" w:hAnsi="Arial" w:cs="Arial"/>
+              </w:rPr>
+            </w:pPr>
+            <w:r>
+              <w:rPr>
+                <w:rFonts w:ascii="Arial" w:eastAsia="Arial" w:hAnsi="Arial" w:cs="Arial"/>
+              </w:rPr>
+              <w:t>O desenvolvimento do sistema consumiu a maior parte do tempo</w:t>
+            </w:r>
+          </w:p>
+        </w:tc>
+        <w:tc>
+          <w:tcPr>
+            <w:tcW w:w="1559" w:type="dxa"/>
+            <w:tcBorders>
+              <w:top w:val="single" w:sz="4" w:space="0" w:color="auto"/>
+              <w:left w:val="single" w:sz="4" w:space="0" w:color="auto"/>
+              <w:bottom w:val="single" w:sz="4" w:space="0" w:color="auto"/>
+              <w:right w:val="single" w:sz="4" w:space="0" w:color="auto"/>
+            </w:tcBorders>
+            <w:shd w:val="clear" w:color="auto" w:fill="auto"/>
+            <w:noWrap/>
+            <w:vAlign w:val="center"/>
+          </w:tcPr>
+          <w:p>
+            <w:pPr>
+              <w:jc w:val="center"/>
+              <w:rPr>
+                <w:rFonts w:ascii="Arial" w:eastAsia="Arial" w:hAnsi="Arial" w:cs="Arial"/>
+              </w:rPr>
+            </w:pPr>
+            <w:r>
+              <w:rPr>
+                <w:rFonts w:ascii="Arial" w:eastAsia="Arial" w:hAnsi="Arial" w:cs="Arial"/>
+              </w:rPr>
+              <w:t>Negativa</w:t>
+            </w:r>
+          </w:p>
+        </w:tc>
+      </w:tr>
+      <w:tr>
+        <w:trPr>
+          <w:trHeight w:val="300"/>
+        </w:trPr>
+        <w:tc>
+          <w:tcPr>
+            <w:tcW w:w="567" w:type="dxa"/>
+            <w:tcBorders>
+              <w:top w:val="single" w:sz="4" w:space="0" w:color="auto"/>
+              <w:left w:val="single" w:sz="4" w:space="0" w:color="auto"/>
+              <w:bottom w:val="single" w:sz="4" w:space="0" w:color="auto"/>
+              <w:right w:val="nil"/>
+            </w:tcBorders>
+            <w:shd w:val="clear" w:color="auto" w:fill="auto"/>
+            <w:noWrap/>
+            <w:vAlign w:val="center"/>
+          </w:tcPr>
+          <w:p>
+            <w:pPr>
+              <w:jc w:val="center"/>
+              <w:rPr>
+                <w:rFonts w:ascii="Arial" w:eastAsia="Arial" w:hAnsi="Arial" w:cs="Arial"/>
+              </w:rPr>
+            </w:pPr>
+            <w:r>
+              <w:rPr>
+                <w:rFonts w:ascii="Arial" w:eastAsia="Arial" w:hAnsi="Arial" w:cs="Arial"/>
+              </w:rPr>
+              <w:t>4</w:t>
+            </w:r>
+          </w:p>
+        </w:tc>
+        <w:tc>
+          <w:tcPr>
+            <w:tcW w:w="6946" w:type="dxa"/>
+            <w:tcBorders>
+              <w:top w:val="single" w:sz="4" w:space="0" w:color="auto"/>
+              <w:left w:val="single" w:sz="4" w:space="0" w:color="auto"/>
+              <w:bottom w:val="single" w:sz="4" w:space="0" w:color="auto"/>
+              <w:right w:val="nil"/>
+            </w:tcBorders>
+            <w:shd w:val="clear" w:color="auto" w:fill="auto"/>
+            <w:vAlign w:val="center"/>
+          </w:tcPr>
+          <w:p>
+            <w:pPr>
+              <w:rPr>
+                <w:rFonts w:ascii="Arial" w:eastAsia="Arial" w:hAnsi="Arial" w:cs="Arial"/>
+              </w:rPr>
+            </w:pPr>
+            <w:r>
+              <w:rPr>
+                <w:rFonts w:ascii="Arial" w:eastAsia="Arial" w:hAnsi="Arial" w:cs="Arial"/>
+              </w:rPr>
+              <w:t>Planejamento eficaz das horas é essencial para evitar sobrecargas</w:t>
+            </w:r>
+          </w:p>
+        </w:tc>
+        <w:tc>
+          <w:tcPr>
+            <w:tcW w:w="1559" w:type="dxa"/>
+            <w:tcBorders>
+              <w:top w:val="single" w:sz="4" w:space="0" w:color="auto"/>
+              <w:left w:val="single" w:sz="4" w:space="0" w:color="auto"/>
+              <w:bottom w:val="single" w:sz="4" w:space="0" w:color="auto"/>
+              <w:right w:val="single" w:sz="4" w:space="0" w:color="auto"/>
+            </w:tcBorders>
+            <w:shd w:val="clear" w:color="auto" w:fill="auto"/>
+            <w:noWrap/>
+            <w:vAlign w:val="center"/>
+          </w:tcPr>
+          <w:p>
+            <w:pPr>
+              <w:jc w:val="center"/>
+              <w:rPr>
+                <w:rFonts w:ascii="Arial" w:eastAsia="Arial" w:hAnsi="Arial" w:cs="Arial"/>
+              </w:rPr>
+            </w:pPr>
+            <w:r>
+              <w:rPr>
+                <w:rFonts w:ascii="Arial" w:eastAsia="Arial" w:hAnsi="Arial" w:cs="Arial"/>
+              </w:rPr>
+              <w:t>Positiva</w:t>
+            </w:r>
+          </w:p>
+        </w:tc>
+      </w:tr>
+      <w:tr>
+        <w:trPr>
+          <w:trHeight w:val="300"/>
+        </w:trPr>
+        <w:tc>
+          <w:tcPr>
+            <w:tcW w:w="567" w:type="dxa"/>
+            <w:tcBorders>
+              <w:top w:val="single" w:sz="4" w:space="0" w:color="auto"/>
+              <w:left w:val="single" w:sz="4" w:space="0" w:color="auto"/>
+              <w:bottom w:val="single" w:sz="4" w:space="0" w:color="auto"/>
+              <w:right w:val="nil"/>
+            </w:tcBorders>
+            <w:shd w:val="clear" w:color="auto" w:fill="auto"/>
+            <w:noWrap/>
+            <w:vAlign w:val="center"/>
+          </w:tcPr>
+          <w:p>
+            <w:pPr>
+              <w:jc w:val="center"/>
+              <w:rPr>
+                <w:rFonts w:ascii="Arial" w:eastAsia="Arial" w:hAnsi="Arial" w:cs="Arial"/>
+              </w:rPr>
+            </w:pPr>
+            <w:r>
+              <w:rPr>
+                <w:rFonts w:ascii="Arial" w:eastAsia="Arial" w:hAnsi="Arial" w:cs="Arial"/>
+              </w:rPr>
+              <w:t>5</w:t>
+            </w:r>
+          </w:p>
+        </w:tc>
+        <w:tc>
+          <w:tcPr>
+            <w:tcW w:w="6946" w:type="dxa"/>
+            <w:tcBorders>
+              <w:top w:val="single" w:sz="4" w:space="0" w:color="auto"/>
+              <w:left w:val="single" w:sz="4" w:space="0" w:color="auto"/>
+              <w:bottom w:val="single" w:sz="4" w:space="0" w:color="auto"/>
+              <w:right w:val="nil"/>
+            </w:tcBorders>
+            <w:shd w:val="clear" w:color="auto" w:fill="auto"/>
+            <w:vAlign w:val="center"/>
+          </w:tcPr>
+          <w:p>
+            <w:pPr>
+              <w:rPr>
+                <w:rFonts w:ascii="Arial" w:eastAsia="Arial" w:hAnsi="Arial" w:cs="Arial"/>
+              </w:rPr>
+            </w:pPr>
+            <w:r>
+              <w:rPr>
+                <w:rFonts w:ascii="Arial" w:eastAsia="Arial" w:hAnsi="Arial" w:cs="Arial"/>
+              </w:rPr>
+              <w:t>A importância de um plano de testes bem estruturado</w:t>
+            </w:r>
+          </w:p>
+        </w:tc>
+        <w:tc>
+          <w:tcPr>
+            <w:tcW w:w="1559" w:type="dxa"/>
+            <w:tcBorders>
+              <w:top w:val="single" w:sz="4" w:space="0" w:color="auto"/>
+              <w:left w:val="single" w:sz="4" w:space="0" w:color="auto"/>
+              <w:bottom w:val="single" w:sz="4" w:space="0" w:color="auto"/>
+              <w:right w:val="single" w:sz="4" w:space="0" w:color="auto"/>
+            </w:tcBorders>
+            <w:shd w:val="clear" w:color="auto" w:fill="auto"/>
+            <w:noWrap/>
+            <w:vAlign w:val="center"/>
+          </w:tcPr>
+          <w:p>
+            <w:pPr>
+              <w:jc w:val="center"/>
+              <w:rPr>
+                <w:rFonts w:ascii="Arial" w:eastAsia="Arial" w:hAnsi="Arial" w:cs="Arial"/>
+              </w:rPr>
+            </w:pPr>
+            <w:r>
+              <w:rPr>
+                <w:rFonts w:ascii="Arial" w:eastAsia="Arial" w:hAnsi="Arial" w:cs="Arial"/>
+              </w:rPr>
+              <w:t>Positiva</w:t>
+            </w:r>
+          </w:p>
+        </w:tc>
+      </w:tr>
+      <w:tr>
+        <w:trPr>
+          <w:trHeight w:val="300"/>
+        </w:trPr>
+        <w:tc>
+          <w:tcPr>
+            <w:tcW w:w="567" w:type="dxa"/>
+            <w:tcBorders>
+              <w:top w:val="single" w:sz="4" w:space="0" w:color="auto"/>
+              <w:left w:val="single" w:sz="4" w:space="0" w:color="auto"/>
+              <w:bottom w:val="single" w:sz="4" w:space="0" w:color="auto"/>
+              <w:right w:val="nil"/>
+            </w:tcBorders>
+            <w:shd w:val="clear" w:color="auto" w:fill="auto"/>
+            <w:noWrap/>
+            <w:vAlign w:val="center"/>
+          </w:tcPr>
+          <w:p>
+            <w:pPr>
+              <w:jc w:val="center"/>
+              <w:rPr>
+                <w:rFonts w:ascii="Arial" w:eastAsia="Arial" w:hAnsi="Arial" w:cs="Arial"/>
+              </w:rPr>
+            </w:pPr>
+            <w:r>
+              <w:rPr>
+                <w:rFonts w:ascii="Arial" w:eastAsia="Arial" w:hAnsi="Arial" w:cs="Arial"/>
+              </w:rPr>
+              <w:t>6</w:t>
+            </w:r>
+          </w:p>
+        </w:tc>
+        <w:tc>
+          <w:tcPr>
+            <w:tcW w:w="6946" w:type="dxa"/>
+            <w:tcBorders>
+              <w:top w:val="single" w:sz="4" w:space="0" w:color="auto"/>
+              <w:left w:val="single" w:sz="4" w:space="0" w:color="auto"/>
+              <w:bottom w:val="single" w:sz="4" w:space="0" w:color="auto"/>
+              <w:right w:val="nil"/>
+            </w:tcBorders>
+            <w:shd w:val="clear" w:color="auto" w:fill="auto"/>
+            <w:vAlign w:val="center"/>
+          </w:tcPr>
+          <w:p>
+            <w:pPr>
+              <w:rPr>
+                <w:rFonts w:ascii="Arial" w:eastAsia="Arial" w:hAnsi="Arial" w:cs="Arial"/>
+              </w:rPr>
+            </w:pPr>
+            <w:r>
+              <w:rPr>
+                <w:rFonts w:ascii="Arial" w:eastAsia="Arial" w:hAnsi="Arial" w:cs="Arial"/>
+              </w:rPr>
+              <w:t>Garantir backups regulares, especialmente antes de grandes implementações</w:t>
+            </w:r>
+          </w:p>
+        </w:tc>
+        <w:tc>
+          <w:tcPr>
+            <w:tcW w:w="1559" w:type="dxa"/>
+            <w:tcBorders>
+              <w:top w:val="single" w:sz="4" w:space="0" w:color="auto"/>
+              <w:left w:val="single" w:sz="4" w:space="0" w:color="auto"/>
+              <w:bottom w:val="single" w:sz="4" w:space="0" w:color="auto"/>
+              <w:right w:val="single" w:sz="4" w:space="0" w:color="auto"/>
+            </w:tcBorders>
+            <w:shd w:val="clear" w:color="auto" w:fill="auto"/>
+            <w:noWrap/>
+            <w:vAlign w:val="center"/>
+          </w:tcPr>
+          <w:p>
+            <w:pPr>
+              <w:jc w:val="center"/>
+              <w:rPr>
+                <w:rFonts w:ascii="Arial" w:eastAsia="Arial" w:hAnsi="Arial" w:cs="Arial"/>
+              </w:rPr>
+            </w:pPr>
+            <w:r>
+              <w:rPr>
+                <w:rFonts w:ascii="Arial" w:eastAsia="Arial" w:hAnsi="Arial" w:cs="Arial"/>
+              </w:rPr>
+              <w:t>Positiva</w:t>
+            </w:r>
+          </w:p>
+        </w:tc>
+      </w:tr>
+      <w:tr>
+        <w:trPr>
+          <w:trHeight w:val="300"/>
+        </w:trPr>
+        <w:tc>
+          <w:tcPr>
+            <w:tcW w:w="567" w:type="dxa"/>
+            <w:tcBorders>
+              <w:top w:val="single" w:sz="4" w:space="0" w:color="auto"/>
+              <w:left w:val="single" w:sz="4" w:space="0" w:color="auto"/>
+              <w:bottom w:val="single" w:sz="4" w:space="0" w:color="auto"/>
+              <w:right w:val="nil"/>
+            </w:tcBorders>
+            <w:shd w:val="clear" w:color="auto" w:fill="auto"/>
+            <w:noWrap/>
+            <w:vAlign w:val="center"/>
+          </w:tcPr>
+          <w:p>
+            <w:pPr>
+              <w:jc w:val="center"/>
+              <w:rPr>
+                <w:rFonts w:ascii="Arial" w:eastAsia="Arial" w:hAnsi="Arial" w:cs="Arial"/>
+              </w:rPr>
+            </w:pPr>
+            <w:r>
+              <w:rPr>
+                <w:rFonts w:ascii="Arial" w:eastAsia="Arial" w:hAnsi="Arial" w:cs="Arial"/>
+              </w:rPr>
+              <w:t>7</w:t>
+            </w:r>
+          </w:p>
+        </w:tc>
+        <w:tc>
+          <w:tcPr>
+            <w:tcW w:w="6946" w:type="dxa"/>
+            <w:tcBorders>
+              <w:top w:val="single" w:sz="4" w:space="0" w:color="auto"/>
+              <w:left w:val="single" w:sz="4" w:space="0" w:color="auto"/>
+              <w:bottom w:val="single" w:sz="4" w:space="0" w:color="auto"/>
+              <w:right w:val="nil"/>
+            </w:tcBorders>
+            <w:shd w:val="clear" w:color="auto" w:fill="auto"/>
+            <w:vAlign w:val="center"/>
+          </w:tcPr>
+          <w:p>
+            <w:pPr>
+              <w:rPr>
+                <w:rFonts w:ascii="Arial" w:eastAsia="Arial" w:hAnsi="Arial" w:cs="Arial"/>
+              </w:rPr>
+            </w:pPr>
+            <w:r>
+              <w:rPr>
+                <w:rFonts w:ascii="Arial" w:eastAsia="Arial" w:hAnsi="Arial" w:cs="Arial"/>
+              </w:rPr>
+              <w:t>O uso de ferramentas adequadas para visualização e documentação é crucial</w:t>
+            </w:r>
+          </w:p>
+        </w:tc>
+        <w:tc>
+          <w:tcPr>
+            <w:tcW w:w="1559" w:type="dxa"/>
+            <w:tcBorders>
+              <w:top w:val="single" w:sz="4" w:space="0" w:color="auto"/>
+              <w:left w:val="single" w:sz="4" w:space="0" w:color="auto"/>
+              <w:bottom w:val="single" w:sz="4" w:space="0" w:color="auto"/>
+              <w:right w:val="single" w:sz="4" w:space="0" w:color="auto"/>
+            </w:tcBorders>
+            <w:shd w:val="clear" w:color="auto" w:fill="auto"/>
+            <w:noWrap/>
+            <w:vAlign w:val="center"/>
+          </w:tcPr>
+          <w:p>
+            <w:pPr>
+              <w:jc w:val="center"/>
+              <w:rPr>
+                <w:rFonts w:ascii="Arial" w:eastAsia="Arial" w:hAnsi="Arial" w:cs="Arial"/>
+              </w:rPr>
+            </w:pPr>
+            <w:r>
+              <w:rPr>
+                <w:rFonts w:ascii="Arial" w:eastAsia="Arial" w:hAnsi="Arial" w:cs="Arial"/>
+              </w:rPr>
+              <w:t>Positiva</w:t>
+            </w:r>
+          </w:p>
+        </w:tc>
+      </w:tr>
+      <w:tr>
+        <w:trPr>
+          <w:trHeight w:val="300"/>
+        </w:trPr>
+        <w:tc>
+          <w:tcPr>
+            <w:tcW w:w="567" w:type="dxa"/>
+            <w:tcBorders>
+              <w:top w:val="single" w:sz="4" w:space="0" w:color="auto"/>
+              <w:left w:val="single" w:sz="4" w:space="0" w:color="auto"/>
+              <w:bottom w:val="single" w:sz="4" w:space="0" w:color="auto"/>
+              <w:right w:val="nil"/>
+            </w:tcBorders>
+            <w:shd w:val="clear" w:color="auto" w:fill="auto"/>
+            <w:noWrap/>
+            <w:vAlign w:val="center"/>
+          </w:tcPr>
+          <w:p>
+            <w:pPr>
+              <w:jc w:val="center"/>
+              <w:rPr>
+                <w:rFonts w:ascii="Arial" w:eastAsia="Arial" w:hAnsi="Arial" w:cs="Arial"/>
+              </w:rPr>
+            </w:pPr>
+            <w:r>
+              <w:rPr>
+                <w:rFonts w:ascii="Arial" w:eastAsia="Arial" w:hAnsi="Arial" w:cs="Arial"/>
+              </w:rPr>
+              <w:t>8</w:t>
+            </w:r>
+          </w:p>
+        </w:tc>
+        <w:tc>
+          <w:tcPr>
+            <w:tcW w:w="6946" w:type="dxa"/>
+            <w:tcBorders>
+              <w:top w:val="single" w:sz="4" w:space="0" w:color="auto"/>
+              <w:left w:val="single" w:sz="4" w:space="0" w:color="auto"/>
+              <w:bottom w:val="single" w:sz="4" w:space="0" w:color="auto"/>
+              <w:right w:val="nil"/>
+            </w:tcBorders>
+            <w:shd w:val="clear" w:color="auto" w:fill="auto"/>
+            <w:vAlign w:val="center"/>
+          </w:tcPr>
+          <w:p>
+            <w:pPr>
+              <w:rPr>
+                <w:rFonts w:ascii="Arial" w:eastAsia="Arial" w:hAnsi="Arial" w:cs="Arial"/>
+              </w:rPr>
+            </w:pPr>
+            <w:r>
+              <w:rPr>
+                <w:rFonts w:ascii="Arial" w:eastAsia="Arial" w:hAnsi="Arial" w:cs="Arial"/>
+              </w:rPr>
+              <w:t>O compromisso contínuo é necessário para alcançar os objetivos dentro do prazo</w:t>
+            </w:r>
+          </w:p>
+        </w:tc>
+        <w:tc>
+          <w:tcPr>
+            <w:tcW w:w="1559" w:type="dxa"/>
+            <w:tcBorders>
+              <w:top w:val="single" w:sz="4" w:space="0" w:color="auto"/>
+              <w:left w:val="single" w:sz="4" w:space="0" w:color="auto"/>
+              <w:bottom w:val="single" w:sz="4" w:space="0" w:color="auto"/>
+              <w:right w:val="single" w:sz="4" w:space="0" w:color="auto"/>
+            </w:tcBorders>
+            <w:shd w:val="clear" w:color="auto" w:fill="auto"/>
+            <w:noWrap/>
+            <w:vAlign w:val="center"/>
+          </w:tcPr>
+          <w:p>
+            <w:pPr>
+              <w:jc w:val="center"/>
+              <w:rPr>
+                <w:rFonts w:ascii="Arial" w:eastAsia="Arial" w:hAnsi="Arial" w:cs="Arial"/>
+              </w:rPr>
+            </w:pPr>
+            <w:r>
+              <w:rPr>
+                <w:rFonts w:ascii="Arial" w:eastAsia="Arial" w:hAnsi="Arial" w:cs="Arial"/>
+              </w:rPr>
+              <w:t>Positiva</w:t>
+            </w:r>
+          </w:p>
+        </w:tc>
+      </w:tr>
+      <w:tr>
+        <w:trPr>
+          <w:trHeight w:val="300"/>
+        </w:trPr>
+        <w:tc>
+          <w:tcPr>
+            <w:tcW w:w="567" w:type="dxa"/>
+            <w:tcBorders>
+              <w:top w:val="single" w:sz="4" w:space="0" w:color="auto"/>
+              <w:left w:val="single" w:sz="4" w:space="0" w:color="auto"/>
+              <w:bottom w:val="single" w:sz="4" w:space="0" w:color="auto"/>
+              <w:right w:val="nil"/>
+            </w:tcBorders>
+            <w:shd w:val="clear" w:color="auto" w:fill="auto"/>
+            <w:noWrap/>
+            <w:vAlign w:val="center"/>
+          </w:tcPr>
+          <w:p>
+            <w:pPr>
+              <w:jc w:val="center"/>
+              <w:rPr>
+                <w:rFonts w:ascii="Arial" w:eastAsia="Arial" w:hAnsi="Arial" w:cs="Arial"/>
+              </w:rPr>
+            </w:pPr>
+            <w:r>
+              <w:rPr>
+                <w:rFonts w:ascii="Arial" w:eastAsia="Arial" w:hAnsi="Arial" w:cs="Arial"/>
+              </w:rPr>
+              <w:t>9</w:t>
+            </w:r>
+          </w:p>
+        </w:tc>
+        <w:tc>
+          <w:tcPr>
+            <w:tcW w:w="6946" w:type="dxa"/>
+            <w:tcBorders>
+              <w:top w:val="single" w:sz="4" w:space="0" w:color="auto"/>
+              <w:left w:val="single" w:sz="4" w:space="0" w:color="auto"/>
+              <w:bottom w:val="single" w:sz="4" w:space="0" w:color="auto"/>
+              <w:right w:val="nil"/>
+            </w:tcBorders>
+            <w:shd w:val="clear" w:color="auto" w:fill="auto"/>
+            <w:vAlign w:val="center"/>
+          </w:tcPr>
+          <w:p>
+            <w:pPr>
+              <w:rPr>
+                <w:rFonts w:ascii="Arial" w:eastAsia="Arial" w:hAnsi="Arial" w:cs="Arial"/>
+              </w:rPr>
+            </w:pPr>
+            <w:r>
+              <w:rPr>
+                <w:rFonts w:ascii="Arial" w:eastAsia="Arial" w:hAnsi="Arial" w:cs="Arial"/>
+              </w:rPr>
+              <w:t>Desafios na estruturação do banco de dados reforçam a necessidade de um planejamento inicial robusto</w:t>
+            </w:r>
+          </w:p>
+        </w:tc>
+        <w:tc>
+          <w:tcPr>
+            <w:tcW w:w="1559" w:type="dxa"/>
+            <w:tcBorders>
+              <w:top w:val="single" w:sz="4" w:space="0" w:color="auto"/>
+              <w:left w:val="single" w:sz="4" w:space="0" w:color="auto"/>
+              <w:bottom w:val="single" w:sz="4" w:space="0" w:color="auto"/>
+              <w:right w:val="single" w:sz="4" w:space="0" w:color="auto"/>
+            </w:tcBorders>
+            <w:shd w:val="clear" w:color="auto" w:fill="auto"/>
+            <w:noWrap/>
+            <w:vAlign w:val="center"/>
+          </w:tcPr>
+          <w:p>
+            <w:pPr>
+              <w:jc w:val="center"/>
+              <w:rPr>
+                <w:rFonts w:ascii="Arial" w:eastAsia="Arial" w:hAnsi="Arial" w:cs="Arial"/>
+              </w:rPr>
+            </w:pPr>
+            <w:r>
+              <w:rPr>
+                <w:rFonts w:ascii="Arial" w:eastAsia="Arial" w:hAnsi="Arial" w:cs="Arial"/>
+              </w:rPr>
+              <w:t>Negativa</w:t>
+            </w:r>
+          </w:p>
+        </w:tc>
+      </w:tr>
+      <w:tr>
+        <w:trPr>
+          <w:trHeight w:val="300"/>
+        </w:trPr>
+        <w:tc>
+          <w:tcPr>
+            <w:tcW w:w="567" w:type="dxa"/>
+            <w:tcBorders>
+              <w:top w:val="single" w:sz="4" w:space="0" w:color="auto"/>
+              <w:left w:val="single" w:sz="4" w:space="0" w:color="auto"/>
+              <w:bottom w:val="single" w:sz="4" w:space="0" w:color="auto"/>
+              <w:right w:val="nil"/>
+            </w:tcBorders>
+            <w:shd w:val="clear" w:color="auto" w:fill="auto"/>
+            <w:noWrap/>
+            <w:vAlign w:val="center"/>
+          </w:tcPr>
+          <w:p>
+            <w:pPr>
+              <w:jc w:val="center"/>
+              <w:rPr>
+                <w:rFonts w:ascii="Arial" w:eastAsia="Arial" w:hAnsi="Arial" w:cs="Arial"/>
+              </w:rPr>
+            </w:pPr>
+            <w:r>
+              <w:rPr>
+                <w:rFonts w:ascii="Arial" w:eastAsia="Arial" w:hAnsi="Arial" w:cs="Arial"/>
+              </w:rPr>
+              <w:t>10</w:t>
+            </w:r>
+          </w:p>
+        </w:tc>
+        <w:tc>
+          <w:tcPr>
+            <w:tcW w:w="6946" w:type="dxa"/>
+            <w:tcBorders>
+              <w:top w:val="single" w:sz="4" w:space="0" w:color="auto"/>
+              <w:left w:val="single" w:sz="4" w:space="0" w:color="auto"/>
+              <w:bottom w:val="single" w:sz="4" w:space="0" w:color="auto"/>
+              <w:right w:val="nil"/>
+            </w:tcBorders>
+            <w:shd w:val="clear" w:color="auto" w:fill="auto"/>
+            <w:vAlign w:val="center"/>
+          </w:tcPr>
+          <w:p>
+            <w:pPr>
+              <w:rPr>
+                <w:rFonts w:ascii="Arial" w:eastAsia="Arial" w:hAnsi="Arial" w:cs="Arial"/>
+              </w:rPr>
+            </w:pPr>
+            <w:r>
+              <w:rPr>
+                <w:rFonts w:ascii="Arial" w:eastAsia="Arial" w:hAnsi="Arial" w:cs="Arial"/>
+              </w:rPr>
+              <w:t>A colaboração e feedback contínuo são essenciais para o desenvolvimento de projetos</w:t>
+            </w:r>
+          </w:p>
+        </w:tc>
+        <w:tc>
+          <w:tcPr>
+            <w:tcW w:w="1559" w:type="dxa"/>
+            <w:tcBorders>
+              <w:top w:val="single" w:sz="4" w:space="0" w:color="auto"/>
+              <w:left w:val="single" w:sz="4" w:space="0" w:color="auto"/>
+              <w:bottom w:val="single" w:sz="4" w:space="0" w:color="auto"/>
+              <w:right w:val="single" w:sz="4" w:space="0" w:color="auto"/>
+            </w:tcBorders>
+            <w:shd w:val="clear" w:color="auto" w:fill="auto"/>
+            <w:noWrap/>
+            <w:vAlign w:val="center"/>
+          </w:tcPr>
+          <w:p>
+            <w:pPr>
+              <w:jc w:val="center"/>
+              <w:rPr>
+                <w:rFonts w:ascii="Arial" w:eastAsia="Arial" w:hAnsi="Arial" w:cs="Arial"/>
+              </w:rPr>
+            </w:pPr>
+            <w:r>
+              <w:rPr>
+                <w:rFonts w:ascii="Arial" w:eastAsia="Arial" w:hAnsi="Arial" w:cs="Arial"/>
+              </w:rPr>
+              <w:t>Positiva</w:t>
+            </w:r>
+          </w:p>
+        </w:tc>
+      </w:tr>
+      <w:tr>
+        <w:trPr>
+          <w:trHeight w:val="300"/>
+        </w:trPr>
+        <w:tc>
+          <w:tcPr>
+            <w:tcW w:w="567" w:type="dxa"/>
+            <w:tcBorders>
+              <w:top w:val="single" w:sz="4" w:space="0" w:color="auto"/>
+              <w:left w:val="single" w:sz="4" w:space="0" w:color="auto"/>
+              <w:bottom w:val="single" w:sz="4" w:space="0" w:color="auto"/>
+              <w:right w:val="nil"/>
+            </w:tcBorders>
+            <w:shd w:val="clear" w:color="auto" w:fill="auto"/>
+            <w:noWrap/>
+            <w:vAlign w:val="center"/>
+          </w:tcPr>
+          <w:p>
+            <w:pPr>
+              <w:jc w:val="center"/>
+              <w:rPr>
+                <w:rFonts w:ascii="Arial" w:eastAsia="Arial" w:hAnsi="Arial" w:cs="Arial"/>
+              </w:rPr>
+            </w:pPr>
+            <w:r>
+              <w:rPr>
+                <w:rFonts w:ascii="Arial" w:eastAsia="Arial" w:hAnsi="Arial" w:cs="Arial"/>
+              </w:rPr>
+              <w:t>11</w:t>
+            </w:r>
+          </w:p>
+        </w:tc>
+        <w:tc>
+          <w:tcPr>
+            <w:tcW w:w="6946" w:type="dxa"/>
+            <w:tcBorders>
+              <w:top w:val="single" w:sz="4" w:space="0" w:color="auto"/>
+              <w:left w:val="single" w:sz="4" w:space="0" w:color="auto"/>
+              <w:bottom w:val="single" w:sz="4" w:space="0" w:color="auto"/>
+              <w:right w:val="nil"/>
+            </w:tcBorders>
+            <w:shd w:val="clear" w:color="auto" w:fill="auto"/>
+            <w:vAlign w:val="center"/>
+          </w:tcPr>
+          <w:p>
+            <w:pPr>
+              <w:rPr>
+                <w:rFonts w:ascii="Arial" w:eastAsia="Arial" w:hAnsi="Arial" w:cs="Arial"/>
+              </w:rPr>
+            </w:pPr>
+            <w:r>
+              <w:rPr>
+                <w:rFonts w:ascii="Arial" w:eastAsia="Arial" w:hAnsi="Arial" w:cs="Arial"/>
+              </w:rPr>
+              <w:t xml:space="preserve">O </w:t>
+            </w:r>
+            <w:proofErr w:type="spellStart"/>
+            <w:r>
+              <w:rPr>
+                <w:rFonts w:ascii="Arial" w:eastAsia="Arial" w:hAnsi="Arial" w:cs="Arial"/>
+              </w:rPr>
+              <w:t>deploy</w:t>
+            </w:r>
+            <w:proofErr w:type="spellEnd"/>
+            <w:r>
+              <w:rPr>
+                <w:rFonts w:ascii="Arial" w:eastAsia="Arial" w:hAnsi="Arial" w:cs="Arial"/>
+              </w:rPr>
+              <w:t xml:space="preserve"> e teste do protótipo são etapas críticas que requerem atenção especial</w:t>
+            </w:r>
+          </w:p>
+        </w:tc>
+        <w:tc>
+          <w:tcPr>
+            <w:tcW w:w="1559" w:type="dxa"/>
+            <w:tcBorders>
+              <w:top w:val="single" w:sz="4" w:space="0" w:color="auto"/>
+              <w:left w:val="single" w:sz="4" w:space="0" w:color="auto"/>
+              <w:bottom w:val="single" w:sz="4" w:space="0" w:color="auto"/>
+              <w:right w:val="single" w:sz="4" w:space="0" w:color="auto"/>
+            </w:tcBorders>
+            <w:shd w:val="clear" w:color="auto" w:fill="auto"/>
+            <w:noWrap/>
+            <w:vAlign w:val="center"/>
+          </w:tcPr>
+          <w:p>
+            <w:pPr>
+              <w:jc w:val="center"/>
+              <w:rPr>
+                <w:rFonts w:ascii="Arial" w:eastAsia="Arial" w:hAnsi="Arial" w:cs="Arial"/>
+              </w:rPr>
+            </w:pPr>
+            <w:r>
+              <w:rPr>
+                <w:rFonts w:ascii="Arial" w:eastAsia="Arial" w:hAnsi="Arial" w:cs="Arial"/>
+              </w:rPr>
+              <w:t>Negativa</w:t>
+            </w:r>
+          </w:p>
+        </w:tc>
+      </w:tr>
+      <w:tr>
+        <w:trPr>
+          <w:trHeight w:val="300"/>
+        </w:trPr>
+        <w:tc>
+          <w:tcPr>
+            <w:tcW w:w="567" w:type="dxa"/>
+            <w:tcBorders>
+              <w:top w:val="single" w:sz="4" w:space="0" w:color="auto"/>
+              <w:left w:val="single" w:sz="4" w:space="0" w:color="auto"/>
+              <w:bottom w:val="single" w:sz="4" w:space="0" w:color="auto"/>
+              <w:right w:val="nil"/>
+            </w:tcBorders>
+            <w:shd w:val="clear" w:color="auto" w:fill="auto"/>
+            <w:noWrap/>
+            <w:vAlign w:val="center"/>
+          </w:tcPr>
+          <w:p>
+            <w:pPr>
+              <w:jc w:val="center"/>
+              <w:rPr>
+                <w:rFonts w:ascii="Arial" w:eastAsia="Arial" w:hAnsi="Arial" w:cs="Arial"/>
+              </w:rPr>
+            </w:pPr>
+            <w:r>
+              <w:rPr>
+                <w:rFonts w:ascii="Arial" w:eastAsia="Arial" w:hAnsi="Arial" w:cs="Arial"/>
+              </w:rPr>
+              <w:t>12</w:t>
+            </w:r>
+          </w:p>
+        </w:tc>
+        <w:tc>
+          <w:tcPr>
+            <w:tcW w:w="6946" w:type="dxa"/>
+            <w:tcBorders>
+              <w:top w:val="single" w:sz="4" w:space="0" w:color="auto"/>
+              <w:left w:val="single" w:sz="4" w:space="0" w:color="auto"/>
+              <w:bottom w:val="single" w:sz="4" w:space="0" w:color="auto"/>
+              <w:right w:val="nil"/>
+            </w:tcBorders>
+            <w:shd w:val="clear" w:color="auto" w:fill="auto"/>
+            <w:vAlign w:val="center"/>
+          </w:tcPr>
+          <w:p>
+            <w:pPr>
+              <w:rPr>
+                <w:rFonts w:ascii="Arial" w:eastAsia="Arial" w:hAnsi="Arial" w:cs="Arial"/>
+              </w:rPr>
+            </w:pPr>
+            <w:r>
+              <w:rPr>
+                <w:rFonts w:ascii="Arial" w:eastAsia="Arial" w:hAnsi="Arial" w:cs="Arial"/>
+              </w:rPr>
+              <w:t>Revisões periódicas são essenciais para garantir qualidade e aderência aos padrões</w:t>
+            </w:r>
+          </w:p>
+        </w:tc>
+        <w:tc>
+          <w:tcPr>
+            <w:tcW w:w="1559" w:type="dxa"/>
+            <w:tcBorders>
+              <w:top w:val="single" w:sz="4" w:space="0" w:color="auto"/>
+              <w:left w:val="single" w:sz="4" w:space="0" w:color="auto"/>
+              <w:bottom w:val="single" w:sz="4" w:space="0" w:color="auto"/>
+              <w:right w:val="single" w:sz="4" w:space="0" w:color="auto"/>
+            </w:tcBorders>
+            <w:shd w:val="clear" w:color="auto" w:fill="auto"/>
+            <w:noWrap/>
+            <w:vAlign w:val="center"/>
+          </w:tcPr>
+          <w:p>
+            <w:pPr>
+              <w:jc w:val="center"/>
+              <w:rPr>
+                <w:rFonts w:ascii="Arial" w:eastAsia="Arial" w:hAnsi="Arial" w:cs="Arial"/>
+              </w:rPr>
+            </w:pPr>
+            <w:r>
+              <w:rPr>
+                <w:rFonts w:ascii="Arial" w:eastAsia="Arial" w:hAnsi="Arial" w:cs="Arial"/>
+              </w:rPr>
+              <w:t>Positiva</w:t>
+            </w:r>
+          </w:p>
+        </w:tc>
+      </w:tr>
+      <w:tr>
+        <w:trPr>
+          <w:trHeight w:val="300"/>
+        </w:trPr>
+        <w:tc>
+          <w:tcPr>
+            <w:tcW w:w="567" w:type="dxa"/>
+            <w:tcBorders>
+              <w:top w:val="single" w:sz="4" w:space="0" w:color="auto"/>
+              <w:left w:val="single" w:sz="4" w:space="0" w:color="auto"/>
+              <w:bottom w:val="single" w:sz="4" w:space="0" w:color="auto"/>
+              <w:right w:val="nil"/>
+            </w:tcBorders>
+            <w:shd w:val="clear" w:color="auto" w:fill="auto"/>
+            <w:noWrap/>
+            <w:vAlign w:val="center"/>
+          </w:tcPr>
+          <w:p>
+            <w:pPr>
+              <w:jc w:val="center"/>
+              <w:rPr>
+                <w:rFonts w:ascii="Arial" w:eastAsia="Arial" w:hAnsi="Arial" w:cs="Arial"/>
+              </w:rPr>
+            </w:pPr>
+            <w:r>
+              <w:rPr>
+                <w:rFonts w:ascii="Arial" w:eastAsia="Arial" w:hAnsi="Arial" w:cs="Arial"/>
+              </w:rPr>
+              <w:t>13</w:t>
+            </w:r>
+          </w:p>
+        </w:tc>
+        <w:tc>
+          <w:tcPr>
+            <w:tcW w:w="6946" w:type="dxa"/>
+            <w:tcBorders>
+              <w:top w:val="single" w:sz="4" w:space="0" w:color="auto"/>
+              <w:left w:val="single" w:sz="4" w:space="0" w:color="auto"/>
+              <w:bottom w:val="single" w:sz="4" w:space="0" w:color="auto"/>
+              <w:right w:val="nil"/>
+            </w:tcBorders>
+            <w:shd w:val="clear" w:color="auto" w:fill="auto"/>
+            <w:vAlign w:val="center"/>
+          </w:tcPr>
+          <w:p>
+            <w:pPr>
+              <w:rPr>
+                <w:rFonts w:ascii="Arial" w:eastAsia="Arial" w:hAnsi="Arial" w:cs="Arial"/>
+              </w:rPr>
+            </w:pPr>
+            <w:r>
+              <w:rPr>
+                <w:rFonts w:ascii="Arial" w:eastAsia="Arial" w:hAnsi="Arial" w:cs="Arial"/>
+              </w:rPr>
+              <w:t xml:space="preserve">Ferramentas de modelagem de banco de dados, como </w:t>
+            </w:r>
+            <w:proofErr w:type="spellStart"/>
+            <w:r>
+              <w:rPr>
+                <w:rFonts w:ascii="Arial" w:eastAsia="Arial" w:hAnsi="Arial" w:cs="Arial"/>
+              </w:rPr>
+              <w:t>dbForge</w:t>
+            </w:r>
+            <w:proofErr w:type="spellEnd"/>
+            <w:r>
+              <w:rPr>
+                <w:rFonts w:ascii="Arial" w:eastAsia="Arial" w:hAnsi="Arial" w:cs="Arial"/>
+              </w:rPr>
+              <w:t>, podem ser mais eficientes do que abordagens manuais</w:t>
+            </w:r>
+          </w:p>
+        </w:tc>
+        <w:tc>
+          <w:tcPr>
+            <w:tcW w:w="1559" w:type="dxa"/>
+            <w:tcBorders>
+              <w:top w:val="single" w:sz="4" w:space="0" w:color="auto"/>
+              <w:left w:val="single" w:sz="4" w:space="0" w:color="auto"/>
+              <w:bottom w:val="single" w:sz="4" w:space="0" w:color="auto"/>
+              <w:right w:val="single" w:sz="4" w:space="0" w:color="auto"/>
+            </w:tcBorders>
+            <w:shd w:val="clear" w:color="auto" w:fill="auto"/>
+            <w:noWrap/>
+            <w:vAlign w:val="center"/>
+          </w:tcPr>
+          <w:p>
+            <w:pPr>
+              <w:jc w:val="center"/>
+              <w:rPr>
+                <w:rFonts w:ascii="Arial" w:eastAsia="Arial" w:hAnsi="Arial" w:cs="Arial"/>
+              </w:rPr>
+            </w:pPr>
+            <w:r>
+              <w:rPr>
+                <w:rFonts w:ascii="Arial" w:eastAsia="Arial" w:hAnsi="Arial" w:cs="Arial"/>
+              </w:rPr>
+              <w:t>Positiva</w:t>
+            </w:r>
+          </w:p>
+        </w:tc>
+      </w:tr>
+      <w:tr>
+        <w:trPr>
+          <w:trHeight w:val="300"/>
+        </w:trPr>
+        <w:tc>
+          <w:tcPr>
+            <w:tcW w:w="567" w:type="dxa"/>
+            <w:tcBorders>
+              <w:top w:val="single" w:sz="4" w:space="0" w:color="auto"/>
+              <w:left w:val="single" w:sz="4" w:space="0" w:color="auto"/>
+              <w:bottom w:val="single" w:sz="4" w:space="0" w:color="auto"/>
+              <w:right w:val="nil"/>
+            </w:tcBorders>
+            <w:shd w:val="clear" w:color="auto" w:fill="auto"/>
+            <w:noWrap/>
+            <w:vAlign w:val="center"/>
+          </w:tcPr>
+          <w:p>
+            <w:pPr>
+              <w:jc w:val="center"/>
+              <w:rPr>
+                <w:rFonts w:ascii="Arial" w:eastAsia="Arial" w:hAnsi="Arial" w:cs="Arial"/>
+              </w:rPr>
+            </w:pPr>
+            <w:r>
+              <w:rPr>
+                <w:rFonts w:ascii="Arial" w:eastAsia="Arial" w:hAnsi="Arial" w:cs="Arial"/>
+              </w:rPr>
+              <w:t>14</w:t>
+            </w:r>
+          </w:p>
+        </w:tc>
+        <w:tc>
+          <w:tcPr>
+            <w:tcW w:w="6946" w:type="dxa"/>
+            <w:tcBorders>
+              <w:top w:val="single" w:sz="4" w:space="0" w:color="auto"/>
+              <w:left w:val="single" w:sz="4" w:space="0" w:color="auto"/>
+              <w:bottom w:val="single" w:sz="4" w:space="0" w:color="auto"/>
+              <w:right w:val="nil"/>
+            </w:tcBorders>
+            <w:shd w:val="clear" w:color="auto" w:fill="auto"/>
+            <w:vAlign w:val="center"/>
+          </w:tcPr>
+          <w:p>
+            <w:pPr>
+              <w:rPr>
+                <w:rFonts w:ascii="Arial" w:eastAsia="Arial" w:hAnsi="Arial" w:cs="Arial"/>
+              </w:rPr>
+            </w:pPr>
+            <w:r>
+              <w:rPr>
+                <w:rFonts w:ascii="Arial" w:eastAsia="Arial" w:hAnsi="Arial" w:cs="Arial"/>
+              </w:rPr>
+              <w:t>A importância de conhecer e explorar diferentes ferramentas de diagramação, como draw.io e visual paradigm</w:t>
+            </w:r>
+          </w:p>
+        </w:tc>
+        <w:tc>
+          <w:tcPr>
+            <w:tcW w:w="1559" w:type="dxa"/>
+            <w:tcBorders>
+              <w:top w:val="single" w:sz="4" w:space="0" w:color="auto"/>
+              <w:left w:val="single" w:sz="4" w:space="0" w:color="auto"/>
+              <w:bottom w:val="single" w:sz="4" w:space="0" w:color="auto"/>
+              <w:right w:val="single" w:sz="4" w:space="0" w:color="auto"/>
+            </w:tcBorders>
+            <w:shd w:val="clear" w:color="auto" w:fill="auto"/>
+            <w:noWrap/>
+            <w:vAlign w:val="center"/>
+          </w:tcPr>
+          <w:p>
+            <w:pPr>
+              <w:jc w:val="center"/>
+              <w:rPr>
+                <w:rFonts w:ascii="Arial" w:eastAsia="Arial" w:hAnsi="Arial" w:cs="Arial"/>
+              </w:rPr>
+            </w:pPr>
+            <w:r>
+              <w:rPr>
+                <w:rFonts w:ascii="Arial" w:eastAsia="Arial" w:hAnsi="Arial" w:cs="Arial"/>
+              </w:rPr>
+              <w:t>Positiva</w:t>
+            </w:r>
+          </w:p>
+        </w:tc>
+      </w:tr>
+      <w:tr>
+        <w:trPr>
+          <w:trHeight w:val="300"/>
+        </w:trPr>
+        <w:tc>
+          <w:tcPr>
+            <w:tcW w:w="567" w:type="dxa"/>
+            <w:tcBorders>
+              <w:top w:val="single" w:sz="4" w:space="0" w:color="auto"/>
+              <w:left w:val="single" w:sz="4" w:space="0" w:color="auto"/>
+              <w:bottom w:val="single" w:sz="4" w:space="0" w:color="auto"/>
+              <w:right w:val="nil"/>
+            </w:tcBorders>
+            <w:shd w:val="clear" w:color="auto" w:fill="auto"/>
+            <w:noWrap/>
+            <w:vAlign w:val="center"/>
+          </w:tcPr>
+          <w:p>
+            <w:pPr>
+              <w:jc w:val="center"/>
+              <w:rPr>
+                <w:rFonts w:ascii="Arial" w:eastAsia="Arial" w:hAnsi="Arial" w:cs="Arial"/>
+              </w:rPr>
+            </w:pPr>
+            <w:r>
+              <w:rPr>
+                <w:rFonts w:ascii="Arial" w:eastAsia="Arial" w:hAnsi="Arial" w:cs="Arial"/>
+              </w:rPr>
+              <w:t>15</w:t>
+            </w:r>
+          </w:p>
+        </w:tc>
+        <w:tc>
+          <w:tcPr>
+            <w:tcW w:w="6946" w:type="dxa"/>
+            <w:tcBorders>
+              <w:top w:val="single" w:sz="4" w:space="0" w:color="auto"/>
+              <w:left w:val="single" w:sz="4" w:space="0" w:color="auto"/>
+              <w:bottom w:val="single" w:sz="4" w:space="0" w:color="auto"/>
+              <w:right w:val="nil"/>
+            </w:tcBorders>
+            <w:shd w:val="clear" w:color="auto" w:fill="auto"/>
+            <w:vAlign w:val="center"/>
+          </w:tcPr>
+          <w:p>
+            <w:pPr>
+              <w:rPr>
+                <w:rFonts w:ascii="Arial" w:eastAsia="Arial" w:hAnsi="Arial" w:cs="Arial"/>
+              </w:rPr>
+            </w:pPr>
+            <w:r>
+              <w:rPr>
+                <w:rFonts w:ascii="Arial" w:eastAsia="Arial" w:hAnsi="Arial" w:cs="Arial"/>
+              </w:rPr>
+              <w:t>Estar aberto a mudanças e adaptações ao longo do projeto ajuda a superar desafios</w:t>
+            </w:r>
+          </w:p>
+        </w:tc>
+        <w:tc>
+          <w:tcPr>
+            <w:tcW w:w="1559" w:type="dxa"/>
+            <w:tcBorders>
+              <w:top w:val="single" w:sz="4" w:space="0" w:color="auto"/>
+              <w:left w:val="single" w:sz="4" w:space="0" w:color="auto"/>
+              <w:bottom w:val="single" w:sz="4" w:space="0" w:color="auto"/>
+              <w:right w:val="single" w:sz="4" w:space="0" w:color="auto"/>
+            </w:tcBorders>
+            <w:shd w:val="clear" w:color="auto" w:fill="auto"/>
+            <w:noWrap/>
+            <w:vAlign w:val="center"/>
+          </w:tcPr>
+          <w:p>
+            <w:pPr>
+              <w:jc w:val="center"/>
+              <w:rPr>
+                <w:rFonts w:ascii="Arial" w:eastAsia="Arial" w:hAnsi="Arial" w:cs="Arial"/>
+              </w:rPr>
+            </w:pPr>
+            <w:r>
+              <w:rPr>
+                <w:rFonts w:ascii="Arial" w:eastAsia="Arial" w:hAnsi="Arial" w:cs="Arial"/>
+              </w:rPr>
+              <w:t>Positiva</w:t>
+            </w:r>
+          </w:p>
+        </w:tc>
+      </w:tr>
+      <w:tr>
+        <w:trPr>
+          <w:trHeight w:val="300"/>
+        </w:trPr>
+        <w:tc>
+          <w:tcPr>
+            <w:tcW w:w="567" w:type="dxa"/>
+            <w:tcBorders>
+              <w:top w:val="single" w:sz="4" w:space="0" w:color="auto"/>
+              <w:left w:val="single" w:sz="4" w:space="0" w:color="auto"/>
+              <w:bottom w:val="single" w:sz="4" w:space="0" w:color="auto"/>
+              <w:right w:val="nil"/>
+            </w:tcBorders>
+            <w:shd w:val="clear" w:color="auto" w:fill="auto"/>
+            <w:noWrap/>
+            <w:vAlign w:val="center"/>
+          </w:tcPr>
+          <w:p>
+            <w:pPr>
+              <w:jc w:val="center"/>
+              <w:rPr>
+                <w:rFonts w:ascii="Arial" w:hAnsi="Arial" w:cs="Arial"/>
+                <w:color w:val="000000"/>
+              </w:rPr>
+            </w:pPr>
+            <w:r>
+              <w:rPr>
+                <w:rFonts w:ascii="Arial" w:hAnsi="Arial" w:cs="Arial"/>
+                <w:color w:val="000000"/>
+              </w:rPr>
+              <w:t>16</w:t>
+            </w:r>
+          </w:p>
+        </w:tc>
+        <w:tc>
+          <w:tcPr>
+            <w:tcW w:w="6946" w:type="dxa"/>
+            <w:tcBorders>
+              <w:top w:val="single" w:sz="4" w:space="0" w:color="auto"/>
+              <w:left w:val="single" w:sz="4" w:space="0" w:color="auto"/>
+              <w:bottom w:val="single" w:sz="4" w:space="0" w:color="auto"/>
+              <w:right w:val="nil"/>
+            </w:tcBorders>
+            <w:shd w:val="clear" w:color="auto" w:fill="auto"/>
+            <w:vAlign w:val="center"/>
+          </w:tcPr>
+          <w:p>
+            <w:pPr>
+              <w:rPr>
+                <w:rFonts w:ascii="Arial" w:hAnsi="Arial" w:cs="Arial"/>
+                <w:color w:val="000000"/>
+              </w:rPr>
+            </w:pPr>
+            <w:r>
+              <w:rPr>
+                <w:rFonts w:ascii="Arial" w:hAnsi="Arial" w:cs="Arial"/>
+                <w:color w:val="000000"/>
+              </w:rPr>
+              <w:t>Reservar um tempo específico para avaliações retrospectivas fornece insights valiosos para projetos futuros</w:t>
+            </w:r>
+          </w:p>
+        </w:tc>
+        <w:tc>
+          <w:tcPr>
+            <w:tcW w:w="1559" w:type="dxa"/>
+            <w:tcBorders>
+              <w:top w:val="single" w:sz="4" w:space="0" w:color="auto"/>
+              <w:left w:val="single" w:sz="4" w:space="0" w:color="auto"/>
+              <w:bottom w:val="single" w:sz="4" w:space="0" w:color="auto"/>
+              <w:right w:val="single" w:sz="4" w:space="0" w:color="auto"/>
+            </w:tcBorders>
+            <w:shd w:val="clear" w:color="auto" w:fill="auto"/>
+            <w:noWrap/>
+            <w:vAlign w:val="center"/>
+          </w:tcPr>
+          <w:p>
+            <w:pPr>
+              <w:jc w:val="center"/>
+              <w:rPr>
+                <w:rFonts w:ascii="Arial" w:hAnsi="Arial" w:cs="Arial"/>
+                <w:color w:val="000000"/>
+              </w:rPr>
+            </w:pPr>
+            <w:r>
+              <w:rPr>
+                <w:rFonts w:ascii="Arial" w:eastAsia="Arial" w:hAnsi="Arial" w:cs="Arial"/>
+              </w:rPr>
+              <w:t>Positiva</w:t>
+            </w:r>
+          </w:p>
+        </w:tc>
+      </w:tr>
+    </w:tbl>
     <w:p>
       <w:pPr>
         <w:spacing w:line="360" w:lineRule="auto"/>
-        <w:ind w:firstLine="465"/>
         <w:jc w:val="both"/>
-        <w:rPr>
-          <w:rFonts w:ascii="Arial" w:hAnsi="Arial"/>
-          <w:i/>
-          <w:iCs/>
-          <w:color w:val="000000" w:themeColor="text1"/>
-          <w:sz w:val="24"/>
-        </w:rPr>
-      </w:pPr>
-      <w:r>
-        <w:rPr>
-          <w:rFonts w:ascii="Arial" w:hAnsi="Arial"/>
-          <w:i/>
-          <w:iCs/>
-          <w:color w:val="000000" w:themeColor="text1"/>
-          <w:sz w:val="24"/>
-        </w:rPr>
-        <w:t>Esta seção será entregue na segunda etapa do projeto integrado, conforme cronograma disponibilizado pela PUC.</w:t>
-      </w:r>
+      </w:pPr>
     </w:p>
     <w:p>
       <w:pPr>
@@ -17713,201 +19799,6 @@
           <w:rFonts w:ascii="Arial" w:hAnsi="Arial"/>
           <w:color w:val="000000" w:themeColor="text1"/>
           <w:sz w:val="24"/>
-        </w:rPr>
-      </w:pPr>
-    </w:p>
-    <w:p>
-      <w:pPr>
-        <w:pStyle w:val="PargrafodaLista"/>
-        <w:tabs>
-          <w:tab w:val="left" w:pos="993"/>
-        </w:tabs>
-        <w:rPr>
-          <w:rFonts w:ascii="Arial" w:hAnsi="Arial" w:cs="Arial"/>
-          <w:b/>
-          <w:bCs/>
-          <w:sz w:val="28"/>
-          <w:szCs w:val="28"/>
-        </w:rPr>
-      </w:pPr>
-    </w:p>
-    <w:p>
-      <w:pPr>
-        <w:pStyle w:val="PargrafodaLista"/>
-        <w:tabs>
-          <w:tab w:val="left" w:pos="993"/>
-        </w:tabs>
-        <w:rPr>
-          <w:rFonts w:ascii="Arial" w:hAnsi="Arial" w:cs="Arial"/>
-          <w:b/>
-          <w:bCs/>
-          <w:sz w:val="28"/>
-          <w:szCs w:val="28"/>
-        </w:rPr>
-      </w:pPr>
-    </w:p>
-    <w:p>
-      <w:pPr>
-        <w:pStyle w:val="PargrafodaLista"/>
-        <w:tabs>
-          <w:tab w:val="left" w:pos="993"/>
-        </w:tabs>
-        <w:rPr>
-          <w:rFonts w:ascii="Arial" w:hAnsi="Arial" w:cs="Arial"/>
-          <w:b/>
-          <w:bCs/>
-          <w:sz w:val="28"/>
-          <w:szCs w:val="28"/>
-        </w:rPr>
-      </w:pPr>
-    </w:p>
-    <w:p>
-      <w:pPr>
-        <w:pStyle w:val="PargrafodaLista"/>
-        <w:tabs>
-          <w:tab w:val="left" w:pos="993"/>
-        </w:tabs>
-        <w:rPr>
-          <w:rFonts w:ascii="Arial" w:hAnsi="Arial" w:cs="Arial"/>
-          <w:b/>
-          <w:bCs/>
-          <w:sz w:val="28"/>
-          <w:szCs w:val="28"/>
-        </w:rPr>
-      </w:pPr>
-    </w:p>
-    <w:p>
-      <w:pPr>
-        <w:pStyle w:val="PargrafodaLista"/>
-        <w:tabs>
-          <w:tab w:val="left" w:pos="993"/>
-        </w:tabs>
-        <w:rPr>
-          <w:rFonts w:ascii="Arial" w:hAnsi="Arial" w:cs="Arial"/>
-          <w:b/>
-          <w:bCs/>
-          <w:sz w:val="28"/>
-          <w:szCs w:val="28"/>
-        </w:rPr>
-      </w:pPr>
-    </w:p>
-    <w:p>
-      <w:pPr>
-        <w:pStyle w:val="PargrafodaLista"/>
-        <w:tabs>
-          <w:tab w:val="left" w:pos="993"/>
-        </w:tabs>
-        <w:rPr>
-          <w:rFonts w:ascii="Arial" w:hAnsi="Arial" w:cs="Arial"/>
-          <w:b/>
-          <w:bCs/>
-          <w:sz w:val="28"/>
-          <w:szCs w:val="28"/>
-        </w:rPr>
-      </w:pPr>
-    </w:p>
-    <w:p>
-      <w:pPr>
-        <w:pStyle w:val="PargrafodaLista"/>
-        <w:tabs>
-          <w:tab w:val="left" w:pos="993"/>
-        </w:tabs>
-        <w:rPr>
-          <w:rFonts w:ascii="Arial" w:hAnsi="Arial" w:cs="Arial"/>
-          <w:b/>
-          <w:bCs/>
-          <w:sz w:val="28"/>
-          <w:szCs w:val="28"/>
-        </w:rPr>
-      </w:pPr>
-    </w:p>
-    <w:p>
-      <w:pPr>
-        <w:pStyle w:val="PargrafodaLista"/>
-        <w:tabs>
-          <w:tab w:val="left" w:pos="993"/>
-        </w:tabs>
-        <w:rPr>
-          <w:rFonts w:ascii="Arial" w:hAnsi="Arial" w:cs="Arial"/>
-          <w:b/>
-          <w:bCs/>
-          <w:sz w:val="28"/>
-          <w:szCs w:val="28"/>
-        </w:rPr>
-      </w:pPr>
-    </w:p>
-    <w:p>
-      <w:pPr>
-        <w:pStyle w:val="PargrafodaLista"/>
-        <w:tabs>
-          <w:tab w:val="left" w:pos="993"/>
-        </w:tabs>
-        <w:rPr>
-          <w:rFonts w:ascii="Arial" w:hAnsi="Arial" w:cs="Arial"/>
-          <w:b/>
-          <w:bCs/>
-          <w:sz w:val="28"/>
-          <w:szCs w:val="28"/>
-        </w:rPr>
-      </w:pPr>
-    </w:p>
-    <w:p>
-      <w:pPr>
-        <w:pStyle w:val="PargrafodaLista"/>
-        <w:tabs>
-          <w:tab w:val="left" w:pos="993"/>
-        </w:tabs>
-        <w:rPr>
-          <w:rFonts w:ascii="Arial" w:hAnsi="Arial" w:cs="Arial"/>
-          <w:b/>
-          <w:bCs/>
-          <w:sz w:val="28"/>
-          <w:szCs w:val="28"/>
-        </w:rPr>
-      </w:pPr>
-    </w:p>
-    <w:p>
-      <w:pPr>
-        <w:pStyle w:val="PargrafodaLista"/>
-        <w:tabs>
-          <w:tab w:val="left" w:pos="993"/>
-        </w:tabs>
-        <w:rPr>
-          <w:rFonts w:ascii="Arial" w:hAnsi="Arial" w:cs="Arial"/>
-          <w:b/>
-          <w:bCs/>
-          <w:sz w:val="28"/>
-          <w:szCs w:val="28"/>
-        </w:rPr>
-      </w:pPr>
-    </w:p>
-    <w:p>
-      <w:pPr>
-        <w:pStyle w:val="PargrafodaLista"/>
-        <w:tabs>
-          <w:tab w:val="left" w:pos="993"/>
-        </w:tabs>
-        <w:rPr>
-          <w:rFonts w:ascii="Arial" w:hAnsi="Arial" w:cs="Arial"/>
-          <w:b/>
-          <w:bCs/>
-          <w:sz w:val="28"/>
-          <w:szCs w:val="28"/>
-        </w:rPr>
-      </w:pPr>
-    </w:p>
-    <w:p>
-      <w:pPr>
-        <w:pStyle w:val="PargrafodaLista"/>
-        <w:tabs>
-          <w:tab w:val="left" w:pos="993"/>
-        </w:tabs>
-        <w:rPr>
-          <w:rFonts w:ascii="Arial" w:hAnsi="Arial" w:cs="Arial"/>
-          <w:b/>
-          <w:bCs/>
-          <w:sz w:val="28"/>
-          <w:szCs w:val="28"/>
         </w:rPr>
       </w:pPr>
     </w:p>
@@ -17998,14 +19889,14 @@
         </w:tabs>
         <w:ind w:left="357" w:hanging="357"/>
       </w:pPr>
-      <w:bookmarkStart w:id="35" w:name="_2bn6wsx" w:colFirst="0" w:colLast="0"/>
-      <w:bookmarkStart w:id="36" w:name="_Toc147597751"/>
-      <w:bookmarkEnd w:id="35"/>
+      <w:bookmarkStart w:id="36" w:name="_2bn6wsx" w:colFirst="0" w:colLast="0"/>
+      <w:bookmarkStart w:id="37" w:name="_Toc147690503"/>
+      <w:bookmarkEnd w:id="36"/>
       <w:r>
         <w:lastRenderedPageBreak/>
         <w:t>Referências</w:t>
       </w:r>
-      <w:bookmarkEnd w:id="36"/>
+      <w:bookmarkEnd w:id="37"/>
     </w:p>
     <w:p>
       <w:pPr>
@@ -18059,7 +19950,7 @@
         </w:rPr>
         <w:t>&lt;</w:t>
       </w:r>
-      <w:hyperlink r:id="rId17" w:history="1">
+      <w:hyperlink r:id="rId21" w:history="1">
         <w:r>
           <w:rPr>
             <w:rStyle w:val="Hyperlink"/>
@@ -18146,10 +20037,10 @@
       </w:pPr>
     </w:p>
     <w:sectPr>
-      <w:headerReference w:type="even" r:id="rId18"/>
-      <w:headerReference w:type="default" r:id="rId19"/>
-      <w:footerReference w:type="even" r:id="rId20"/>
-      <w:footerReference w:type="default" r:id="rId21"/>
+      <w:headerReference w:type="even" r:id="rId22"/>
+      <w:headerReference w:type="default" r:id="rId23"/>
+      <w:footerReference w:type="even" r:id="rId24"/>
+      <w:footerReference w:type="default" r:id="rId25"/>
       <w:pgSz w:w="11909" w:h="16834"/>
       <w:pgMar w:top="1701" w:right="1134" w:bottom="1134" w:left="1701" w:header="709" w:footer="709" w:gutter="0"/>
       <w:pgNumType w:start="1"/>
@@ -21586,7 +23477,7 @@
   <w:style w:type="paragraph" w:default="1" w:styleId="Normal">
     <w:name w:val="Normal"/>
     <w:qFormat/>
-    <w:rsid w:val="00C26FE1"/>
+    <w:rsid w:val="009A630B"/>
   </w:style>
   <w:style w:type="paragraph" w:styleId="Ttulo1">
     <w:name w:val="heading 1"/>
@@ -21712,7 +23603,6 @@
   <w:style w:type="character" w:default="1" w:styleId="Fontepargpadro">
     <w:name w:val="Default Paragraph Font"/>
     <w:uiPriority w:val="1"/>
-    <w:semiHidden/>
     <w:unhideWhenUsed/>
   </w:style>
   <w:style w:type="table" w:default="1" w:styleId="Tabelanormal">

</xml_diff>

<commit_message>
fix: Correção do Roteamento
</commit_message>
<xml_diff>
--- a/Docs/Projeto Integrado - EntregaSegura.docx
+++ b/Docs/Projeto Integrado - EntregaSegura.docx
@@ -316,8 +316,18 @@
           <w:sz w:val="24"/>
           <w:szCs w:val="24"/>
         </w:rPr>
-        <w:t>Jamil Tadeu Zazu</w:t>
-      </w:r>
+        <w:t xml:space="preserve">Jamil Tadeu </w:t>
+      </w:r>
+      <w:proofErr w:type="spellStart"/>
+      <w:r>
+        <w:rPr>
+          <w:rFonts w:ascii="Arial" w:hAnsi="Arial" w:cs="Arial"/>
+          <w:sz w:val="24"/>
+          <w:szCs w:val="24"/>
+        </w:rPr>
+        <w:t>Zazu</w:t>
+      </w:r>
+      <w:proofErr w:type="spellEnd"/>
     </w:p>
     <w:p>
       <w:pPr>
@@ -545,7 +555,7 @@
             </w:rPr>
             <w:fldChar w:fldCharType="separate"/>
           </w:r>
-          <w:hyperlink w:anchor="_Toc147822371" w:history="1">
+          <w:hyperlink w:anchor="_Toc148020637" w:history="1">
             <w:r>
               <w:rPr>
                 <w:rStyle w:val="Hyperlink"/>
@@ -588,7 +598,7 @@
                 <w:noProof/>
                 <w:webHidden/>
               </w:rPr>
-              <w:instrText xml:space="preserve"> PAGEREF _Toc147822371 \h </w:instrText>
+              <w:instrText xml:space="preserve"> PAGEREF _Toc148020637 \h </w:instrText>
             </w:r>
             <w:r>
               <w:rPr>
@@ -629,7 +639,7 @@
               <w14:ligatures w14:val="standardContextual"/>
             </w:rPr>
           </w:pPr>
-          <w:hyperlink w:anchor="_Toc147822372" w:history="1">
+          <w:hyperlink w:anchor="_Toc148020638" w:history="1">
             <w:r>
               <w:rPr>
                 <w:rStyle w:val="Hyperlink"/>
@@ -672,7 +682,7 @@
                 <w:noProof/>
                 <w:webHidden/>
               </w:rPr>
-              <w:instrText xml:space="preserve"> PAGEREF _Toc147822372 \h </w:instrText>
+              <w:instrText xml:space="preserve"> PAGEREF _Toc148020638 \h </w:instrText>
             </w:r>
             <w:r>
               <w:rPr>
@@ -713,7 +723,7 @@
               <w14:ligatures w14:val="standardContextual"/>
             </w:rPr>
           </w:pPr>
-          <w:hyperlink w:anchor="_Toc147822373" w:history="1">
+          <w:hyperlink w:anchor="_Toc148020639" w:history="1">
             <w:r>
               <w:rPr>
                 <w:rStyle w:val="Hyperlink"/>
@@ -756,7 +766,7 @@
                 <w:noProof/>
                 <w:webHidden/>
               </w:rPr>
-              <w:instrText xml:space="preserve"> PAGEREF _Toc147822373 \h </w:instrText>
+              <w:instrText xml:space="preserve"> PAGEREF _Toc148020639 \h </w:instrText>
             </w:r>
             <w:r>
               <w:rPr>
@@ -797,7 +807,7 @@
               <w14:ligatures w14:val="standardContextual"/>
             </w:rPr>
           </w:pPr>
-          <w:hyperlink w:anchor="_Toc147822374" w:history="1">
+          <w:hyperlink w:anchor="_Toc148020640" w:history="1">
             <w:r>
               <w:rPr>
                 <w:rStyle w:val="Hyperlink"/>
@@ -842,7 +852,7 @@
                 <w:noProof/>
                 <w:webHidden/>
               </w:rPr>
-              <w:instrText xml:space="preserve"> PAGEREF _Toc147822374 \h </w:instrText>
+              <w:instrText xml:space="preserve"> PAGEREF _Toc148020640 \h </w:instrText>
             </w:r>
             <w:r>
               <w:rPr>
@@ -883,7 +893,7 @@
               <w14:ligatures w14:val="standardContextual"/>
             </w:rPr>
           </w:pPr>
-          <w:hyperlink w:anchor="_Toc147822375" w:history="1">
+          <w:hyperlink w:anchor="_Toc148020641" w:history="1">
             <w:r>
               <w:rPr>
                 <w:rStyle w:val="Hyperlink"/>
@@ -928,7 +938,7 @@
                 <w:noProof/>
                 <w:webHidden/>
               </w:rPr>
-              <w:instrText xml:space="preserve"> PAGEREF _Toc147822375 \h </w:instrText>
+              <w:instrText xml:space="preserve"> PAGEREF _Toc148020641 \h </w:instrText>
             </w:r>
             <w:r>
               <w:rPr>
@@ -969,7 +979,7 @@
               <w14:ligatures w14:val="standardContextual"/>
             </w:rPr>
           </w:pPr>
-          <w:hyperlink w:anchor="_Toc147822376" w:history="1">
+          <w:hyperlink w:anchor="_Toc148020642" w:history="1">
             <w:r>
               <w:rPr>
                 <w:rStyle w:val="Hyperlink"/>
@@ -1014,7 +1024,7 @@
                 <w:noProof/>
                 <w:webHidden/>
               </w:rPr>
-              <w:instrText xml:space="preserve"> PAGEREF _Toc147822376 \h </w:instrText>
+              <w:instrText xml:space="preserve"> PAGEREF _Toc148020642 \h </w:instrText>
             </w:r>
             <w:r>
               <w:rPr>
@@ -1055,7 +1065,7 @@
               <w14:ligatures w14:val="standardContextual"/>
             </w:rPr>
           </w:pPr>
-          <w:hyperlink w:anchor="_Toc147822377" w:history="1">
+          <w:hyperlink w:anchor="_Toc148020643" w:history="1">
             <w:r>
               <w:rPr>
                 <w:rStyle w:val="Hyperlink"/>
@@ -1098,7 +1108,7 @@
                 <w:noProof/>
                 <w:webHidden/>
               </w:rPr>
-              <w:instrText xml:space="preserve"> PAGEREF _Toc147822377 \h </w:instrText>
+              <w:instrText xml:space="preserve"> PAGEREF _Toc148020643 \h </w:instrText>
             </w:r>
             <w:r>
               <w:rPr>
@@ -1139,7 +1149,7 @@
               <w14:ligatures w14:val="standardContextual"/>
             </w:rPr>
           </w:pPr>
-          <w:hyperlink w:anchor="_Toc147822378" w:history="1">
+          <w:hyperlink w:anchor="_Toc148020644" w:history="1">
             <w:r>
               <w:rPr>
                 <w:rStyle w:val="Hyperlink"/>
@@ -1182,7 +1192,7 @@
                 <w:noProof/>
                 <w:webHidden/>
               </w:rPr>
-              <w:instrText xml:space="preserve"> PAGEREF _Toc147822378 \h </w:instrText>
+              <w:instrText xml:space="preserve"> PAGEREF _Toc148020644 \h </w:instrText>
             </w:r>
             <w:r>
               <w:rPr>
@@ -1223,7 +1233,7 @@
               <w14:ligatures w14:val="standardContextual"/>
             </w:rPr>
           </w:pPr>
-          <w:hyperlink w:anchor="_Toc147822379" w:history="1">
+          <w:hyperlink w:anchor="_Toc148020645" w:history="1">
             <w:r>
               <w:rPr>
                 <w:rStyle w:val="Hyperlink"/>
@@ -1266,7 +1276,7 @@
                 <w:noProof/>
                 <w:webHidden/>
               </w:rPr>
-              <w:instrText xml:space="preserve"> PAGEREF _Toc147822379 \h </w:instrText>
+              <w:instrText xml:space="preserve"> PAGEREF _Toc148020645 \h </w:instrText>
             </w:r>
             <w:r>
               <w:rPr>
@@ -1307,7 +1317,7 @@
               <w14:ligatures w14:val="standardContextual"/>
             </w:rPr>
           </w:pPr>
-          <w:hyperlink w:anchor="_Toc147822380" w:history="1">
+          <w:hyperlink w:anchor="_Toc148020646" w:history="1">
             <w:r>
               <w:rPr>
                 <w:rStyle w:val="Hyperlink"/>
@@ -1352,7 +1362,7 @@
                 <w:noProof/>
                 <w:webHidden/>
               </w:rPr>
-              <w:instrText xml:space="preserve"> PAGEREF _Toc147822380 \h </w:instrText>
+              <w:instrText xml:space="preserve"> PAGEREF _Toc148020646 \h </w:instrText>
             </w:r>
             <w:r>
               <w:rPr>
@@ -1393,7 +1403,7 @@
               <w14:ligatures w14:val="standardContextual"/>
             </w:rPr>
           </w:pPr>
-          <w:hyperlink w:anchor="_Toc147822381" w:history="1">
+          <w:hyperlink w:anchor="_Toc148020647" w:history="1">
             <w:r>
               <w:rPr>
                 <w:rStyle w:val="Hyperlink"/>
@@ -1438,7 +1448,7 @@
                 <w:noProof/>
                 <w:webHidden/>
               </w:rPr>
-              <w:instrText xml:space="preserve"> PAGEREF _Toc147822381 \h </w:instrText>
+              <w:instrText xml:space="preserve"> PAGEREF _Toc148020647 \h </w:instrText>
             </w:r>
             <w:r>
               <w:rPr>
@@ -1479,7 +1489,7 @@
               <w14:ligatures w14:val="standardContextual"/>
             </w:rPr>
           </w:pPr>
-          <w:hyperlink w:anchor="_Toc147822382" w:history="1">
+          <w:hyperlink w:anchor="_Toc148020648" w:history="1">
             <w:r>
               <w:rPr>
                 <w:rStyle w:val="Hyperlink"/>
@@ -1522,7 +1532,7 @@
                 <w:noProof/>
                 <w:webHidden/>
               </w:rPr>
-              <w:instrText xml:space="preserve"> PAGEREF _Toc147822382 \h </w:instrText>
+              <w:instrText xml:space="preserve"> PAGEREF _Toc148020648 \h </w:instrText>
             </w:r>
             <w:r>
               <w:rPr>
@@ -1563,7 +1573,7 @@
               <w14:ligatures w14:val="standardContextual"/>
             </w:rPr>
           </w:pPr>
-          <w:hyperlink w:anchor="_Toc147822383" w:history="1">
+          <w:hyperlink w:anchor="_Toc148020649" w:history="1">
             <w:r>
               <w:rPr>
                 <w:rStyle w:val="Hyperlink"/>
@@ -1608,7 +1618,7 @@
                 <w:noProof/>
                 <w:webHidden/>
               </w:rPr>
-              <w:instrText xml:space="preserve"> PAGEREF _Toc147822383 \h </w:instrText>
+              <w:instrText xml:space="preserve"> PAGEREF _Toc148020649 \h </w:instrText>
             </w:r>
             <w:r>
               <w:rPr>
@@ -1649,7 +1659,7 @@
               <w14:ligatures w14:val="standardContextual"/>
             </w:rPr>
           </w:pPr>
-          <w:hyperlink w:anchor="_Toc147822384" w:history="1">
+          <w:hyperlink w:anchor="_Toc148020650" w:history="1">
             <w:r>
               <w:rPr>
                 <w:rStyle w:val="Hyperlink"/>
@@ -1692,7 +1702,7 @@
                 <w:noProof/>
                 <w:webHidden/>
               </w:rPr>
-              <w:instrText xml:space="preserve"> PAGEREF _Toc147822384 \h </w:instrText>
+              <w:instrText xml:space="preserve"> PAGEREF _Toc148020650 \h </w:instrText>
             </w:r>
             <w:r>
               <w:rPr>
@@ -1733,7 +1743,7 @@
               <w14:ligatures w14:val="standardContextual"/>
             </w:rPr>
           </w:pPr>
-          <w:hyperlink w:anchor="_Toc147822385" w:history="1">
+          <w:hyperlink w:anchor="_Toc148020651" w:history="1">
             <w:r>
               <w:rPr>
                 <w:rStyle w:val="Hyperlink"/>
@@ -1776,7 +1786,7 @@
                 <w:noProof/>
                 <w:webHidden/>
               </w:rPr>
-              <w:instrText xml:space="preserve"> PAGEREF _Toc147822385 \h </w:instrText>
+              <w:instrText xml:space="preserve"> PAGEREF _Toc148020651 \h </w:instrText>
             </w:r>
             <w:r>
               <w:rPr>
@@ -1817,7 +1827,7 @@
               <w14:ligatures w14:val="standardContextual"/>
             </w:rPr>
           </w:pPr>
-          <w:hyperlink w:anchor="_Toc147822386" w:history="1">
+          <w:hyperlink w:anchor="_Toc148020652" w:history="1">
             <w:r>
               <w:rPr>
                 <w:rStyle w:val="Hyperlink"/>
@@ -1860,7 +1870,7 @@
                 <w:noProof/>
                 <w:webHidden/>
               </w:rPr>
-              <w:instrText xml:space="preserve"> PAGEREF _Toc147822386 \h </w:instrText>
+              <w:instrText xml:space="preserve"> PAGEREF _Toc148020652 \h </w:instrText>
             </w:r>
             <w:r>
               <w:rPr>
@@ -1880,7 +1890,7 @@
                 <w:noProof/>
                 <w:webHidden/>
               </w:rPr>
-              <w:t>23</w:t>
+              <w:t>25</w:t>
             </w:r>
             <w:r>
               <w:rPr>
@@ -1901,7 +1911,7 @@
               <w14:ligatures w14:val="standardContextual"/>
             </w:rPr>
           </w:pPr>
-          <w:hyperlink w:anchor="_Toc147822387" w:history="1">
+          <w:hyperlink w:anchor="_Toc148020653" w:history="1">
             <w:r>
               <w:rPr>
                 <w:rStyle w:val="Hyperlink"/>
@@ -1944,7 +1954,7 @@
                 <w:noProof/>
                 <w:webHidden/>
               </w:rPr>
-              <w:instrText xml:space="preserve"> PAGEREF _Toc147822387 \h </w:instrText>
+              <w:instrText xml:space="preserve"> PAGEREF _Toc148020653 \h </w:instrText>
             </w:r>
             <w:r>
               <w:rPr>
@@ -1964,7 +1974,7 @@
                 <w:noProof/>
                 <w:webHidden/>
               </w:rPr>
-              <w:t>24</w:t>
+              <w:t>26</w:t>
             </w:r>
             <w:r>
               <w:rPr>
@@ -1985,7 +1995,7 @@
               <w14:ligatures w14:val="standardContextual"/>
             </w:rPr>
           </w:pPr>
-          <w:hyperlink w:anchor="_Toc147822388" w:history="1">
+          <w:hyperlink w:anchor="_Toc148020654" w:history="1">
             <w:r>
               <w:rPr>
                 <w:rStyle w:val="Hyperlink"/>
@@ -2028,7 +2038,7 @@
                 <w:noProof/>
                 <w:webHidden/>
               </w:rPr>
-              <w:instrText xml:space="preserve"> PAGEREF _Toc147822388 \h </w:instrText>
+              <w:instrText xml:space="preserve"> PAGEREF _Toc148020654 \h </w:instrText>
             </w:r>
             <w:r>
               <w:rPr>
@@ -2048,7 +2058,7 @@
                 <w:noProof/>
                 <w:webHidden/>
               </w:rPr>
-              <w:t>25</w:t>
+              <w:t>27</w:t>
             </w:r>
             <w:r>
               <w:rPr>
@@ -2069,7 +2079,7 @@
               <w14:ligatures w14:val="standardContextual"/>
             </w:rPr>
           </w:pPr>
-          <w:hyperlink w:anchor="_Toc147822389" w:history="1">
+          <w:hyperlink w:anchor="_Toc148020655" w:history="1">
             <w:r>
               <w:rPr>
                 <w:rStyle w:val="Hyperlink"/>
@@ -2112,7 +2122,7 @@
                 <w:noProof/>
                 <w:webHidden/>
               </w:rPr>
-              <w:instrText xml:space="preserve"> PAGEREF _Toc147822389 \h </w:instrText>
+              <w:instrText xml:space="preserve"> PAGEREF _Toc148020655 \h </w:instrText>
             </w:r>
             <w:r>
               <w:rPr>
@@ -2132,7 +2142,7 @@
                 <w:noProof/>
                 <w:webHidden/>
               </w:rPr>
-              <w:t>25</w:t>
+              <w:t>27</w:t>
             </w:r>
             <w:r>
               <w:rPr>
@@ -2153,7 +2163,7 @@
               <w14:ligatures w14:val="standardContextual"/>
             </w:rPr>
           </w:pPr>
-          <w:hyperlink w:anchor="_Toc147822390" w:history="1">
+          <w:hyperlink w:anchor="_Toc148020656" w:history="1">
             <w:r>
               <w:rPr>
                 <w:rStyle w:val="Hyperlink"/>
@@ -2196,7 +2206,7 @@
                 <w:noProof/>
                 <w:webHidden/>
               </w:rPr>
-              <w:instrText xml:space="preserve"> PAGEREF _Toc147822390 \h </w:instrText>
+              <w:instrText xml:space="preserve"> PAGEREF _Toc148020656 \h </w:instrText>
             </w:r>
             <w:r>
               <w:rPr>
@@ -2216,7 +2226,7 @@
                 <w:noProof/>
                 <w:webHidden/>
               </w:rPr>
-              <w:t>25</w:t>
+              <w:t>27</w:t>
             </w:r>
             <w:r>
               <w:rPr>
@@ -2237,7 +2247,7 @@
               <w14:ligatures w14:val="standardContextual"/>
             </w:rPr>
           </w:pPr>
-          <w:hyperlink w:anchor="_Toc147822391" w:history="1">
+          <w:hyperlink w:anchor="_Toc148020657" w:history="1">
             <w:r>
               <w:rPr>
                 <w:rStyle w:val="Hyperlink"/>
@@ -2280,7 +2290,7 @@
                 <w:noProof/>
                 <w:webHidden/>
               </w:rPr>
-              <w:instrText xml:space="preserve"> PAGEREF _Toc147822391 \h </w:instrText>
+              <w:instrText xml:space="preserve"> PAGEREF _Toc148020657 \h </w:instrText>
             </w:r>
             <w:r>
               <w:rPr>
@@ -2300,7 +2310,7 @@
                 <w:noProof/>
                 <w:webHidden/>
               </w:rPr>
-              <w:t>26</w:t>
+              <w:t>28</w:t>
             </w:r>
             <w:r>
               <w:rPr>
@@ -2321,7 +2331,7 @@
               <w14:ligatures w14:val="standardContextual"/>
             </w:rPr>
           </w:pPr>
-          <w:hyperlink w:anchor="_Toc147822392" w:history="1">
+          <w:hyperlink w:anchor="_Toc148020658" w:history="1">
             <w:r>
               <w:rPr>
                 <w:rStyle w:val="Hyperlink"/>
@@ -2364,7 +2374,7 @@
                 <w:noProof/>
                 <w:webHidden/>
               </w:rPr>
-              <w:instrText xml:space="preserve"> PAGEREF _Toc147822392 \h </w:instrText>
+              <w:instrText xml:space="preserve"> PAGEREF _Toc148020658 \h </w:instrText>
             </w:r>
             <w:r>
               <w:rPr>
@@ -2384,7 +2394,7 @@
                 <w:noProof/>
                 <w:webHidden/>
               </w:rPr>
-              <w:t>27</w:t>
+              <w:t>29</w:t>
             </w:r>
             <w:r>
               <w:rPr>
@@ -2451,7 +2461,7 @@
           <w:szCs w:val="24"/>
         </w:rPr>
       </w:pPr>
-      <w:bookmarkStart w:id="5" w:name="_Toc147822371"/>
+      <w:bookmarkStart w:id="5" w:name="_Toc148020637"/>
       <w:r>
         <w:lastRenderedPageBreak/>
         <w:t>Cronograma de Trabalho</w:t>
@@ -4479,7 +4489,21 @@
               <w:rPr>
                 <w:rFonts w:ascii="Arial" w:eastAsia="Arial" w:hAnsi="Arial" w:cs="Arial"/>
               </w:rPr>
-              <w:t>Criação do repositório no GitHub e deploy do protótipo</w:t>
+              <w:t xml:space="preserve">Criação do repositório no GitHub e </w:t>
+            </w:r>
+            <w:proofErr w:type="spellStart"/>
+            <w:r>
+              <w:rPr>
+                <w:rFonts w:ascii="Arial" w:eastAsia="Arial" w:hAnsi="Arial" w:cs="Arial"/>
+              </w:rPr>
+              <w:t>deploy</w:t>
+            </w:r>
+            <w:proofErr w:type="spellEnd"/>
+            <w:r>
+              <w:rPr>
+                <w:rFonts w:ascii="Arial" w:eastAsia="Arial" w:hAnsi="Arial" w:cs="Arial"/>
+              </w:rPr>
+              <w:t xml:space="preserve"> do protótipo</w:t>
             </w:r>
             <w:r>
               <w:rPr>
@@ -5152,7 +5176,7 @@
         </w:numPr>
       </w:pPr>
       <w:bookmarkStart w:id="7" w:name="_32uvud5swli5" w:colFirst="0" w:colLast="0"/>
-      <w:bookmarkStart w:id="8" w:name="_Toc147822372"/>
+      <w:bookmarkStart w:id="8" w:name="_Toc148020638"/>
       <w:bookmarkEnd w:id="7"/>
       <w:r>
         <w:lastRenderedPageBreak/>
@@ -5211,7 +5235,25 @@
           <w:sz w:val="24"/>
           <w:szCs w:val="24"/>
         </w:rPr>
-        <w:t xml:space="preserve">igital tem sido marcada por um notável crescimento no comércio eletrônico no Brasil, impulsionando as vendas online a níveis impressionantes. Em 2022, segundo a Abranet, as vendas online alcançaram a marca de R$ 169,6 bilhões, registrando um crescimento de 5% em relação ao ano anterior. Esse panorama é reflexo da crescente demanda por compras realizadas via dispositivos móveis, que já representam 55% de todas as vendas online. Nesse contexto, a gestão de entregas residenciais em condomínios emerge como um desafio específico que precisa ser enfrentado prontamente. </w:t>
+        <w:t xml:space="preserve">igital tem sido marcada por um notável crescimento no comércio eletrônico no Brasil, impulsionando as vendas online a níveis impressionantes. Em 2022, segundo a </w:t>
+      </w:r>
+      <w:proofErr w:type="spellStart"/>
+      <w:r>
+        <w:rPr>
+          <w:rFonts w:ascii="Arial" w:hAnsi="Arial" w:cs="Arial"/>
+          <w:sz w:val="24"/>
+          <w:szCs w:val="24"/>
+        </w:rPr>
+        <w:t>Abranet</w:t>
+      </w:r>
+      <w:proofErr w:type="spellEnd"/>
+      <w:r>
+        <w:rPr>
+          <w:rFonts w:ascii="Arial" w:hAnsi="Arial" w:cs="Arial"/>
+          <w:sz w:val="24"/>
+          <w:szCs w:val="24"/>
+        </w:rPr>
+        <w:t xml:space="preserve">, as vendas online alcançaram a marca de R$ 169,6 bilhões, registrando um crescimento de 5% em relação ao ano anterior. Esse panorama é reflexo da crescente demanda por compras realizadas via dispositivos móveis, que já representam 55% de todas as vendas online. Nesse contexto, a gestão de entregas residenciais em condomínios emerge como um desafio específico que precisa ser enfrentado prontamente. </w:t>
       </w:r>
     </w:p>
     <w:p>
@@ -5601,7 +5643,7 @@
         </w:numPr>
         <w:ind w:left="357" w:hanging="357"/>
       </w:pPr>
-      <w:bookmarkStart w:id="9" w:name="_Toc147822373"/>
+      <w:bookmarkStart w:id="9" w:name="_Toc148020639"/>
       <w:r>
         <w:lastRenderedPageBreak/>
         <w:t>Definição Conceitual da Solução</w:t>
@@ -5618,7 +5660,7 @@
           <w:szCs w:val="24"/>
         </w:rPr>
       </w:pPr>
-      <w:bookmarkStart w:id="10" w:name="_Toc147822374"/>
+      <w:bookmarkStart w:id="10" w:name="_Toc148020640"/>
       <w:r>
         <w:rPr>
           <w:i w:val="0"/>
@@ -5832,7 +5874,7 @@
           <w:iCs/>
         </w:rPr>
       </w:pPr>
-      <w:bookmarkStart w:id="11" w:name="_Toc147822375"/>
+      <w:bookmarkStart w:id="11" w:name="_Toc148020641"/>
       <w:r>
         <w:rPr>
           <w:i w:val="0"/>
@@ -5959,8 +6001,17 @@
                 <w:rFonts w:ascii="Arial" w:hAnsi="Arial" w:cs="Arial"/>
                 <w:b/>
               </w:rPr>
-              <w:t>Dificuldade (B/M/A)*</w:t>
-            </w:r>
+              <w:t>Dificuldade (B/M/</w:t>
+            </w:r>
+            <w:proofErr w:type="gramStart"/>
+            <w:r>
+              <w:rPr>
+                <w:rFonts w:ascii="Arial" w:hAnsi="Arial" w:cs="Arial"/>
+                <w:b/>
+              </w:rPr>
+              <w:t>A)*</w:t>
+            </w:r>
+            <w:proofErr w:type="gramEnd"/>
           </w:p>
         </w:tc>
         <w:tc>
@@ -5999,8 +6050,17 @@
                 <w:rFonts w:ascii="Arial" w:hAnsi="Arial" w:cs="Arial"/>
                 <w:b/>
               </w:rPr>
-              <w:t>(B/M/A)*</w:t>
-            </w:r>
+              <w:t>(B/M/</w:t>
+            </w:r>
+            <w:proofErr w:type="gramStart"/>
+            <w:r>
+              <w:rPr>
+                <w:rFonts w:ascii="Arial" w:hAnsi="Arial" w:cs="Arial"/>
+                <w:b/>
+              </w:rPr>
+              <w:t>A)*</w:t>
+            </w:r>
+            <w:proofErr w:type="gramEnd"/>
           </w:p>
         </w:tc>
       </w:tr>
@@ -9283,7 +9343,7 @@
           <w:iCs/>
         </w:rPr>
       </w:pPr>
-      <w:bookmarkStart w:id="12" w:name="_Toc147822376"/>
+      <w:bookmarkStart w:id="12" w:name="_Toc148020642"/>
       <w:r>
         <w:rPr>
           <w:i w:val="0"/>
@@ -9467,7 +9527,21 @@
               <w:rPr>
                 <w:rFonts w:ascii="Arial" w:hAnsi="Arial" w:cs="Arial"/>
               </w:rPr>
-              <w:t>O sistema deve apresentar um tempo de resposta abaixo de 200 ms para 95% das consultas.</w:t>
+              <w:t xml:space="preserve">O sistema deve apresentar um tempo de resposta abaixo de 200 </w:t>
+            </w:r>
+            <w:proofErr w:type="spellStart"/>
+            <w:r>
+              <w:rPr>
+                <w:rFonts w:ascii="Arial" w:hAnsi="Arial" w:cs="Arial"/>
+              </w:rPr>
+              <w:t>ms</w:t>
+            </w:r>
+            <w:proofErr w:type="spellEnd"/>
+            <w:r>
+              <w:rPr>
+                <w:rFonts w:ascii="Arial" w:hAnsi="Arial" w:cs="Arial"/>
+              </w:rPr>
+              <w:t xml:space="preserve"> para 95% das consultas.</w:t>
             </w:r>
             <w:r>
               <w:rPr>
@@ -10445,7 +10519,7 @@
         </w:numPr>
         <w:ind w:left="357" w:hanging="357"/>
       </w:pPr>
-      <w:bookmarkStart w:id="13" w:name="_Toc147822377"/>
+      <w:bookmarkStart w:id="13" w:name="_Toc148020643"/>
       <w:r>
         <w:lastRenderedPageBreak/>
         <w:t>Protótipo Navegável do Sistema</w:t>
@@ -11009,7 +11083,7 @@
         </w:numPr>
         <w:ind w:left="357" w:hanging="357"/>
       </w:pPr>
-      <w:bookmarkStart w:id="14" w:name="_Toc147822378"/>
+      <w:bookmarkStart w:id="14" w:name="_Toc148020644"/>
       <w:r>
         <w:lastRenderedPageBreak/>
         <w:t>Diagrama de Classes de Domínio</w:t>
@@ -11294,7 +11368,7 @@
         </w:numPr>
         <w:ind w:left="357" w:hanging="357"/>
       </w:pPr>
-      <w:bookmarkStart w:id="15" w:name="_Toc147822379"/>
+      <w:bookmarkStart w:id="15" w:name="_Toc148020645"/>
       <w:r>
         <w:lastRenderedPageBreak/>
         <w:t>Arquitetura da Solução</w:t>
@@ -11310,7 +11384,7 @@
           <w:iCs/>
         </w:rPr>
       </w:pPr>
-      <w:bookmarkStart w:id="16" w:name="_Toc147822380"/>
+      <w:bookmarkStart w:id="16" w:name="_Toc148020646"/>
       <w:r>
         <w:rPr>
           <w:i w:val="0"/>
@@ -11401,7 +11475,151 @@
           <w:sz w:val="24"/>
           <w:szCs w:val="24"/>
         </w:rPr>
-        <w:t>O frontend foi desenvolvido em Angular 14, seguindo as melhores práticas de Single Page Application (SPA). Nessa camada, utilizamos o padrão MVVM (Model-View-ViewModel) para separar de forma efetiva a lógica da interface dos dados. A integração de bibliotecas como Ngx-mask, Ngx-spinner, Ngx-toastr, Bootstrap 5 e Angular Material proporciona uma interface de usuário rica e responsiva.</w:t>
+        <w:t xml:space="preserve">O </w:t>
+      </w:r>
+      <w:proofErr w:type="spellStart"/>
+      <w:r>
+        <w:rPr>
+          <w:rFonts w:ascii="Arial" w:hAnsi="Arial" w:cs="Arial"/>
+          <w:sz w:val="24"/>
+          <w:szCs w:val="24"/>
+        </w:rPr>
+        <w:t>frontend</w:t>
+      </w:r>
+      <w:proofErr w:type="spellEnd"/>
+      <w:r>
+        <w:rPr>
+          <w:rFonts w:ascii="Arial" w:hAnsi="Arial" w:cs="Arial"/>
+          <w:sz w:val="24"/>
+          <w:szCs w:val="24"/>
+        </w:rPr>
+        <w:t xml:space="preserve"> foi desenvolvido em Angular 14, seguindo as melhores práticas de Single Page </w:t>
+      </w:r>
+      <w:proofErr w:type="spellStart"/>
+      <w:r>
+        <w:rPr>
+          <w:rFonts w:ascii="Arial" w:hAnsi="Arial" w:cs="Arial"/>
+          <w:sz w:val="24"/>
+          <w:szCs w:val="24"/>
+        </w:rPr>
+        <w:t>Application</w:t>
+      </w:r>
+      <w:proofErr w:type="spellEnd"/>
+      <w:r>
+        <w:rPr>
+          <w:rFonts w:ascii="Arial" w:hAnsi="Arial" w:cs="Arial"/>
+          <w:sz w:val="24"/>
+          <w:szCs w:val="24"/>
+        </w:rPr>
+        <w:t xml:space="preserve"> (SPA). Nessa camada, utilizamos o padrão MVVM (Model-</w:t>
+      </w:r>
+      <w:proofErr w:type="spellStart"/>
+      <w:r>
+        <w:rPr>
+          <w:rFonts w:ascii="Arial" w:hAnsi="Arial" w:cs="Arial"/>
+          <w:sz w:val="24"/>
+          <w:szCs w:val="24"/>
+        </w:rPr>
+        <w:t>View</w:t>
+      </w:r>
+      <w:proofErr w:type="spellEnd"/>
+      <w:r>
+        <w:rPr>
+          <w:rFonts w:ascii="Arial" w:hAnsi="Arial" w:cs="Arial"/>
+          <w:sz w:val="24"/>
+          <w:szCs w:val="24"/>
+        </w:rPr>
+        <w:t>-</w:t>
+      </w:r>
+      <w:proofErr w:type="spellStart"/>
+      <w:r>
+        <w:rPr>
+          <w:rFonts w:ascii="Arial" w:hAnsi="Arial" w:cs="Arial"/>
+          <w:sz w:val="24"/>
+          <w:szCs w:val="24"/>
+        </w:rPr>
+        <w:t>ViewModel</w:t>
+      </w:r>
+      <w:proofErr w:type="spellEnd"/>
+      <w:r>
+        <w:rPr>
+          <w:rFonts w:ascii="Arial" w:hAnsi="Arial" w:cs="Arial"/>
+          <w:sz w:val="24"/>
+          <w:szCs w:val="24"/>
+        </w:rPr>
+        <w:t>) para separar de forma efetiva a lógica da interface dos dados. A integração de bibliotecas como Ngx-</w:t>
+      </w:r>
+      <w:proofErr w:type="spellStart"/>
+      <w:r>
+        <w:rPr>
+          <w:rFonts w:ascii="Arial" w:hAnsi="Arial" w:cs="Arial"/>
+          <w:sz w:val="24"/>
+          <w:szCs w:val="24"/>
+        </w:rPr>
+        <w:t>mask</w:t>
+      </w:r>
+      <w:proofErr w:type="spellEnd"/>
+      <w:r>
+        <w:rPr>
+          <w:rFonts w:ascii="Arial" w:hAnsi="Arial" w:cs="Arial"/>
+          <w:sz w:val="24"/>
+          <w:szCs w:val="24"/>
+        </w:rPr>
+        <w:t>, Ngx-</w:t>
+      </w:r>
+      <w:proofErr w:type="spellStart"/>
+      <w:r>
+        <w:rPr>
+          <w:rFonts w:ascii="Arial" w:hAnsi="Arial" w:cs="Arial"/>
+          <w:sz w:val="24"/>
+          <w:szCs w:val="24"/>
+        </w:rPr>
+        <w:t>spinner</w:t>
+      </w:r>
+      <w:proofErr w:type="spellEnd"/>
+      <w:r>
+        <w:rPr>
+          <w:rFonts w:ascii="Arial" w:hAnsi="Arial" w:cs="Arial"/>
+          <w:sz w:val="24"/>
+          <w:szCs w:val="24"/>
+        </w:rPr>
+        <w:t>, Ngx-</w:t>
+      </w:r>
+      <w:proofErr w:type="spellStart"/>
+      <w:r>
+        <w:rPr>
+          <w:rFonts w:ascii="Arial" w:hAnsi="Arial" w:cs="Arial"/>
+          <w:sz w:val="24"/>
+          <w:szCs w:val="24"/>
+        </w:rPr>
+        <w:t>toastr</w:t>
+      </w:r>
+      <w:proofErr w:type="spellEnd"/>
+      <w:r>
+        <w:rPr>
+          <w:rFonts w:ascii="Arial" w:hAnsi="Arial" w:cs="Arial"/>
+          <w:sz w:val="24"/>
+          <w:szCs w:val="24"/>
+        </w:rPr>
+        <w:t xml:space="preserve">, </w:t>
+      </w:r>
+      <w:proofErr w:type="spellStart"/>
+      <w:r>
+        <w:rPr>
+          <w:rFonts w:ascii="Arial" w:hAnsi="Arial" w:cs="Arial"/>
+          <w:sz w:val="24"/>
+          <w:szCs w:val="24"/>
+        </w:rPr>
+        <w:t>Bootstrap</w:t>
+      </w:r>
+      <w:proofErr w:type="spellEnd"/>
+      <w:r>
+        <w:rPr>
+          <w:rFonts w:ascii="Arial" w:hAnsi="Arial" w:cs="Arial"/>
+          <w:sz w:val="24"/>
+          <w:szCs w:val="24"/>
+        </w:rPr>
+        <w:t xml:space="preserve"> 5 e Angular Material proporciona uma interface de usuário rica e responsiva.</w:t>
       </w:r>
     </w:p>
     <w:p>
@@ -11422,8 +11640,27 @@
           <w:sz w:val="24"/>
           <w:szCs w:val="24"/>
         </w:rPr>
-        <w:t xml:space="preserve">No que diz respeito ao backend, temos o projeto </w:t>
-      </w:r>
+        <w:t xml:space="preserve">No que diz respeito ao </w:t>
+      </w:r>
+      <w:proofErr w:type="spellStart"/>
+      <w:r>
+        <w:rPr>
+          <w:rFonts w:ascii="Arial" w:hAnsi="Arial" w:cs="Arial"/>
+          <w:sz w:val="24"/>
+          <w:szCs w:val="24"/>
+        </w:rPr>
+        <w:t>backend</w:t>
+      </w:r>
+      <w:proofErr w:type="spellEnd"/>
+      <w:r>
+        <w:rPr>
+          <w:rFonts w:ascii="Arial" w:hAnsi="Arial" w:cs="Arial"/>
+          <w:sz w:val="24"/>
+          <w:szCs w:val="24"/>
+        </w:rPr>
+        <w:t xml:space="preserve">, temos o projeto </w:t>
+      </w:r>
+      <w:proofErr w:type="spellStart"/>
       <w:r>
         <w:rPr>
           <w:rFonts w:ascii="Arial" w:hAnsi="Arial" w:cs="Arial"/>
@@ -11434,13 +11671,68 @@
         </w:rPr>
         <w:t>EntregaSegura.Application</w:t>
       </w:r>
-      <w:r>
-        <w:rPr>
-          <w:rFonts w:ascii="Arial" w:hAnsi="Arial" w:cs="Arial"/>
-          <w:sz w:val="24"/>
-          <w:szCs w:val="24"/>
-        </w:rPr>
-        <w:t xml:space="preserve"> que atua como intermediário entre a camada de apresentação e a camada de domínio. Aqui, são gerenciados os DTOs, notificações, interfaces e lógica de negócio de alto nível. A integração com o AutoMapper permite um mapeamento eficiente entre entidades e DTOs.</w:t>
+      <w:proofErr w:type="spellEnd"/>
+      <w:r>
+        <w:rPr>
+          <w:rFonts w:ascii="Arial" w:hAnsi="Arial" w:cs="Arial"/>
+          <w:sz w:val="24"/>
+          <w:szCs w:val="24"/>
+        </w:rPr>
+        <w:t xml:space="preserve"> que atua como intermediário entre a camada de apresentação e a camada de domínio. Aqui, são gerenciados os </w:t>
+      </w:r>
+      <w:proofErr w:type="spellStart"/>
+      <w:r>
+        <w:rPr>
+          <w:rFonts w:ascii="Arial" w:hAnsi="Arial" w:cs="Arial"/>
+          <w:sz w:val="24"/>
+          <w:szCs w:val="24"/>
+        </w:rPr>
+        <w:t>DTOs</w:t>
+      </w:r>
+      <w:proofErr w:type="spellEnd"/>
+      <w:r>
+        <w:rPr>
+          <w:rFonts w:ascii="Arial" w:hAnsi="Arial" w:cs="Arial"/>
+          <w:sz w:val="24"/>
+          <w:szCs w:val="24"/>
+        </w:rPr>
+        <w:t xml:space="preserve">, notificações, interfaces e lógica de negócio de alto nível. A integração com o </w:t>
+      </w:r>
+      <w:proofErr w:type="spellStart"/>
+      <w:r>
+        <w:rPr>
+          <w:rFonts w:ascii="Arial" w:hAnsi="Arial" w:cs="Arial"/>
+          <w:sz w:val="24"/>
+          <w:szCs w:val="24"/>
+        </w:rPr>
+        <w:t>AutoMapper</w:t>
+      </w:r>
+      <w:proofErr w:type="spellEnd"/>
+      <w:r>
+        <w:rPr>
+          <w:rFonts w:ascii="Arial" w:hAnsi="Arial" w:cs="Arial"/>
+          <w:sz w:val="24"/>
+          <w:szCs w:val="24"/>
+        </w:rPr>
+        <w:t xml:space="preserve"> permite um mapeamento eficiente entre entidades e </w:t>
+      </w:r>
+      <w:proofErr w:type="spellStart"/>
+      <w:r>
+        <w:rPr>
+          <w:rFonts w:ascii="Arial" w:hAnsi="Arial" w:cs="Arial"/>
+          <w:sz w:val="24"/>
+          <w:szCs w:val="24"/>
+        </w:rPr>
+        <w:t>DTOs</w:t>
+      </w:r>
+      <w:proofErr w:type="spellEnd"/>
+      <w:r>
+        <w:rPr>
+          <w:rFonts w:ascii="Arial" w:hAnsi="Arial" w:cs="Arial"/>
+          <w:sz w:val="24"/>
+          <w:szCs w:val="24"/>
+        </w:rPr>
+        <w:t>.</w:t>
       </w:r>
     </w:p>
     <w:p>
@@ -11463,6 +11755,7 @@
         </w:rPr>
         <w:t xml:space="preserve">A essência do sistema está no </w:t>
       </w:r>
+      <w:proofErr w:type="spellStart"/>
       <w:r>
         <w:rPr>
           <w:rFonts w:ascii="Arial" w:hAnsi="Arial" w:cs="Arial"/>
@@ -11473,6 +11766,7 @@
         </w:rPr>
         <w:t>EntregaSegura.Domain</w:t>
       </w:r>
+      <w:proofErr w:type="spellEnd"/>
       <w:r>
         <w:rPr>
           <w:rFonts w:ascii="Arial" w:hAnsi="Arial" w:cs="Arial"/>
@@ -11481,6 +11775,8 @@
         </w:rPr>
         <w:t xml:space="preserve">. Nesse núcleo, encontramos as entidades, os modelos de domínio, as validações e as interfaces de repositório, garantindo autonomia sem depender de camadas externas. Já o </w:t>
       </w:r>
+      <w:proofErr w:type="spellStart"/>
+      <w:proofErr w:type="gramStart"/>
       <w:r>
         <w:rPr>
           <w:rFonts w:ascii="Arial" w:hAnsi="Arial" w:cs="Arial"/>
@@ -11491,6 +11787,8 @@
         </w:rPr>
         <w:t>EntregaSegura.Infra.Data</w:t>
       </w:r>
+      <w:proofErr w:type="spellEnd"/>
+      <w:proofErr w:type="gramEnd"/>
       <w:r>
         <w:rPr>
           <w:rFonts w:ascii="Arial" w:hAnsi="Arial" w:cs="Arial"/>
@@ -11507,7 +11805,25 @@
           <w:sz w:val="24"/>
           <w:szCs w:val="24"/>
         </w:rPr>
-        <w:t>cuida da persistência e do acesso aos dados, implementando as interfaces do domínio e utilizando o padrão Repository para abstrair o acesso ao banco de dados. A tecnologia subjacente é o Entity Framework Core, que facilita o mapeamento objeto-relacional e a gestão da conexão com o SQL Server.</w:t>
+        <w:t xml:space="preserve">cuida da persistência e do acesso aos dados, implementando as interfaces do domínio e utilizando o padrão </w:t>
+      </w:r>
+      <w:proofErr w:type="spellStart"/>
+      <w:r>
+        <w:rPr>
+          <w:rFonts w:ascii="Arial" w:hAnsi="Arial" w:cs="Arial"/>
+          <w:sz w:val="24"/>
+          <w:szCs w:val="24"/>
+        </w:rPr>
+        <w:t>Repository</w:t>
+      </w:r>
+      <w:proofErr w:type="spellEnd"/>
+      <w:r>
+        <w:rPr>
+          <w:rFonts w:ascii="Arial" w:hAnsi="Arial" w:cs="Arial"/>
+          <w:sz w:val="24"/>
+          <w:szCs w:val="24"/>
+        </w:rPr>
+        <w:t xml:space="preserve"> para abstrair o acesso ao banco de dados. A tecnologia subjacente é o Entity Framework Core, que facilita o mapeamento objeto-relacional e a gestão da conexão com o SQL Server.</w:t>
       </w:r>
     </w:p>
     <w:p>
@@ -11522,6 +11838,7 @@
           <w:szCs w:val="24"/>
         </w:rPr>
       </w:pPr>
+      <w:proofErr w:type="spellStart"/>
       <w:r>
         <w:rPr>
           <w:rFonts w:ascii="Arial" w:hAnsi="Arial" w:cs="Arial"/>
@@ -11532,14 +11849,125 @@
         </w:rPr>
         <w:t>EntregaSegura.API</w:t>
       </w:r>
-      <w:r>
-        <w:rPr>
-          <w:rFonts w:ascii="Arial" w:hAnsi="Arial" w:cs="Arial"/>
-          <w:sz w:val="24"/>
-          <w:szCs w:val="24"/>
-        </w:rPr>
-        <w:t xml:space="preserve"> desempenha um papel vital como interface no padrão MVC (Model-View-Controller) para o backend. Ele recebe requisições do frontend e as direciona para as camadas apropriadas. Além disso, a gestão de autenticação e usuários é efetivamente tratada pelo ASP.NET Identity. O Fluent Validation é utilizado para garantir a aplicação rigorosa das regras de negócio, enquanto o </w:t>
-      </w:r>
+      <w:proofErr w:type="spellEnd"/>
+      <w:r>
+        <w:rPr>
+          <w:rFonts w:ascii="Arial" w:hAnsi="Arial" w:cs="Arial"/>
+          <w:sz w:val="24"/>
+          <w:szCs w:val="24"/>
+        </w:rPr>
+        <w:t xml:space="preserve"> desempenha um papel vital como interface no padrão MVC (Model-</w:t>
+      </w:r>
+      <w:proofErr w:type="spellStart"/>
+      <w:r>
+        <w:rPr>
+          <w:rFonts w:ascii="Arial" w:hAnsi="Arial" w:cs="Arial"/>
+          <w:sz w:val="24"/>
+          <w:szCs w:val="24"/>
+        </w:rPr>
+        <w:t>View</w:t>
+      </w:r>
+      <w:proofErr w:type="spellEnd"/>
+      <w:r>
+        <w:rPr>
+          <w:rFonts w:ascii="Arial" w:hAnsi="Arial" w:cs="Arial"/>
+          <w:sz w:val="24"/>
+          <w:szCs w:val="24"/>
+        </w:rPr>
+        <w:t>-</w:t>
+      </w:r>
+      <w:proofErr w:type="spellStart"/>
+      <w:r>
+        <w:rPr>
+          <w:rFonts w:ascii="Arial" w:hAnsi="Arial" w:cs="Arial"/>
+          <w:sz w:val="24"/>
+          <w:szCs w:val="24"/>
+        </w:rPr>
+        <w:t>Controller</w:t>
+      </w:r>
+      <w:proofErr w:type="spellEnd"/>
+      <w:r>
+        <w:rPr>
+          <w:rFonts w:ascii="Arial" w:hAnsi="Arial" w:cs="Arial"/>
+          <w:sz w:val="24"/>
+          <w:szCs w:val="24"/>
+        </w:rPr>
+        <w:t xml:space="preserve">) para o </w:t>
+      </w:r>
+      <w:proofErr w:type="spellStart"/>
+      <w:r>
+        <w:rPr>
+          <w:rFonts w:ascii="Arial" w:hAnsi="Arial" w:cs="Arial"/>
+          <w:sz w:val="24"/>
+          <w:szCs w:val="24"/>
+        </w:rPr>
+        <w:t>backend</w:t>
+      </w:r>
+      <w:proofErr w:type="spellEnd"/>
+      <w:r>
+        <w:rPr>
+          <w:rFonts w:ascii="Arial" w:hAnsi="Arial" w:cs="Arial"/>
+          <w:sz w:val="24"/>
+          <w:szCs w:val="24"/>
+        </w:rPr>
+        <w:t xml:space="preserve">. Ele recebe requisições do </w:t>
+      </w:r>
+      <w:proofErr w:type="spellStart"/>
+      <w:r>
+        <w:rPr>
+          <w:rFonts w:ascii="Arial" w:hAnsi="Arial" w:cs="Arial"/>
+          <w:sz w:val="24"/>
+          <w:szCs w:val="24"/>
+        </w:rPr>
+        <w:t>frontend</w:t>
+      </w:r>
+      <w:proofErr w:type="spellEnd"/>
+      <w:r>
+        <w:rPr>
+          <w:rFonts w:ascii="Arial" w:hAnsi="Arial" w:cs="Arial"/>
+          <w:sz w:val="24"/>
+          <w:szCs w:val="24"/>
+        </w:rPr>
+        <w:t xml:space="preserve"> e as direciona para as camadas apropriadas. Além disso, a gestão de autenticação e usuários é efetivamente tratada pelo ASP.NET Identity. O </w:t>
+      </w:r>
+      <w:proofErr w:type="spellStart"/>
+      <w:r>
+        <w:rPr>
+          <w:rFonts w:ascii="Arial" w:hAnsi="Arial" w:cs="Arial"/>
+          <w:sz w:val="24"/>
+          <w:szCs w:val="24"/>
+        </w:rPr>
+        <w:t>Fluent</w:t>
+      </w:r>
+      <w:proofErr w:type="spellEnd"/>
+      <w:r>
+        <w:rPr>
+          <w:rFonts w:ascii="Arial" w:hAnsi="Arial" w:cs="Arial"/>
+          <w:sz w:val="24"/>
+          <w:szCs w:val="24"/>
+        </w:rPr>
+        <w:t xml:space="preserve"> </w:t>
+      </w:r>
+      <w:proofErr w:type="spellStart"/>
+      <w:r>
+        <w:rPr>
+          <w:rFonts w:ascii="Arial" w:hAnsi="Arial" w:cs="Arial"/>
+          <w:sz w:val="24"/>
+          <w:szCs w:val="24"/>
+        </w:rPr>
+        <w:t>Validation</w:t>
+      </w:r>
+      <w:proofErr w:type="spellEnd"/>
+      <w:r>
+        <w:rPr>
+          <w:rFonts w:ascii="Arial" w:hAnsi="Arial" w:cs="Arial"/>
+          <w:sz w:val="24"/>
+          <w:szCs w:val="24"/>
+        </w:rPr>
+        <w:t xml:space="preserve"> é utilizado para garantir a aplicação rigorosa das regras de negócio, enquanto o </w:t>
+      </w:r>
+      <w:proofErr w:type="spellStart"/>
+      <w:proofErr w:type="gramStart"/>
       <w:r>
         <w:rPr>
           <w:rFonts w:ascii="Arial" w:hAnsi="Arial" w:cs="Arial"/>
@@ -11550,6 +11978,8 @@
         </w:rPr>
         <w:t>EntregaSegura.Infra.IoC</w:t>
       </w:r>
+      <w:proofErr w:type="spellEnd"/>
+      <w:proofErr w:type="gramEnd"/>
       <w:r>
         <w:rPr>
           <w:rFonts w:ascii="Arial" w:hAnsi="Arial" w:cs="Arial"/>
@@ -11607,7 +12037,7 @@
           <w:sz w:val="28"/>
         </w:rPr>
       </w:pPr>
-      <w:bookmarkStart w:id="17" w:name="_Toc147822381"/>
+      <w:bookmarkStart w:id="17" w:name="_Toc148020647"/>
       <w:r>
         <w:rPr>
           <w:i w:val="0"/>
@@ -11852,7 +12282,7 @@
         </w:numPr>
         <w:ind w:left="357" w:hanging="357"/>
       </w:pPr>
-      <w:bookmarkStart w:id="18" w:name="_Toc147822382"/>
+      <w:bookmarkStart w:id="18" w:name="_Toc148020648"/>
       <w:r>
         <w:lastRenderedPageBreak/>
         <w:t>Frameworks de Trabalho</w:t>
@@ -12049,17 +12479,9 @@
           <w:sz w:val="24"/>
           <w:szCs w:val="24"/>
         </w:rPr>
-        <w:t>Ngx-mask</w:t>
-      </w:r>
-      <w:r>
-        <w:rPr>
-          <w:rFonts w:ascii="Arial" w:hAnsi="Arial" w:cs="Arial"/>
-          <w:color w:val="000000"/>
-          <w:sz w:val="24"/>
-          <w:szCs w:val="24"/>
-        </w:rPr>
-        <w:t xml:space="preserve">, </w:t>
-      </w:r>
+        <w:t>Ngx-</w:t>
+      </w:r>
+      <w:proofErr w:type="spellStart"/>
       <w:r>
         <w:rPr>
           <w:rFonts w:ascii="Arial" w:hAnsi="Arial" w:cs="Arial"/>
@@ -12069,8 +12491,9 @@
           <w:sz w:val="24"/>
           <w:szCs w:val="24"/>
         </w:rPr>
-        <w:t>Ngx-spinner</w:t>
-      </w:r>
+        <w:t>mask</w:t>
+      </w:r>
+      <w:proofErr w:type="spellEnd"/>
       <w:r>
         <w:rPr>
           <w:rFonts w:ascii="Arial" w:hAnsi="Arial" w:cs="Arial"/>
@@ -12078,7 +12501,7 @@
           <w:sz w:val="24"/>
           <w:szCs w:val="24"/>
         </w:rPr>
-        <w:t xml:space="preserve"> e </w:t>
+        <w:t xml:space="preserve">, </w:t>
       </w:r>
       <w:r>
         <w:rPr>
@@ -12089,8 +12512,54 @@
           <w:sz w:val="24"/>
           <w:szCs w:val="24"/>
         </w:rPr>
-        <w:t>Ngx-toastr</w:t>
-      </w:r>
+        <w:t>Ngx-</w:t>
+      </w:r>
+      <w:proofErr w:type="spellStart"/>
+      <w:r>
+        <w:rPr>
+          <w:rFonts w:ascii="Arial" w:hAnsi="Arial" w:cs="Arial"/>
+          <w:b/>
+          <w:bCs/>
+          <w:color w:val="000000"/>
+          <w:sz w:val="24"/>
+          <w:szCs w:val="24"/>
+        </w:rPr>
+        <w:t>spinner</w:t>
+      </w:r>
+      <w:proofErr w:type="spellEnd"/>
+      <w:r>
+        <w:rPr>
+          <w:rFonts w:ascii="Arial" w:hAnsi="Arial" w:cs="Arial"/>
+          <w:color w:val="000000"/>
+          <w:sz w:val="24"/>
+          <w:szCs w:val="24"/>
+        </w:rPr>
+        <w:t xml:space="preserve"> e </w:t>
+      </w:r>
+      <w:r>
+        <w:rPr>
+          <w:rFonts w:ascii="Arial" w:hAnsi="Arial" w:cs="Arial"/>
+          <w:b/>
+          <w:bCs/>
+          <w:color w:val="000000"/>
+          <w:sz w:val="24"/>
+          <w:szCs w:val="24"/>
+        </w:rPr>
+        <w:t>Ngx-</w:t>
+      </w:r>
+      <w:proofErr w:type="spellStart"/>
+      <w:r>
+        <w:rPr>
+          <w:rFonts w:ascii="Arial" w:hAnsi="Arial" w:cs="Arial"/>
+          <w:b/>
+          <w:bCs/>
+          <w:color w:val="000000"/>
+          <w:sz w:val="24"/>
+          <w:szCs w:val="24"/>
+        </w:rPr>
+        <w:t>toastr</w:t>
+      </w:r>
+      <w:proofErr w:type="spellEnd"/>
       <w:r>
         <w:rPr>
           <w:rFonts w:ascii="Arial" w:hAnsi="Arial" w:cs="Arial"/>
@@ -12172,6 +12641,7 @@
         </w:rPr>
         <w:t xml:space="preserve">Otimização de recursos e reatividade com </w:t>
       </w:r>
+      <w:proofErr w:type="spellStart"/>
       <w:r>
         <w:rPr>
           <w:rFonts w:ascii="Arial" w:hAnsi="Arial" w:cs="Arial"/>
@@ -12183,6 +12653,7 @@
         </w:rPr>
         <w:t>RxJS</w:t>
       </w:r>
+      <w:proofErr w:type="spellEnd"/>
       <w:r>
         <w:rPr>
           <w:rFonts w:ascii="Arial" w:hAnsi="Arial" w:cs="Arial"/>
@@ -12328,6 +12799,7 @@
         </w:rPr>
         <w:t xml:space="preserve">Autenticação utilizando </w:t>
       </w:r>
+      <w:proofErr w:type="spellStart"/>
       <w:r>
         <w:rPr>
           <w:rFonts w:ascii="Arial" w:hAnsi="Arial" w:cs="Arial"/>
@@ -12339,6 +12811,7 @@
         </w:rPr>
         <w:t>JwtBearer</w:t>
       </w:r>
+      <w:proofErr w:type="spellEnd"/>
       <w:r>
         <w:rPr>
           <w:rFonts w:ascii="Arial" w:hAnsi="Arial" w:cs="Arial"/>
@@ -12466,6 +12939,7 @@
         </w:rPr>
         <w:t xml:space="preserve">Validadores e regras de negócio com </w:t>
       </w:r>
+      <w:proofErr w:type="spellStart"/>
       <w:r>
         <w:rPr>
           <w:rFonts w:ascii="Arial" w:hAnsi="Arial" w:cs="Arial"/>
@@ -12475,8 +12949,33 @@
           <w:sz w:val="24"/>
           <w:szCs w:val="24"/>
         </w:rPr>
-        <w:t>Fluent Validation</w:t>
-      </w:r>
+        <w:t>Fluent</w:t>
+      </w:r>
+      <w:proofErr w:type="spellEnd"/>
+      <w:r>
+        <w:rPr>
+          <w:rFonts w:ascii="Arial" w:hAnsi="Arial" w:cs="Arial"/>
+          <w:b/>
+          <w:bCs/>
+          <w:color w:val="000000"/>
+          <w:sz w:val="24"/>
+          <w:szCs w:val="24"/>
+        </w:rPr>
+        <w:t xml:space="preserve"> </w:t>
+      </w:r>
+      <w:proofErr w:type="spellStart"/>
+      <w:r>
+        <w:rPr>
+          <w:rFonts w:ascii="Arial" w:hAnsi="Arial" w:cs="Arial"/>
+          <w:b/>
+          <w:bCs/>
+          <w:color w:val="000000"/>
+          <w:sz w:val="24"/>
+          <w:szCs w:val="24"/>
+        </w:rPr>
+        <w:t>Validation</w:t>
+      </w:r>
+      <w:proofErr w:type="spellEnd"/>
       <w:r>
         <w:rPr>
           <w:rFonts w:ascii="Arial" w:hAnsi="Arial" w:cs="Arial"/>
@@ -12530,6 +13029,7 @@
         </w:rPr>
         <w:t xml:space="preserve"> </w:t>
       </w:r>
+      <w:proofErr w:type="spellStart"/>
       <w:r>
         <w:rPr>
           <w:rFonts w:ascii="Arial" w:hAnsi="Arial" w:cs="Arial"/>
@@ -12540,6 +13040,7 @@
         </w:rPr>
         <w:t>FluentAssertions</w:t>
       </w:r>
+      <w:proofErr w:type="spellEnd"/>
       <w:r>
         <w:rPr>
           <w:rFonts w:ascii="Arial" w:hAnsi="Arial" w:cs="Arial"/>
@@ -12549,6 +13050,7 @@
         </w:rPr>
         <w:t xml:space="preserve"> e </w:t>
       </w:r>
+      <w:proofErr w:type="spellStart"/>
       <w:r>
         <w:rPr>
           <w:rFonts w:ascii="Arial" w:hAnsi="Arial" w:cs="Arial"/>
@@ -12571,6 +13073,7 @@
         </w:rPr>
         <w:t>nit</w:t>
       </w:r>
+      <w:proofErr w:type="spellEnd"/>
       <w:r>
         <w:rPr>
           <w:rFonts w:ascii="Arial" w:hAnsi="Arial" w:cs="Arial"/>
@@ -12606,6 +13109,7 @@
         </w:rPr>
         <w:t xml:space="preserve">Mapeamento com </w:t>
       </w:r>
+      <w:proofErr w:type="spellStart"/>
       <w:r>
         <w:rPr>
           <w:rFonts w:ascii="Arial" w:hAnsi="Arial" w:cs="Arial"/>
@@ -12617,6 +13121,7 @@
         </w:rPr>
         <w:t>AutoMapper</w:t>
       </w:r>
+      <w:proofErr w:type="spellEnd"/>
       <w:r>
         <w:rPr>
           <w:rFonts w:ascii="Arial" w:hAnsi="Arial" w:cs="Arial"/>
@@ -12813,7 +13318,27 @@
           <w:sz w:val="24"/>
           <w:szCs w:val="24"/>
         </w:rPr>
-        <w:t>As consultas de endereço são gerenciadas através da integração com uma API externa chamada ViaCEP.</w:t>
+        <w:t xml:space="preserve">As consultas de endereço são gerenciadas através da integração com uma API externa chamada </w:t>
+      </w:r>
+      <w:proofErr w:type="spellStart"/>
+      <w:r>
+        <w:rPr>
+          <w:rFonts w:ascii="Arial" w:hAnsi="Arial" w:cs="Arial"/>
+          <w:color w:val="000000"/>
+          <w:sz w:val="24"/>
+          <w:szCs w:val="24"/>
+        </w:rPr>
+        <w:t>ViaCEP</w:t>
+      </w:r>
+      <w:proofErr w:type="spellEnd"/>
+      <w:r>
+        <w:rPr>
+          <w:rFonts w:ascii="Arial" w:hAnsi="Arial" w:cs="Arial"/>
+          <w:color w:val="000000"/>
+          <w:sz w:val="24"/>
+          <w:szCs w:val="24"/>
+        </w:rPr>
+        <w:t>.</w:t>
       </w:r>
     </w:p>
     <w:p>
@@ -12852,7 +13377,7 @@
           <w:szCs w:val="24"/>
         </w:rPr>
       </w:pPr>
-      <w:bookmarkStart w:id="19" w:name="_Toc147822383"/>
+      <w:bookmarkStart w:id="19" w:name="_Toc148020649"/>
       <w:r>
         <w:lastRenderedPageBreak/>
         <w:t>Estrutura Base do Front End</w:t>
@@ -15010,7 +15535,7 @@
         </w:numPr>
         <w:ind w:left="357" w:hanging="357"/>
       </w:pPr>
-      <w:bookmarkStart w:id="20" w:name="_Toc147822384"/>
+      <w:bookmarkStart w:id="20" w:name="_Toc148020650"/>
       <w:r>
         <w:lastRenderedPageBreak/>
         <w:t xml:space="preserve">Modelo </w:t>
@@ -15042,6 +15567,7 @@
       <w:r>
         <w:t xml:space="preserve"> </w:t>
       </w:r>
+      <w:proofErr w:type="spellStart"/>
       <w:r>
         <w:t>No</w:t>
       </w:r>
@@ -15049,6 +15575,7 @@
         <w:t>SQL</w:t>
       </w:r>
       <w:bookmarkEnd w:id="20"/>
+      <w:proofErr w:type="spellEnd"/>
       <w:r>
         <w:t xml:space="preserve"> </w:t>
       </w:r>
@@ -15557,7 +16084,7 @@
           <w:tab w:val="left" w:pos="567"/>
         </w:tabs>
       </w:pPr>
-      <w:bookmarkStart w:id="21" w:name="_Toc147822385"/>
+      <w:bookmarkStart w:id="21" w:name="_Toc148020651"/>
       <w:r>
         <w:lastRenderedPageBreak/>
         <w:t xml:space="preserve">Plano </w:t>
@@ -21952,7 +22479,7 @@
         </w:tabs>
         <w:ind w:left="357" w:hanging="357"/>
       </w:pPr>
-      <w:bookmarkStart w:id="22" w:name="_Toc147822386"/>
+      <w:bookmarkStart w:id="22" w:name="_Toc148020652"/>
       <w:r>
         <w:lastRenderedPageBreak/>
         <w:t xml:space="preserve">Apropriação </w:t>
@@ -23257,7 +23784,21 @@
               <w:rPr>
                 <w:rFonts w:ascii="Arial" w:eastAsia="Arial" w:hAnsi="Arial" w:cs="Arial"/>
               </w:rPr>
-              <w:t>Criação do repositório no GitHub e deploy do protótipo</w:t>
+              <w:t xml:space="preserve">Criação do repositório no GitHub e </w:t>
+            </w:r>
+            <w:proofErr w:type="spellStart"/>
+            <w:r>
+              <w:rPr>
+                <w:rFonts w:ascii="Arial" w:eastAsia="Arial" w:hAnsi="Arial" w:cs="Arial"/>
+              </w:rPr>
+              <w:t>deploy</w:t>
+            </w:r>
+            <w:proofErr w:type="spellEnd"/>
+            <w:r>
+              <w:rPr>
+                <w:rFonts w:ascii="Arial" w:eastAsia="Arial" w:hAnsi="Arial" w:cs="Arial"/>
+              </w:rPr>
+              <w:t xml:space="preserve"> do protótipo</w:t>
             </w:r>
           </w:p>
         </w:tc>
@@ -23834,7 +24375,7 @@
         </w:tabs>
         <w:ind w:left="357" w:hanging="357"/>
       </w:pPr>
-      <w:bookmarkStart w:id="23" w:name="_Toc147822387"/>
+      <w:bookmarkStart w:id="23" w:name="_Toc148020653"/>
       <w:r>
         <w:lastRenderedPageBreak/>
         <w:t>Código da Aplicação</w:t>
@@ -23974,7 +24515,25 @@
           <w:sz w:val="24"/>
           <w:szCs w:val="24"/>
         </w:rPr>
-        <w:t>Link para o vídeo de apresentação da aplicação: Video de Apresentação</w:t>
+        <w:t xml:space="preserve">Link para o vídeo de apresentação da aplicação: </w:t>
+      </w:r>
+      <w:proofErr w:type="spellStart"/>
+      <w:r>
+        <w:rPr>
+          <w:rFonts w:ascii="Arial" w:hAnsi="Arial" w:cs="Arial"/>
+          <w:sz w:val="24"/>
+          <w:szCs w:val="24"/>
+        </w:rPr>
+        <w:t>Video</w:t>
+      </w:r>
+      <w:proofErr w:type="spellEnd"/>
+      <w:r>
+        <w:rPr>
+          <w:rFonts w:ascii="Arial" w:hAnsi="Arial" w:cs="Arial"/>
+          <w:sz w:val="24"/>
+          <w:szCs w:val="24"/>
+        </w:rPr>
+        <w:t xml:space="preserve"> de Apresentação</w:t>
       </w:r>
     </w:p>
     <w:p>
@@ -24187,7 +24746,7 @@
         </w:tabs>
         <w:ind w:left="357" w:hanging="357"/>
       </w:pPr>
-      <w:bookmarkStart w:id="24" w:name="_Toc147822388"/>
+      <w:bookmarkStart w:id="24" w:name="_Toc148020654"/>
       <w:r>
         <w:lastRenderedPageBreak/>
         <w:t>Avaliação Retrospectiva</w:t>
@@ -24245,7 +24804,7 @@
       <w:pPr>
         <w:pStyle w:val="Ttulo2"/>
       </w:pPr>
-      <w:bookmarkStart w:id="25" w:name="_Toc147822389"/>
+      <w:bookmarkStart w:id="25" w:name="_Toc148020655"/>
       <w:r>
         <w:t xml:space="preserve">13.1 </w:t>
       </w:r>
@@ -24603,7 +25162,7 @@
       <w:pPr>
         <w:pStyle w:val="Ttulo2"/>
       </w:pPr>
-      <w:bookmarkStart w:id="30" w:name="_Toc147822390"/>
+      <w:bookmarkStart w:id="30" w:name="_Toc148020656"/>
       <w:r>
         <w:t xml:space="preserve">13.2 </w:t>
       </w:r>
@@ -24924,7 +25483,7 @@
       <w:bookmarkStart w:id="32" w:name="_Toc79992990"/>
       <w:bookmarkStart w:id="33" w:name="_Toc527548011"/>
       <w:bookmarkStart w:id="34" w:name="_Toc487017244"/>
-      <w:bookmarkStart w:id="35" w:name="_Toc147822391"/>
+      <w:bookmarkStart w:id="35" w:name="_Toc148020657"/>
       <w:r>
         <w:t xml:space="preserve">13.3 </w:t>
       </w:r>
@@ -26019,7 +26578,21 @@
               <w:rPr>
                 <w:rFonts w:ascii="Arial" w:eastAsia="Arial" w:hAnsi="Arial" w:cs="Arial"/>
               </w:rPr>
-              <w:t>O deploy e teste do protótipo são etapas críticas que requerem atenção especial</w:t>
+              <w:t xml:space="preserve">O </w:t>
+            </w:r>
+            <w:proofErr w:type="spellStart"/>
+            <w:r>
+              <w:rPr>
+                <w:rFonts w:ascii="Arial" w:eastAsia="Arial" w:hAnsi="Arial" w:cs="Arial"/>
+              </w:rPr>
+              <w:t>deploy</w:t>
+            </w:r>
+            <w:proofErr w:type="spellEnd"/>
+            <w:r>
+              <w:rPr>
+                <w:rFonts w:ascii="Arial" w:eastAsia="Arial" w:hAnsi="Arial" w:cs="Arial"/>
+              </w:rPr>
+              <w:t xml:space="preserve"> e teste do protótipo são etapas críticas que requerem atenção especial</w:t>
             </w:r>
           </w:p>
         </w:tc>
@@ -26193,7 +26766,21 @@
               <w:rPr>
                 <w:rFonts w:ascii="Arial" w:eastAsia="Arial" w:hAnsi="Arial" w:cs="Arial"/>
               </w:rPr>
-              <w:t>Ferramentas de modelagem de banco de dados, como dbForge, podem ser mais eficientes do que abordagens manuais</w:t>
+              <w:t xml:space="preserve">Ferramentas de modelagem de banco de dados, como </w:t>
+            </w:r>
+            <w:proofErr w:type="spellStart"/>
+            <w:r>
+              <w:rPr>
+                <w:rFonts w:ascii="Arial" w:eastAsia="Arial" w:hAnsi="Arial" w:cs="Arial"/>
+              </w:rPr>
+              <w:t>dbForge</w:t>
+            </w:r>
+            <w:proofErr w:type="spellEnd"/>
+            <w:r>
+              <w:rPr>
+                <w:rFonts w:ascii="Arial" w:eastAsia="Arial" w:hAnsi="Arial" w:cs="Arial"/>
+              </w:rPr>
+              <w:t>, podem ser mais eficientes do que abordagens manuais</w:t>
             </w:r>
           </w:p>
         </w:tc>
@@ -26599,7 +27186,7 @@
         <w:ind w:left="357" w:hanging="357"/>
       </w:pPr>
       <w:bookmarkStart w:id="36" w:name="_2bn6wsx" w:colFirst="0" w:colLast="0"/>
-      <w:bookmarkStart w:id="37" w:name="_Toc147822392"/>
+      <w:bookmarkStart w:id="37" w:name="_Toc148020658"/>
       <w:bookmarkEnd w:id="36"/>
       <w:r>
         <w:lastRenderedPageBreak/>

</xml_diff>